<commit_message>
bab 5 on going
</commit_message>
<xml_diff>
--- a/3. Skripsi/Skripsi on Progress - DFD.docx
+++ b/3. Skripsi/Skripsi on Progress - DFD.docx
@@ -2256,6 +2256,9 @@
       <w:sdtPr>
         <w:rPr>
           <w:rFonts w:ascii="Times New Roman" w:eastAsiaTheme="minorHAnsi" w:hAnsi="Times New Roman" w:cstheme="minorBidi"/>
+          <w:b/>
+          <w:bCs/>
+          <w:noProof/>
           <w:color w:val="auto"/>
           <w:sz w:val="24"/>
           <w:szCs w:val="22"/>
@@ -2270,9 +2273,6 @@
       <w:sdtEndPr>
         <w:rPr>
           <w:rFonts w:cs="Times New Roman"/>
-          <w:b/>
-          <w:bCs/>
-          <w:noProof/>
         </w:rPr>
       </w:sdtEndPr>
       <w:sdtContent>
@@ -2588,47 +2588,9 @@
                 <w:b w:val="0"/>
                 <w:bCs w:val="0"/>
                 <w:webHidden/>
-              </w:rPr>
-              <w:fldChar w:fldCharType="begin"/>
-            </w:r>
-            <w:r>
-              <w:rPr>
-                <w:b w:val="0"/>
-                <w:bCs w:val="0"/>
-                <w:webHidden/>
-              </w:rPr>
-              <w:instrText xml:space="preserve"> PAGEREF _Toc98667373 \h </w:instrText>
-            </w:r>
-            <w:r>
-              <w:rPr>
-                <w:b w:val="0"/>
-                <w:bCs w:val="0"/>
-                <w:webHidden/>
-              </w:rPr>
-            </w:r>
-            <w:r>
-              <w:rPr>
-                <w:b w:val="0"/>
-                <w:bCs w:val="0"/>
-                <w:webHidden/>
-              </w:rPr>
-              <w:fldChar w:fldCharType="separate"/>
-            </w:r>
-            <w:r>
-              <w:rPr>
-                <w:b w:val="0"/>
-                <w:bCs w:val="0"/>
-                <w:webHidden/>
-              </w:rPr>
-              <w:t>ix</w:t>
-            </w:r>
-            <w:r>
-              <w:rPr>
-                <w:b w:val="0"/>
-                <w:bCs w:val="0"/>
-                <w:webHidden/>
-              </w:rPr>
-              <w:fldChar w:fldCharType="end"/>
+                <w:lang w:val="id-ID"/>
+              </w:rPr>
+              <w:t>viii</w:t>
             </w:r>
           </w:hyperlink>
         </w:p>
@@ -5912,481 +5874,15 @@
     </w:p>
     <w:p>
       <w:pPr>
-        <w:pStyle w:val="TableofFigures"/>
-        <w:tabs>
-          <w:tab w:val="right" w:leader="dot" w:pos="7927"/>
-        </w:tabs>
-        <w:rPr>
-          <w:rFonts w:asciiTheme="minorHAnsi" w:eastAsiaTheme="minorEastAsia" w:hAnsiTheme="minorHAnsi" w:cstheme="minorBidi"/>
-          <w:noProof/>
-          <w:sz w:val="22"/>
-          <w:szCs w:val="22"/>
-          <w:lang w:val="id-ID" w:eastAsia="en-ID"/>
+        <w:ind w:firstLine="0"/>
+        <w:rPr>
+          <w:rFonts w:cs="Times New Roman"/>
+          <w:szCs w:val="24"/>
+          <w:lang w:val="id-ID"/>
         </w:rPr>
         <w:sectPr>
           <w:headerReference w:type="default" r:id="rId32"/>
           <w:footerReference w:type="default" r:id="rId33"/>
-          <w:pgSz w:w="11906" w:h="16838" w:code="9"/>
-          <w:pgMar w:top="2268" w:right="1701" w:bottom="1701" w:left="2268" w:header="708" w:footer="708" w:gutter="0"/>
-          <w:pgNumType w:fmt="lowerRoman"/>
-          <w:cols w:space="708"/>
-          <w:docGrid w:linePitch="360"/>
-        </w:sectPr>
-      </w:pPr>
-    </w:p>
-    <w:p>
-      <w:pPr>
-        <w:pStyle w:val="TableofFigures"/>
-        <w:tabs>
-          <w:tab w:val="right" w:leader="dot" w:pos="7927"/>
-        </w:tabs>
-        <w:rPr>
-          <w:rFonts w:asciiTheme="minorHAnsi" w:eastAsiaTheme="minorEastAsia" w:hAnsiTheme="minorHAnsi" w:cstheme="minorBidi"/>
-          <w:noProof/>
-          <w:sz w:val="22"/>
-          <w:szCs w:val="22"/>
-          <w:lang w:val="id-ID" w:eastAsia="en-ID"/>
-        </w:rPr>
-      </w:pPr>
-      <w:hyperlink r:id="rId34" w:anchor="_Toc92043379" w:history="1">
-        <w:r>
-          <w:rPr>
-            <w:rStyle w:val="Hyperlink"/>
-            <w:noProof/>
-            <w:lang w:val="id-ID"/>
-          </w:rPr>
-          <w:t>Gambar V.4 Tampilan Input  Data Kriteria</w:t>
-        </w:r>
-        <w:r>
-          <w:rPr>
-            <w:noProof/>
-            <w:webHidden/>
-            <w:lang w:val="id-ID"/>
-          </w:rPr>
-          <w:tab/>
-        </w:r>
-        <w:r>
-          <w:rPr>
-            <w:noProof/>
-            <w:webHidden/>
-            <w:lang w:val="id-ID"/>
-          </w:rPr>
-          <w:fldChar w:fldCharType="begin"/>
-        </w:r>
-        <w:r>
-          <w:rPr>
-            <w:noProof/>
-            <w:webHidden/>
-            <w:lang w:val="id-ID"/>
-          </w:rPr>
-          <w:instrText xml:space="preserve"> PAGEREF _Toc92043379 \h </w:instrText>
-        </w:r>
-        <w:r>
-          <w:rPr>
-            <w:noProof/>
-            <w:webHidden/>
-            <w:lang w:val="id-ID"/>
-          </w:rPr>
-          <w:fldChar w:fldCharType="separate"/>
-        </w:r>
-        <w:r>
-          <w:rPr>
-            <w:b/>
-            <w:bCs w:val="0"/>
-            <w:noProof/>
-            <w:webHidden/>
-            <w:lang w:val="en-US"/>
-          </w:rPr>
-          <w:t>Error! Bookmark not defined.</w:t>
-        </w:r>
-        <w:r>
-          <w:rPr>
-            <w:noProof/>
-            <w:webHidden/>
-            <w:lang w:val="id-ID"/>
-          </w:rPr>
-          <w:fldChar w:fldCharType="end"/>
-        </w:r>
-      </w:hyperlink>
-    </w:p>
-    <w:p>
-      <w:pPr>
-        <w:pStyle w:val="TableofFigures"/>
-        <w:tabs>
-          <w:tab w:val="right" w:leader="dot" w:pos="7927"/>
-        </w:tabs>
-        <w:rPr>
-          <w:rFonts w:asciiTheme="minorHAnsi" w:eastAsiaTheme="minorEastAsia" w:hAnsiTheme="minorHAnsi" w:cstheme="minorBidi"/>
-          <w:noProof/>
-          <w:sz w:val="22"/>
-          <w:szCs w:val="22"/>
-          <w:lang w:val="id-ID" w:eastAsia="en-ID"/>
-        </w:rPr>
-      </w:pPr>
-      <w:hyperlink r:id="rId35" w:anchor="_Toc92043380" w:history="1">
-        <w:r>
-          <w:rPr>
-            <w:rStyle w:val="Hyperlink"/>
-            <w:noProof/>
-            <w:lang w:val="id-ID"/>
-          </w:rPr>
-          <w:t>Gambar V.5 Tampilan Input  Data Kriteria</w:t>
-        </w:r>
-        <w:r>
-          <w:rPr>
-            <w:noProof/>
-            <w:webHidden/>
-            <w:lang w:val="id-ID"/>
-          </w:rPr>
-          <w:tab/>
-        </w:r>
-        <w:r>
-          <w:rPr>
-            <w:noProof/>
-            <w:webHidden/>
-            <w:lang w:val="id-ID"/>
-          </w:rPr>
-          <w:fldChar w:fldCharType="begin"/>
-        </w:r>
-        <w:r>
-          <w:rPr>
-            <w:noProof/>
-            <w:webHidden/>
-            <w:lang w:val="id-ID"/>
-          </w:rPr>
-          <w:instrText xml:space="preserve"> PAGEREF _Toc92043380 \h </w:instrText>
-        </w:r>
-        <w:r>
-          <w:rPr>
-            <w:noProof/>
-            <w:webHidden/>
-            <w:lang w:val="id-ID"/>
-          </w:rPr>
-          <w:fldChar w:fldCharType="separate"/>
-        </w:r>
-        <w:r>
-          <w:rPr>
-            <w:b/>
-            <w:bCs w:val="0"/>
-            <w:noProof/>
-            <w:webHidden/>
-            <w:lang w:val="en-US"/>
-          </w:rPr>
-          <w:t>Error! Bookmark not defined.</w:t>
-        </w:r>
-        <w:r>
-          <w:rPr>
-            <w:noProof/>
-            <w:webHidden/>
-            <w:lang w:val="id-ID"/>
-          </w:rPr>
-          <w:fldChar w:fldCharType="end"/>
-        </w:r>
-      </w:hyperlink>
-    </w:p>
-    <w:p>
-      <w:pPr>
-        <w:pStyle w:val="TableofFigures"/>
-        <w:tabs>
-          <w:tab w:val="right" w:leader="dot" w:pos="7927"/>
-        </w:tabs>
-        <w:rPr>
-          <w:rFonts w:asciiTheme="minorHAnsi" w:eastAsiaTheme="minorEastAsia" w:hAnsiTheme="minorHAnsi" w:cstheme="minorBidi"/>
-          <w:noProof/>
-          <w:sz w:val="22"/>
-          <w:szCs w:val="22"/>
-          <w:lang w:val="id-ID" w:eastAsia="en-ID"/>
-        </w:rPr>
-      </w:pPr>
-      <w:hyperlink r:id="rId36" w:anchor="_Toc92043381" w:history="1">
-        <w:r>
-          <w:rPr>
-            <w:rStyle w:val="Hyperlink"/>
-            <w:noProof/>
-            <w:lang w:val="id-ID"/>
-          </w:rPr>
-          <w:t>Gambar V.6 Tampilan Input  Data Alternatif</w:t>
-        </w:r>
-        <w:r>
-          <w:rPr>
-            <w:noProof/>
-            <w:webHidden/>
-            <w:lang w:val="id-ID"/>
-          </w:rPr>
-          <w:tab/>
-        </w:r>
-        <w:r>
-          <w:rPr>
-            <w:noProof/>
-            <w:webHidden/>
-            <w:lang w:val="id-ID"/>
-          </w:rPr>
-          <w:fldChar w:fldCharType="begin"/>
-        </w:r>
-        <w:r>
-          <w:rPr>
-            <w:noProof/>
-            <w:webHidden/>
-            <w:lang w:val="id-ID"/>
-          </w:rPr>
-          <w:instrText xml:space="preserve"> PAGEREF _Toc92043381 \h </w:instrText>
-        </w:r>
-        <w:r>
-          <w:rPr>
-            <w:noProof/>
-            <w:webHidden/>
-            <w:lang w:val="id-ID"/>
-          </w:rPr>
-          <w:fldChar w:fldCharType="separate"/>
-        </w:r>
-        <w:r>
-          <w:rPr>
-            <w:b/>
-            <w:bCs w:val="0"/>
-            <w:noProof/>
-            <w:webHidden/>
-            <w:lang w:val="en-US"/>
-          </w:rPr>
-          <w:t>Error! Bookmark not defined.</w:t>
-        </w:r>
-        <w:r>
-          <w:rPr>
-            <w:noProof/>
-            <w:webHidden/>
-            <w:lang w:val="id-ID"/>
-          </w:rPr>
-          <w:fldChar w:fldCharType="end"/>
-        </w:r>
-      </w:hyperlink>
-    </w:p>
-    <w:p>
-      <w:pPr>
-        <w:pStyle w:val="TableofFigures"/>
-        <w:tabs>
-          <w:tab w:val="right" w:leader="dot" w:pos="7927"/>
-        </w:tabs>
-        <w:rPr>
-          <w:noProof/>
-          <w:lang w:val="id-ID"/>
-        </w:rPr>
-      </w:pPr>
-      <w:hyperlink r:id="rId37" w:anchor="_Toc92043382" w:history="1">
-        <w:r>
-          <w:rPr>
-            <w:rStyle w:val="Hyperlink"/>
-            <w:noProof/>
-            <w:lang w:val="id-ID"/>
-          </w:rPr>
-          <w:t>Gambar V.7 Tampilan Matriks Penilaian</w:t>
-        </w:r>
-        <w:r>
-          <w:rPr>
-            <w:noProof/>
-            <w:webHidden/>
-            <w:lang w:val="id-ID"/>
-          </w:rPr>
-          <w:tab/>
-        </w:r>
-        <w:r>
-          <w:rPr>
-            <w:noProof/>
-            <w:webHidden/>
-            <w:lang w:val="id-ID"/>
-          </w:rPr>
-          <w:fldChar w:fldCharType="begin"/>
-        </w:r>
-        <w:r>
-          <w:rPr>
-            <w:noProof/>
-            <w:webHidden/>
-            <w:lang w:val="id-ID"/>
-          </w:rPr>
-          <w:instrText xml:space="preserve"> PAGEREF _Toc92043382 \h </w:instrText>
-        </w:r>
-        <w:r>
-          <w:rPr>
-            <w:noProof/>
-            <w:webHidden/>
-            <w:lang w:val="id-ID"/>
-          </w:rPr>
-          <w:fldChar w:fldCharType="separate"/>
-        </w:r>
-        <w:r>
-          <w:rPr>
-            <w:b/>
-            <w:bCs w:val="0"/>
-            <w:noProof/>
-            <w:webHidden/>
-            <w:lang w:val="en-US"/>
-          </w:rPr>
-          <w:t>Error! Bookmark not defined.</w:t>
-        </w:r>
-        <w:r>
-          <w:rPr>
-            <w:noProof/>
-            <w:webHidden/>
-            <w:lang w:val="id-ID"/>
-          </w:rPr>
-          <w:fldChar w:fldCharType="end"/>
-        </w:r>
-      </w:hyperlink>
-    </w:p>
-    <w:p>
-      <w:pPr>
-        <w:pStyle w:val="TableofFigures"/>
-        <w:tabs>
-          <w:tab w:val="right" w:leader="dot" w:pos="7927"/>
-        </w:tabs>
-        <w:rPr>
-          <w:noProof/>
-          <w:lang w:val="id-ID"/>
-        </w:rPr>
-      </w:pPr>
-      <w:hyperlink r:id="rId38" w:anchor="_Toc92043382" w:history="1">
-        <w:r>
-          <w:rPr>
-            <w:rStyle w:val="Hyperlink"/>
-            <w:noProof/>
-            <w:lang w:val="id-ID"/>
-          </w:rPr>
-          <w:t>Gambar V.8 Data Kredit Macet BUMDES Appakabaji</w:t>
-        </w:r>
-        <w:r>
-          <w:rPr>
-            <w:noProof/>
-            <w:webHidden/>
-            <w:lang w:val="id-ID"/>
-          </w:rPr>
-          <w:tab/>
-        </w:r>
-        <w:r>
-          <w:rPr>
-            <w:noProof/>
-            <w:webHidden/>
-            <w:lang w:val="id-ID"/>
-          </w:rPr>
-          <w:fldChar w:fldCharType="begin"/>
-        </w:r>
-        <w:r>
-          <w:rPr>
-            <w:noProof/>
-            <w:webHidden/>
-            <w:lang w:val="id-ID"/>
-          </w:rPr>
-          <w:instrText xml:space="preserve"> PAGEREF _Toc92043382 \h </w:instrText>
-        </w:r>
-        <w:r>
-          <w:rPr>
-            <w:noProof/>
-            <w:webHidden/>
-            <w:lang w:val="id-ID"/>
-          </w:rPr>
-          <w:fldChar w:fldCharType="separate"/>
-        </w:r>
-        <w:r>
-          <w:rPr>
-            <w:b/>
-            <w:bCs w:val="0"/>
-            <w:noProof/>
-            <w:webHidden/>
-            <w:lang w:val="en-US"/>
-          </w:rPr>
-          <w:t>Error! Bookmark not defined.</w:t>
-        </w:r>
-        <w:r>
-          <w:rPr>
-            <w:noProof/>
-            <w:webHidden/>
-            <w:lang w:val="id-ID"/>
-          </w:rPr>
-          <w:fldChar w:fldCharType="end"/>
-        </w:r>
-      </w:hyperlink>
-    </w:p>
-    <w:p>
-      <w:pPr>
-        <w:pStyle w:val="TableofFigures"/>
-        <w:tabs>
-          <w:tab w:val="right" w:leader="dot" w:pos="7927"/>
-        </w:tabs>
-        <w:rPr>
-          <w:noProof/>
-          <w:lang w:val="id-ID"/>
-        </w:rPr>
-      </w:pPr>
-      <w:hyperlink r:id="rId39" w:anchor="_Toc92043382" w:history="1">
-        <w:r>
-          <w:rPr>
-            <w:rStyle w:val="Hyperlink"/>
-            <w:noProof/>
-            <w:lang w:val="id-ID"/>
-          </w:rPr>
-          <w:t>Gambar V.</w:t>
-        </w:r>
-        <w:r>
-          <w:rPr>
-            <w:rStyle w:val="Hyperlink"/>
-            <w:noProof/>
-            <w:lang w:val="id-ID"/>
-          </w:rPr>
-          <w:t>9</w:t>
-        </w:r>
-        <w:r>
-          <w:rPr>
-            <w:rStyle w:val="Hyperlink"/>
-            <w:noProof/>
-            <w:lang w:val="id-ID"/>
-          </w:rPr>
-          <w:t xml:space="preserve"> Hasil Perhitungan Sistem</w:t>
-        </w:r>
-        <w:r>
-          <w:rPr>
-            <w:noProof/>
-            <w:webHidden/>
-            <w:lang w:val="id-ID"/>
-          </w:rPr>
-          <w:tab/>
-        </w:r>
-        <w:r>
-          <w:rPr>
-            <w:noProof/>
-            <w:webHidden/>
-            <w:lang w:val="id-ID"/>
-          </w:rPr>
-          <w:t>48</w:t>
-        </w:r>
-      </w:hyperlink>
-    </w:p>
-    <w:p>
-      <w:pPr>
-        <w:rPr>
-          <w:bCs/>
-          <w:noProof/>
-          <w:lang w:val="id-ID"/>
-        </w:rPr>
-      </w:pPr>
-    </w:p>
-    <w:p>
-      <w:pPr>
-        <w:rPr>
-          <w:bCs/>
-          <w:noProof/>
-          <w:lang w:val="id-ID"/>
-        </w:rPr>
-      </w:pPr>
-    </w:p>
-    <w:p>
-      <w:pPr>
-        <w:rPr>
-          <w:rFonts w:cs="Times New Roman"/>
-          <w:b/>
-          <w:bCs/>
-          <w:szCs w:val="24"/>
-          <w:lang w:val="id-ID"/>
-        </w:rPr>
-        <w:sectPr>
-          <w:headerReference w:type="default" r:id="rId40"/>
-          <w:footerReference w:type="default" r:id="rId41"/>
           <w:pgSz w:w="11906" w:h="16838" w:code="9"/>
           <w:pgMar w:top="2268" w:right="1701" w:bottom="1701" w:left="2268" w:header="708" w:footer="708" w:gutter="0"/>
           <w:pgNumType w:fmt="lowerRoman" w:start="8"/>
@@ -7172,8 +6668,8 @@
           <w:lang w:val="id-ID"/>
         </w:rPr>
         <w:sectPr>
-          <w:headerReference w:type="default" r:id="rId42"/>
-          <w:footerReference w:type="default" r:id="rId43"/>
+          <w:headerReference w:type="default" r:id="rId34"/>
+          <w:footerReference w:type="default" r:id="rId35"/>
           <w:pgSz w:w="11906" w:h="16838" w:code="9"/>
           <w:pgMar w:top="2268" w:right="1701" w:bottom="1701" w:left="2268" w:header="708" w:footer="708" w:gutter="0"/>
           <w:pgNumType w:fmt="lowerRoman"/>
@@ -7506,7 +7002,7 @@
           <w:lang w:val="id-ID"/>
         </w:rPr>
         <w:sectPr>
-          <w:footerReference w:type="default" r:id="rId44"/>
+          <w:footerReference w:type="default" r:id="rId36"/>
           <w:pgSz w:w="11906" w:h="16838" w:code="9"/>
           <w:pgMar w:top="2268" w:right="1701" w:bottom="1701" w:left="2268" w:header="708" w:footer="708" w:gutter="0"/>
           <w:pgNumType w:start="2"/>
@@ -10046,8 +9542,8 @@
           <w:lang w:val="id-ID"/>
         </w:rPr>
         <w:sectPr>
-          <w:headerReference w:type="default" r:id="rId45"/>
-          <w:footerReference w:type="default" r:id="rId46"/>
+          <w:headerReference w:type="default" r:id="rId37"/>
+          <w:footerReference w:type="default" r:id="rId38"/>
           <w:pgSz w:w="11906" w:h="16838" w:code="9"/>
           <w:pgMar w:top="2268" w:right="1701" w:bottom="1701" w:left="2268" w:header="708" w:footer="708" w:gutter="0"/>
           <w:pgNumType w:start="3"/>
@@ -10277,8 +9773,8 @@
           <w:lang w:val="id-ID"/>
         </w:rPr>
         <w:sectPr>
-          <w:headerReference w:type="default" r:id="rId47"/>
-          <w:footerReference w:type="default" r:id="rId48"/>
+          <w:headerReference w:type="default" r:id="rId39"/>
+          <w:footerReference w:type="default" r:id="rId40"/>
           <w:pgSz w:w="11906" w:h="16838" w:code="9"/>
           <w:pgMar w:top="2268" w:right="1701" w:bottom="1701" w:left="2268" w:header="708" w:footer="708" w:gutter="0"/>
           <w:pgNumType w:start="17"/>
@@ -10671,8 +10167,8 @@
           <w:lang w:val="en-US"/>
         </w:rPr>
         <w:sectPr>
-          <w:headerReference w:type="default" r:id="rId49"/>
-          <w:footerReference w:type="default" r:id="rId50"/>
+          <w:headerReference w:type="default" r:id="rId41"/>
+          <w:footerReference w:type="default" r:id="rId42"/>
           <w:pgSz w:w="11906" w:h="16838" w:code="9"/>
           <w:pgMar w:top="2268" w:right="1701" w:bottom="1701" w:left="2268" w:header="708" w:footer="708" w:gutter="0"/>
           <w:pgNumType w:start="18"/>
@@ -14594,6 +14090,7 @@
                 <w:szCs w:val="24"/>
               </w:rPr>
             </w:pPr>
+            <w:proofErr w:type="spellStart"/>
             <w:r>
               <w:rPr>
                 <w:rFonts w:ascii="Times New Roman" w:hAnsi="Times New Roman"/>
@@ -14602,6 +14099,7 @@
               </w:rPr>
               <w:t>Keterangan</w:t>
             </w:r>
+            <w:proofErr w:type="spellEnd"/>
           </w:p>
         </w:tc>
       </w:tr>
@@ -14709,7 +14207,25 @@
                 <w:sz w:val="24"/>
                 <w:szCs w:val="24"/>
               </w:rPr>
-              <w:t>Proses yang mengubah data</w:t>
+              <w:t xml:space="preserve">Proses yang </w:t>
+            </w:r>
+            <w:proofErr w:type="spellStart"/>
+            <w:r>
+              <w:rPr>
+                <w:rFonts w:ascii="Times New Roman" w:hAnsi="Times New Roman"/>
+                <w:sz w:val="24"/>
+                <w:szCs w:val="24"/>
+              </w:rPr>
+              <w:t>mengubah</w:t>
+            </w:r>
+            <w:proofErr w:type="spellEnd"/>
+            <w:r>
+              <w:rPr>
+                <w:rFonts w:ascii="Times New Roman" w:hAnsi="Times New Roman"/>
+                <w:sz w:val="24"/>
+                <w:szCs w:val="24"/>
+              </w:rPr>
+              <w:t xml:space="preserve"> data</w:t>
             </w:r>
           </w:p>
           <w:p>
@@ -14721,13 +14237,23 @@
                 <w:szCs w:val="24"/>
               </w:rPr>
             </w:pPr>
-            <w:r>
-              <w:rPr>
-                <w:rFonts w:ascii="Times New Roman" w:hAnsi="Times New Roman"/>
-                <w:sz w:val="24"/>
-                <w:szCs w:val="24"/>
-              </w:rPr>
-              <w:t>dari input menjadi output</w:t>
+            <w:proofErr w:type="spellStart"/>
+            <w:r>
+              <w:rPr>
+                <w:rFonts w:ascii="Times New Roman" w:hAnsi="Times New Roman"/>
+                <w:sz w:val="24"/>
+                <w:szCs w:val="24"/>
+              </w:rPr>
+              <w:t>dari</w:t>
+            </w:r>
+            <w:proofErr w:type="spellEnd"/>
+            <w:r>
+              <w:rPr>
+                <w:rFonts w:ascii="Times New Roman" w:hAnsi="Times New Roman"/>
+                <w:sz w:val="24"/>
+                <w:szCs w:val="24"/>
+              </w:rPr>
+              <w:t xml:space="preserve"> input menjadi output</w:t>
             </w:r>
           </w:p>
         </w:tc>
@@ -14800,14 +14326,34 @@
                 <w:szCs w:val="24"/>
               </w:rPr>
             </w:pPr>
-            <w:r>
-              <w:rPr>
-                <w:rFonts w:ascii="Times New Roman" w:hAnsi="Times New Roman"/>
-                <w:sz w:val="24"/>
-                <w:szCs w:val="24"/>
-              </w:rPr>
-              <w:t>Sumber &amp; Tujuan</w:t>
-            </w:r>
+            <w:proofErr w:type="spellStart"/>
+            <w:r>
+              <w:rPr>
+                <w:rFonts w:ascii="Times New Roman" w:hAnsi="Times New Roman"/>
+                <w:sz w:val="24"/>
+                <w:szCs w:val="24"/>
+              </w:rPr>
+              <w:t>Sumber</w:t>
+            </w:r>
+            <w:proofErr w:type="spellEnd"/>
+            <w:r>
+              <w:rPr>
+                <w:rFonts w:ascii="Times New Roman" w:hAnsi="Times New Roman"/>
+                <w:sz w:val="24"/>
+                <w:szCs w:val="24"/>
+              </w:rPr>
+              <w:t xml:space="preserve"> &amp; </w:t>
+            </w:r>
+            <w:proofErr w:type="spellStart"/>
+            <w:r>
+              <w:rPr>
+                <w:rFonts w:ascii="Times New Roman" w:hAnsi="Times New Roman"/>
+                <w:sz w:val="24"/>
+                <w:szCs w:val="24"/>
+              </w:rPr>
+              <w:t>Tujuan</w:t>
+            </w:r>
+            <w:proofErr w:type="spellEnd"/>
           </w:p>
           <w:p>
             <w:pPr>
@@ -14842,14 +14388,34 @@
                 <w:szCs w:val="24"/>
               </w:rPr>
             </w:pPr>
-            <w:r>
-              <w:rPr>
-                <w:rFonts w:ascii="Times New Roman" w:hAnsi="Times New Roman"/>
-                <w:sz w:val="24"/>
-                <w:szCs w:val="24"/>
-              </w:rPr>
-              <w:t>Karyawan &amp; organisasi</w:t>
-            </w:r>
+            <w:proofErr w:type="spellStart"/>
+            <w:r>
+              <w:rPr>
+                <w:rFonts w:ascii="Times New Roman" w:hAnsi="Times New Roman"/>
+                <w:sz w:val="24"/>
+                <w:szCs w:val="24"/>
+              </w:rPr>
+              <w:t>Karyawan</w:t>
+            </w:r>
+            <w:proofErr w:type="spellEnd"/>
+            <w:r>
+              <w:rPr>
+                <w:rFonts w:ascii="Times New Roman" w:hAnsi="Times New Roman"/>
+                <w:sz w:val="24"/>
+                <w:szCs w:val="24"/>
+              </w:rPr>
+              <w:t xml:space="preserve"> &amp; </w:t>
+            </w:r>
+            <w:proofErr w:type="spellStart"/>
+            <w:r>
+              <w:rPr>
+                <w:rFonts w:ascii="Times New Roman" w:hAnsi="Times New Roman"/>
+                <w:sz w:val="24"/>
+                <w:szCs w:val="24"/>
+              </w:rPr>
+              <w:t>organisasi</w:t>
+            </w:r>
+            <w:proofErr w:type="spellEnd"/>
           </w:p>
           <w:p>
             <w:pPr>
@@ -14866,7 +14432,43 @@
                 <w:sz w:val="24"/>
                 <w:szCs w:val="24"/>
               </w:rPr>
-              <w:t>yang mengirim data ke dan</w:t>
+              <w:t xml:space="preserve">yang </w:t>
+            </w:r>
+            <w:proofErr w:type="spellStart"/>
+            <w:r>
+              <w:rPr>
+                <w:rFonts w:ascii="Times New Roman" w:hAnsi="Times New Roman"/>
+                <w:sz w:val="24"/>
+                <w:szCs w:val="24"/>
+              </w:rPr>
+              <w:t>mengirim</w:t>
+            </w:r>
+            <w:proofErr w:type="spellEnd"/>
+            <w:r>
+              <w:rPr>
+                <w:rFonts w:ascii="Times New Roman" w:hAnsi="Times New Roman"/>
+                <w:sz w:val="24"/>
+                <w:szCs w:val="24"/>
+              </w:rPr>
+              <w:t xml:space="preserve"> data </w:t>
+            </w:r>
+            <w:proofErr w:type="spellStart"/>
+            <w:r>
+              <w:rPr>
+                <w:rFonts w:ascii="Times New Roman" w:hAnsi="Times New Roman"/>
+                <w:sz w:val="24"/>
+                <w:szCs w:val="24"/>
+              </w:rPr>
+              <w:t>ke</w:t>
+            </w:r>
+            <w:proofErr w:type="spellEnd"/>
+            <w:r>
+              <w:rPr>
+                <w:rFonts w:ascii="Times New Roman" w:hAnsi="Times New Roman"/>
+                <w:sz w:val="24"/>
+                <w:szCs w:val="24"/>
+              </w:rPr>
+              <w:t xml:space="preserve"> dan</w:t>
             </w:r>
           </w:p>
           <w:p>
@@ -14878,13 +14480,41 @@
                 <w:szCs w:val="24"/>
               </w:rPr>
             </w:pPr>
-            <w:r>
-              <w:rPr>
-                <w:rFonts w:ascii="Times New Roman" w:hAnsi="Times New Roman"/>
-                <w:sz w:val="24"/>
-                <w:szCs w:val="24"/>
-              </w:rPr>
-              <w:t>menerima data dari sistem.</w:t>
+            <w:proofErr w:type="spellStart"/>
+            <w:r>
+              <w:rPr>
+                <w:rFonts w:ascii="Times New Roman" w:hAnsi="Times New Roman"/>
+                <w:sz w:val="24"/>
+                <w:szCs w:val="24"/>
+              </w:rPr>
+              <w:t>menerima</w:t>
+            </w:r>
+            <w:proofErr w:type="spellEnd"/>
+            <w:r>
+              <w:rPr>
+                <w:rFonts w:ascii="Times New Roman" w:hAnsi="Times New Roman"/>
+                <w:sz w:val="24"/>
+                <w:szCs w:val="24"/>
+              </w:rPr>
+              <w:t xml:space="preserve"> data </w:t>
+            </w:r>
+            <w:proofErr w:type="spellStart"/>
+            <w:r>
+              <w:rPr>
+                <w:rFonts w:ascii="Times New Roman" w:hAnsi="Times New Roman"/>
+                <w:sz w:val="24"/>
+                <w:szCs w:val="24"/>
+              </w:rPr>
+              <w:t>dari</w:t>
+            </w:r>
+            <w:proofErr w:type="spellEnd"/>
+            <w:r>
+              <w:rPr>
+                <w:rFonts w:ascii="Times New Roman" w:hAnsi="Times New Roman"/>
+                <w:sz w:val="24"/>
+                <w:szCs w:val="24"/>
+              </w:rPr>
+              <w:t xml:space="preserve"> sistem.</w:t>
             </w:r>
           </w:p>
         </w:tc>
@@ -14967,13 +14597,23 @@
                 <w:szCs w:val="24"/>
               </w:rPr>
             </w:pPr>
-            <w:r>
-              <w:rPr>
-                <w:rFonts w:ascii="Times New Roman" w:hAnsi="Times New Roman"/>
-                <w:sz w:val="24"/>
-                <w:szCs w:val="24"/>
-              </w:rPr>
-              <w:t>Arus Data</w:t>
+            <w:proofErr w:type="spellStart"/>
+            <w:r>
+              <w:rPr>
+                <w:rFonts w:ascii="Times New Roman" w:hAnsi="Times New Roman"/>
+                <w:sz w:val="24"/>
+                <w:szCs w:val="24"/>
+              </w:rPr>
+              <w:t>Arus</w:t>
+            </w:r>
+            <w:proofErr w:type="spellEnd"/>
+            <w:r>
+              <w:rPr>
+                <w:rFonts w:ascii="Times New Roman" w:hAnsi="Times New Roman"/>
+                <w:sz w:val="24"/>
+                <w:szCs w:val="24"/>
+              </w:rPr>
+              <w:t xml:space="preserve"> Data</w:t>
             </w:r>
           </w:p>
         </w:tc>
@@ -14991,14 +14631,52 @@
                 <w:szCs w:val="24"/>
               </w:rPr>
             </w:pPr>
-            <w:r>
-              <w:rPr>
-                <w:rFonts w:ascii="Times New Roman" w:hAnsi="Times New Roman"/>
-                <w:sz w:val="24"/>
-                <w:szCs w:val="24"/>
-              </w:rPr>
-              <w:t>Arus data yang masuk ke</w:t>
-            </w:r>
+            <w:proofErr w:type="spellStart"/>
+            <w:r>
+              <w:rPr>
+                <w:rFonts w:ascii="Times New Roman" w:hAnsi="Times New Roman"/>
+                <w:sz w:val="24"/>
+                <w:szCs w:val="24"/>
+              </w:rPr>
+              <w:t>Arus</w:t>
+            </w:r>
+            <w:proofErr w:type="spellEnd"/>
+            <w:r>
+              <w:rPr>
+                <w:rFonts w:ascii="Times New Roman" w:hAnsi="Times New Roman"/>
+                <w:sz w:val="24"/>
+                <w:szCs w:val="24"/>
+              </w:rPr>
+              <w:t xml:space="preserve"> data yang </w:t>
+            </w:r>
+            <w:proofErr w:type="spellStart"/>
+            <w:r>
+              <w:rPr>
+                <w:rFonts w:ascii="Times New Roman" w:hAnsi="Times New Roman"/>
+                <w:sz w:val="24"/>
+                <w:szCs w:val="24"/>
+              </w:rPr>
+              <w:t>masuk</w:t>
+            </w:r>
+            <w:proofErr w:type="spellEnd"/>
+            <w:r>
+              <w:rPr>
+                <w:rFonts w:ascii="Times New Roman" w:hAnsi="Times New Roman"/>
+                <w:sz w:val="24"/>
+                <w:szCs w:val="24"/>
+              </w:rPr>
+              <w:t xml:space="preserve"> </w:t>
+            </w:r>
+            <w:proofErr w:type="spellStart"/>
+            <w:r>
+              <w:rPr>
+                <w:rFonts w:ascii="Times New Roman" w:hAnsi="Times New Roman"/>
+                <w:sz w:val="24"/>
+                <w:szCs w:val="24"/>
+              </w:rPr>
+              <w:t>ke</w:t>
+            </w:r>
+            <w:proofErr w:type="spellEnd"/>
           </w:p>
           <w:p>
             <w:pPr>
@@ -15015,8 +14693,36 @@
                 <w:sz w:val="24"/>
                 <w:szCs w:val="24"/>
               </w:rPr>
-              <w:t>dalam dan keluar dari</w:t>
-            </w:r>
+              <w:t xml:space="preserve">dalam dan </w:t>
+            </w:r>
+            <w:proofErr w:type="spellStart"/>
+            <w:r>
+              <w:rPr>
+                <w:rFonts w:ascii="Times New Roman" w:hAnsi="Times New Roman"/>
+                <w:sz w:val="24"/>
+                <w:szCs w:val="24"/>
+              </w:rPr>
+              <w:t>keluar</w:t>
+            </w:r>
+            <w:proofErr w:type="spellEnd"/>
+            <w:r>
+              <w:rPr>
+                <w:rFonts w:ascii="Times New Roman" w:hAnsi="Times New Roman"/>
+                <w:sz w:val="24"/>
+                <w:szCs w:val="24"/>
+              </w:rPr>
+              <w:t xml:space="preserve"> </w:t>
+            </w:r>
+            <w:proofErr w:type="spellStart"/>
+            <w:r>
+              <w:rPr>
+                <w:rFonts w:ascii="Times New Roman" w:hAnsi="Times New Roman"/>
+                <w:sz w:val="24"/>
+                <w:szCs w:val="24"/>
+              </w:rPr>
+              <w:t>dari</w:t>
+            </w:r>
+            <w:proofErr w:type="spellEnd"/>
           </w:p>
           <w:p>
             <w:pPr>
@@ -15027,13 +14733,23 @@
                 <w:szCs w:val="24"/>
               </w:rPr>
             </w:pPr>
-            <w:r>
-              <w:rPr>
-                <w:rFonts w:ascii="Times New Roman" w:hAnsi="Times New Roman"/>
-                <w:sz w:val="24"/>
-                <w:szCs w:val="24"/>
-              </w:rPr>
-              <w:t>sebuah proses.</w:t>
+            <w:proofErr w:type="spellStart"/>
+            <w:r>
+              <w:rPr>
+                <w:rFonts w:ascii="Times New Roman" w:hAnsi="Times New Roman"/>
+                <w:sz w:val="24"/>
+                <w:szCs w:val="24"/>
+              </w:rPr>
+              <w:t>sebuah</w:t>
+            </w:r>
+            <w:proofErr w:type="spellEnd"/>
+            <w:r>
+              <w:rPr>
+                <w:rFonts w:ascii="Times New Roman" w:hAnsi="Times New Roman"/>
+                <w:sz w:val="24"/>
+                <w:szCs w:val="24"/>
+              </w:rPr>
+              <w:t xml:space="preserve"> proses.</w:t>
             </w:r>
           </w:p>
         </w:tc>
@@ -15116,6 +14832,7 @@
                 <w:szCs w:val="24"/>
               </w:rPr>
             </w:pPr>
+            <w:proofErr w:type="spellStart"/>
             <w:r>
               <w:rPr>
                 <w:rFonts w:ascii="Times New Roman" w:hAnsi="Times New Roman"/>
@@ -15124,6 +14841,7 @@
               </w:rPr>
               <w:t>Penyimpanan</w:t>
             </w:r>
+            <w:proofErr w:type="spellEnd"/>
           </w:p>
         </w:tc>
         <w:tc>
@@ -15140,13 +14858,41 @@
                 <w:szCs w:val="24"/>
               </w:rPr>
             </w:pPr>
-            <w:r>
-              <w:rPr>
-                <w:rFonts w:ascii="Times New Roman" w:hAnsi="Times New Roman"/>
-                <w:sz w:val="24"/>
-                <w:szCs w:val="24"/>
-              </w:rPr>
-              <w:t>Penyimpanan data dalam sebuah database</w:t>
+            <w:proofErr w:type="spellStart"/>
+            <w:r>
+              <w:rPr>
+                <w:rFonts w:ascii="Times New Roman" w:hAnsi="Times New Roman"/>
+                <w:sz w:val="24"/>
+                <w:szCs w:val="24"/>
+              </w:rPr>
+              <w:t>Penyimpanan</w:t>
+            </w:r>
+            <w:proofErr w:type="spellEnd"/>
+            <w:r>
+              <w:rPr>
+                <w:rFonts w:ascii="Times New Roman" w:hAnsi="Times New Roman"/>
+                <w:sz w:val="24"/>
+                <w:szCs w:val="24"/>
+              </w:rPr>
+              <w:t xml:space="preserve"> data dalam </w:t>
+            </w:r>
+            <w:proofErr w:type="spellStart"/>
+            <w:r>
+              <w:rPr>
+                <w:rFonts w:ascii="Times New Roman" w:hAnsi="Times New Roman"/>
+                <w:sz w:val="24"/>
+                <w:szCs w:val="24"/>
+              </w:rPr>
+              <w:t>sebuah</w:t>
+            </w:r>
+            <w:proofErr w:type="spellEnd"/>
+            <w:r>
+              <w:rPr>
+                <w:rFonts w:ascii="Times New Roman" w:hAnsi="Times New Roman"/>
+                <w:sz w:val="24"/>
+                <w:szCs w:val="24"/>
+              </w:rPr>
+              <w:t xml:space="preserve"> database</w:t>
             </w:r>
           </w:p>
         </w:tc>
@@ -15159,8 +14905,8 @@
           <w:lang w:val="id-ID"/>
         </w:rPr>
         <w:sectPr>
-          <w:headerReference w:type="default" r:id="rId51"/>
-          <w:footerReference w:type="default" r:id="rId52"/>
+          <w:headerReference w:type="default" r:id="rId43"/>
+          <w:footerReference w:type="default" r:id="rId44"/>
           <w:pgSz w:w="11906" w:h="16838" w:code="9"/>
           <w:pgMar w:top="2268" w:right="1701" w:bottom="1701" w:left="2268" w:header="708" w:footer="708" w:gutter="0"/>
           <w:pgNumType w:start="20"/>
@@ -15523,8 +15269,8 @@
           <w:lang w:val="id-ID"/>
         </w:rPr>
         <w:sectPr>
-          <w:headerReference w:type="default" r:id="rId53"/>
-          <w:footerReference w:type="default" r:id="rId54"/>
+          <w:headerReference w:type="default" r:id="rId45"/>
+          <w:footerReference w:type="default" r:id="rId46"/>
           <w:pgSz w:w="11906" w:h="16838" w:code="9"/>
           <w:pgMar w:top="2268" w:right="1701" w:bottom="1701" w:left="2268" w:header="708" w:footer="708" w:gutter="0"/>
           <w:pgNumType w:start="28"/>
@@ -17726,7 +17472,7 @@
                     <pic:cNvPicPr preferRelativeResize="0"/>
                   </pic:nvPicPr>
                   <pic:blipFill>
-                    <a:blip r:embed="rId55"/>
+                    <a:blip r:embed="rId47"/>
                     <a:srcRect/>
                     <a:stretch>
                       <a:fillRect/>
@@ -18887,8 +18633,8 @@
           <w:lang w:val="id-ID"/>
         </w:rPr>
         <w:sectPr>
-          <w:headerReference w:type="default" r:id="rId56"/>
-          <w:footerReference w:type="default" r:id="rId57"/>
+          <w:headerReference w:type="default" r:id="rId48"/>
+          <w:footerReference w:type="default" r:id="rId49"/>
           <w:pgSz w:w="11906" w:h="16838" w:code="9"/>
           <w:pgMar w:top="2268" w:right="1701" w:bottom="1701" w:left="2268" w:header="708" w:footer="708" w:gutter="0"/>
           <w:pgNumType w:start="29"/>
@@ -19233,7 +18979,7 @@
                     </pic:cNvPicPr>
                   </pic:nvPicPr>
                   <pic:blipFill>
-                    <a:blip r:embed="rId58">
+                    <a:blip r:embed="rId50">
                       <a:extLst>
                         <a:ext uri="{28A0092B-C50C-407E-A947-70E740481C1C}">
                           <a14:useLocalDpi xmlns:a14="http://schemas.microsoft.com/office/drawing/2010/main" val="0"/>
@@ -19284,8 +19030,8 @@
           <w:lang w:val="id-ID"/>
         </w:rPr>
         <w:sectPr>
-          <w:headerReference w:type="default" r:id="rId59"/>
-          <w:footerReference w:type="default" r:id="rId60"/>
+          <w:headerReference w:type="default" r:id="rId51"/>
+          <w:footerReference w:type="default" r:id="rId52"/>
           <w:pgSz w:w="11906" w:h="16838" w:code="9"/>
           <w:pgMar w:top="2268" w:right="1701" w:bottom="1701" w:left="2268" w:header="708" w:footer="708" w:gutter="0"/>
           <w:pgNumType w:start="27"/>
@@ -20551,7 +20297,7 @@
                     </pic:cNvPicPr>
                   </pic:nvPicPr>
                   <pic:blipFill>
-                    <a:blip r:embed="rId61">
+                    <a:blip r:embed="rId53">
                       <a:extLst>
                         <a:ext uri="{28A0092B-C50C-407E-A947-70E740481C1C}">
                           <a14:useLocalDpi xmlns:a14="http://schemas.microsoft.com/office/drawing/2010/main" val="0"/>
@@ -21093,7 +20839,7 @@
                     <pic:cNvPicPr/>
                   </pic:nvPicPr>
                   <pic:blipFill>
-                    <a:blip r:embed="rId62"/>
+                    <a:blip r:embed="rId54"/>
                     <a:stretch>
                       <a:fillRect/>
                     </a:stretch>
@@ -21372,7 +21118,7 @@
                     </pic:cNvPicPr>
                   </pic:nvPicPr>
                   <pic:blipFill>
-                    <a:blip r:embed="rId63">
+                    <a:blip r:embed="rId55">
                       <a:extLst>
                         <a:ext uri="{28A0092B-C50C-407E-A947-70E740481C1C}">
                           <a14:useLocalDpi xmlns:a14="http://schemas.microsoft.com/office/drawing/2010/main" val="0"/>
@@ -21499,7 +21245,7 @@
                     </pic:cNvPicPr>
                   </pic:nvPicPr>
                   <pic:blipFill>
-                    <a:blip r:embed="rId64">
+                    <a:blip r:embed="rId56">
                       <a:extLst>
                         <a:ext uri="{28A0092B-C50C-407E-A947-70E740481C1C}">
                           <a14:useLocalDpi xmlns:a14="http://schemas.microsoft.com/office/drawing/2010/main" val="0"/>
@@ -21643,7 +21389,7 @@
                     </pic:cNvPicPr>
                   </pic:nvPicPr>
                   <pic:blipFill rotWithShape="1">
-                    <a:blip r:embed="rId65">
+                    <a:blip r:embed="rId57">
                       <a:extLst>
                         <a:ext uri="{28A0092B-C50C-407E-A947-70E740481C1C}">
                           <a14:useLocalDpi xmlns:a14="http://schemas.microsoft.com/office/drawing/2010/main" val="0"/>
@@ -21771,7 +21517,7 @@
                     </pic:cNvPicPr>
                   </pic:nvPicPr>
                   <pic:blipFill>
-                    <a:blip r:embed="rId66">
+                    <a:blip r:embed="rId58">
                       <a:extLst>
                         <a:ext uri="{28A0092B-C50C-407E-A947-70E740481C1C}">
                           <a14:useLocalDpi xmlns:a14="http://schemas.microsoft.com/office/drawing/2010/main" val="0"/>
@@ -29733,7 +29479,7 @@
                     </pic:cNvPicPr>
                   </pic:nvPicPr>
                   <pic:blipFill rotWithShape="1">
-                    <a:blip r:embed="rId67" cstate="print">
+                    <a:blip r:embed="rId59" cstate="print">
                       <a:extLst>
                         <a:ext uri="{28A0092B-C50C-407E-A947-70E740481C1C}">
                           <a14:useLocalDpi xmlns:a14="http://schemas.microsoft.com/office/drawing/2010/main" val="0"/>
@@ -30058,7 +29804,7 @@
           <w:noProof/>
         </w:rPr>
         <w:drawing>
-          <wp:inline distT="0" distB="0" distL="0" distR="0" wp14:anchorId="14B37C3D" wp14:editId="57A8022E">
+          <wp:inline distT="0" distB="0" distL="0" distR="0" wp14:anchorId="14B37C3D" wp14:editId="0EA1D84A">
             <wp:extent cx="4163291" cy="2439568"/>
             <wp:effectExtent l="0" t="0" r="0" b="0"/>
             <wp:docPr id="6" name="Picture 6"/>
@@ -30075,7 +29821,7 @@
                     </pic:cNvPicPr>
                   </pic:nvPicPr>
                   <pic:blipFill>
-                    <a:blip r:embed="rId68" cstate="print">
+                    <a:blip r:embed="rId60" cstate="print">
                       <a:extLst>
                         <a:ext uri="{28A0092B-C50C-407E-A947-70E740481C1C}">
                           <a14:useLocalDpi xmlns:a14="http://schemas.microsoft.com/office/drawing/2010/main" val="0"/>
@@ -30090,7 +29836,7 @@
                   <pic:spPr bwMode="auto">
                     <a:xfrm>
                       <a:off x="0" y="0"/>
-                      <a:ext cx="4205703" cy="2464420"/>
+                      <a:ext cx="4163291" cy="2439568"/>
                     </a:xfrm>
                     <a:prstGeom prst="rect">
                       <a:avLst/>
@@ -30326,7 +30072,7 @@
           <w:noProof/>
         </w:rPr>
         <w:drawing>
-          <wp:inline distT="0" distB="0" distL="0" distR="0" wp14:anchorId="0FF304CA" wp14:editId="2784CF3C">
+          <wp:inline distT="0" distB="0" distL="0" distR="0" wp14:anchorId="0FF304CA" wp14:editId="08536E50">
             <wp:extent cx="4433455" cy="2673350"/>
             <wp:effectExtent l="0" t="0" r="0" b="0"/>
             <wp:docPr id="8" name="Picture 8"/>
@@ -30343,7 +30089,7 @@
                     </pic:cNvPicPr>
                   </pic:nvPicPr>
                   <pic:blipFill>
-                    <a:blip r:embed="rId69" cstate="print">
+                    <a:blip r:embed="rId61" cstate="print">
                       <a:extLst>
                         <a:ext uri="{28A0092B-C50C-407E-A947-70E740481C1C}">
                           <a14:useLocalDpi xmlns:a14="http://schemas.microsoft.com/office/drawing/2010/main" val="0"/>
@@ -30358,7 +30104,7 @@
                   <pic:spPr bwMode="auto">
                     <a:xfrm>
                       <a:off x="0" y="0"/>
-                      <a:ext cx="4580778" cy="2762185"/>
+                      <a:ext cx="4433455" cy="2673350"/>
                     </a:xfrm>
                     <a:prstGeom prst="rect">
                       <a:avLst/>
@@ -30522,7 +30268,7 @@
           <w:noProof/>
         </w:rPr>
         <w:drawing>
-          <wp:inline distT="0" distB="0" distL="0" distR="0" wp14:anchorId="7CC71143" wp14:editId="3287487E">
+          <wp:inline distT="0" distB="0" distL="0" distR="0" wp14:anchorId="7CC71143" wp14:editId="1585D414">
             <wp:extent cx="4375150" cy="2471785"/>
             <wp:effectExtent l="0" t="0" r="0" b="0"/>
             <wp:docPr id="17" name="Picture 17"/>
@@ -30539,7 +30285,7 @@
                     </pic:cNvPicPr>
                   </pic:nvPicPr>
                   <pic:blipFill>
-                    <a:blip r:embed="rId70" cstate="print">
+                    <a:blip r:embed="rId62" cstate="print">
                       <a:extLst>
                         <a:ext uri="{28A0092B-C50C-407E-A947-70E740481C1C}">
                           <a14:useLocalDpi xmlns:a14="http://schemas.microsoft.com/office/drawing/2010/main" val="0"/>
@@ -30554,7 +30300,7 @@
                   <pic:spPr bwMode="auto">
                     <a:xfrm>
                       <a:off x="0" y="0"/>
-                      <a:ext cx="4384522" cy="2477080"/>
+                      <a:ext cx="4375150" cy="2471785"/>
                     </a:xfrm>
                     <a:prstGeom prst="rect">
                       <a:avLst/>
@@ -30727,7 +30473,7 @@
           <w:noProof/>
         </w:rPr>
         <w:drawing>
-          <wp:anchor distT="0" distB="0" distL="114300" distR="114300" simplePos="0" relativeHeight="251654656" behindDoc="1" locked="0" layoutInCell="1" allowOverlap="1" wp14:anchorId="147C037D" wp14:editId="0AF4E138">
+          <wp:anchor distT="0" distB="0" distL="114300" distR="114300" simplePos="0" relativeHeight="251654656" behindDoc="1" locked="0" layoutInCell="1" allowOverlap="1" wp14:anchorId="147C037D" wp14:editId="3F00759D">
             <wp:simplePos x="0" y="0"/>
             <wp:positionH relativeFrom="column">
               <wp:posOffset>312420</wp:posOffset>
@@ -30760,7 +30506,7 @@
                     </pic:cNvPicPr>
                   </pic:nvPicPr>
                   <pic:blipFill>
-                    <a:blip r:embed="rId71" cstate="print">
+                    <a:blip r:embed="rId63" cstate="print">
                       <a:extLst>
                         <a:ext uri="{28A0092B-C50C-407E-A947-70E740481C1C}">
                           <a14:useLocalDpi xmlns:a14="http://schemas.microsoft.com/office/drawing/2010/main" val="0"/>
@@ -30910,7 +30656,7 @@
           <w:noProof/>
         </w:rPr>
         <w:drawing>
-          <wp:inline distT="0" distB="0" distL="0" distR="0" wp14:anchorId="41CA78A9" wp14:editId="6F70D3D8">
+          <wp:inline distT="0" distB="0" distL="0" distR="0" wp14:anchorId="41CA78A9" wp14:editId="5D9DA1C1">
             <wp:extent cx="4328160" cy="2499360"/>
             <wp:effectExtent l="0" t="0" r="0" b="0"/>
             <wp:docPr id="41" name="Picture 41"/>
@@ -30927,7 +30673,7 @@
                     </pic:cNvPicPr>
                   </pic:nvPicPr>
                   <pic:blipFill>
-                    <a:blip r:embed="rId72" cstate="print">
+                    <a:blip r:embed="rId64" cstate="print">
                       <a:extLst>
                         <a:ext uri="{28A0092B-C50C-407E-A947-70E740481C1C}">
                           <a14:useLocalDpi xmlns:a14="http://schemas.microsoft.com/office/drawing/2010/main" val="0"/>
@@ -30942,7 +30688,7 @@
                   <pic:spPr bwMode="auto">
                     <a:xfrm>
                       <a:off x="0" y="0"/>
-                      <a:ext cx="4359514" cy="2517466"/>
+                      <a:ext cx="4328160" cy="2499360"/>
                     </a:xfrm>
                     <a:prstGeom prst="rect">
                       <a:avLst/>
@@ -31075,7 +30821,7 @@
           <w:noProof/>
         </w:rPr>
         <w:drawing>
-          <wp:inline distT="0" distB="0" distL="0" distR="0" wp14:anchorId="2073504B" wp14:editId="567BEFA4">
+          <wp:inline distT="0" distB="0" distL="0" distR="0" wp14:anchorId="2073504B" wp14:editId="44877BD7">
             <wp:extent cx="4343400" cy="2593340"/>
             <wp:effectExtent l="0" t="0" r="0" b="0"/>
             <wp:docPr id="42" name="Picture 42"/>
@@ -31092,7 +30838,7 @@
                     </pic:cNvPicPr>
                   </pic:nvPicPr>
                   <pic:blipFill>
-                    <a:blip r:embed="rId73" cstate="print">
+                    <a:blip r:embed="rId65" cstate="print">
                       <a:extLst>
                         <a:ext uri="{28A0092B-C50C-407E-A947-70E740481C1C}">
                           <a14:useLocalDpi xmlns:a14="http://schemas.microsoft.com/office/drawing/2010/main" val="0"/>
@@ -31107,7 +30853,7 @@
                   <pic:spPr bwMode="auto">
                     <a:xfrm>
                       <a:off x="0" y="0"/>
-                      <a:ext cx="4376650" cy="2613193"/>
+                      <a:ext cx="4343400" cy="2593340"/>
                     </a:xfrm>
                     <a:prstGeom prst="rect">
                       <a:avLst/>
@@ -31218,7 +30964,7 @@
           <w:noProof/>
         </w:rPr>
         <w:drawing>
-          <wp:inline distT="0" distB="0" distL="0" distR="0" wp14:anchorId="4D314E54" wp14:editId="6BA54F40">
+          <wp:inline distT="0" distB="0" distL="0" distR="0" wp14:anchorId="4D314E54" wp14:editId="03786861">
             <wp:extent cx="4328160" cy="2568575"/>
             <wp:effectExtent l="0" t="0" r="0" b="0"/>
             <wp:docPr id="45" name="Picture 45"/>
@@ -31235,7 +30981,7 @@
                     </pic:cNvPicPr>
                   </pic:nvPicPr>
                   <pic:blipFill>
-                    <a:blip r:embed="rId74" cstate="print">
+                    <a:blip r:embed="rId66" cstate="print">
                       <a:extLst>
                         <a:ext uri="{28A0092B-C50C-407E-A947-70E740481C1C}">
                           <a14:useLocalDpi xmlns:a14="http://schemas.microsoft.com/office/drawing/2010/main" val="0"/>
@@ -31250,7 +30996,7 @@
                   <pic:spPr bwMode="auto">
                     <a:xfrm>
                       <a:off x="0" y="0"/>
-                      <a:ext cx="4393099" cy="2607113"/>
+                      <a:ext cx="4328160" cy="2568575"/>
                     </a:xfrm>
                     <a:prstGeom prst="rect">
                       <a:avLst/>
@@ -31363,7 +31109,7 @@
           <w:noProof/>
         </w:rPr>
         <w:drawing>
-          <wp:inline distT="0" distB="0" distL="0" distR="0" wp14:anchorId="3F61946D" wp14:editId="3DB228D8">
+          <wp:inline distT="0" distB="0" distL="0" distR="0" wp14:anchorId="3F61946D" wp14:editId="15F7DDEE">
             <wp:extent cx="4403816" cy="2583873"/>
             <wp:effectExtent l="0" t="0" r="0" b="0"/>
             <wp:docPr id="46" name="Picture 46"/>
@@ -31380,7 +31126,7 @@
                     </pic:cNvPicPr>
                   </pic:nvPicPr>
                   <pic:blipFill>
-                    <a:blip r:embed="rId75" cstate="print">
+                    <a:blip r:embed="rId67" cstate="print">
                       <a:extLst>
                         <a:ext uri="{28A0092B-C50C-407E-A947-70E740481C1C}">
                           <a14:useLocalDpi xmlns:a14="http://schemas.microsoft.com/office/drawing/2010/main" val="0"/>
@@ -31395,7 +31141,7 @@
                   <pic:spPr bwMode="auto">
                     <a:xfrm>
                       <a:off x="0" y="0"/>
-                      <a:ext cx="4413156" cy="2589353"/>
+                      <a:ext cx="4403816" cy="2583873"/>
                     </a:xfrm>
                     <a:prstGeom prst="rect">
                       <a:avLst/>
@@ -31516,7 +31262,7 @@
           <w:noProof/>
         </w:rPr>
         <w:drawing>
-          <wp:inline distT="0" distB="0" distL="0" distR="0" wp14:anchorId="3EE415C2" wp14:editId="4C6E063D">
+          <wp:inline distT="0" distB="0" distL="0" distR="0" wp14:anchorId="3EE415C2" wp14:editId="566B53B4">
             <wp:extent cx="4259580" cy="2484756"/>
             <wp:effectExtent l="0" t="0" r="0" b="0"/>
             <wp:docPr id="47" name="Picture 47"/>
@@ -31533,7 +31279,7 @@
                     </pic:cNvPicPr>
                   </pic:nvPicPr>
                   <pic:blipFill>
-                    <a:blip r:embed="rId76" cstate="print">
+                    <a:blip r:embed="rId68" cstate="print">
                       <a:extLst>
                         <a:ext uri="{28A0092B-C50C-407E-A947-70E740481C1C}">
                           <a14:useLocalDpi xmlns:a14="http://schemas.microsoft.com/office/drawing/2010/main" val="0"/>
@@ -31548,7 +31294,7 @@
                   <pic:spPr bwMode="auto">
                     <a:xfrm>
                       <a:off x="0" y="0"/>
-                      <a:ext cx="4301883" cy="2509433"/>
+                      <a:ext cx="4259580" cy="2484756"/>
                     </a:xfrm>
                     <a:prstGeom prst="rect">
                       <a:avLst/>
@@ -31707,7 +31453,7 @@
           <w:noProof/>
         </w:rPr>
         <w:drawing>
-          <wp:inline distT="0" distB="0" distL="0" distR="0" wp14:anchorId="05D624ED" wp14:editId="33F21DD7">
+          <wp:inline distT="0" distB="0" distL="0" distR="0" wp14:anchorId="05D624ED" wp14:editId="2B2981A7">
             <wp:extent cx="4190218" cy="2583873"/>
             <wp:effectExtent l="0" t="0" r="0" b="0"/>
             <wp:docPr id="48" name="Picture 48"/>
@@ -31724,7 +31470,7 @@
                     </pic:cNvPicPr>
                   </pic:nvPicPr>
                   <pic:blipFill>
-                    <a:blip r:embed="rId77" cstate="print">
+                    <a:blip r:embed="rId69" cstate="print">
                       <a:extLst>
                         <a:ext uri="{28A0092B-C50C-407E-A947-70E740481C1C}">
                           <a14:useLocalDpi xmlns:a14="http://schemas.microsoft.com/office/drawing/2010/main" val="0"/>
@@ -31739,7 +31485,7 @@
                   <pic:spPr bwMode="auto">
                     <a:xfrm>
                       <a:off x="0" y="0"/>
-                      <a:ext cx="4220169" cy="2602342"/>
+                      <a:ext cx="4190218" cy="2583873"/>
                     </a:xfrm>
                     <a:prstGeom prst="rect">
                       <a:avLst/>
@@ -31882,8 +31628,8 @@
           <w:lang w:val="id-ID"/>
         </w:rPr>
         <w:sectPr>
-          <w:headerReference w:type="default" r:id="rId78"/>
-          <w:footerReference w:type="default" r:id="rId79"/>
+          <w:headerReference w:type="default" r:id="rId70"/>
+          <w:footerReference w:type="default" r:id="rId71"/>
           <w:pgSz w:w="11906" w:h="16838" w:code="9"/>
           <w:pgMar w:top="2268" w:right="1701" w:bottom="1701" w:left="2268" w:header="708" w:footer="708" w:gutter="0"/>
           <w:pgNumType w:start="37"/>
@@ -31944,7 +31690,215 @@
           <w:rFonts w:eastAsia="Times New Roman"/>
           <w:szCs w:val="24"/>
         </w:rPr>
-        <w:t>Amalia, Yulia Rizki. 2018. “Penerapan Data Mining Untuk Prediksi Penjualan Produk Elektronik Terlaris Menggunakan Metode K-Nearest Neighbor (Studi Kasus: PT. Bintang Multi Sarana Palembang)”, Skripsi. Palembang:  Universitas Islam Negeri Raden Fatah.</w:t>
+        <w:t xml:space="preserve">Amalia, </w:t>
+      </w:r>
+      <w:proofErr w:type="spellStart"/>
+      <w:r>
+        <w:rPr>
+          <w:rFonts w:eastAsia="Times New Roman"/>
+          <w:szCs w:val="24"/>
+        </w:rPr>
+        <w:t>Yulia</w:t>
+      </w:r>
+      <w:proofErr w:type="spellEnd"/>
+      <w:r>
+        <w:rPr>
+          <w:rFonts w:eastAsia="Times New Roman"/>
+          <w:szCs w:val="24"/>
+        </w:rPr>
+        <w:t xml:space="preserve"> </w:t>
+      </w:r>
+      <w:proofErr w:type="spellStart"/>
+      <w:r>
+        <w:rPr>
+          <w:rFonts w:eastAsia="Times New Roman"/>
+          <w:szCs w:val="24"/>
+        </w:rPr>
+        <w:t>Rizki</w:t>
+      </w:r>
+      <w:proofErr w:type="spellEnd"/>
+      <w:r>
+        <w:rPr>
+          <w:rFonts w:eastAsia="Times New Roman"/>
+          <w:szCs w:val="24"/>
+        </w:rPr>
+        <w:t>. 2018. “</w:t>
+      </w:r>
+      <w:proofErr w:type="spellStart"/>
+      <w:r>
+        <w:rPr>
+          <w:rFonts w:eastAsia="Times New Roman"/>
+          <w:szCs w:val="24"/>
+        </w:rPr>
+        <w:t>Penerapan</w:t>
+      </w:r>
+      <w:proofErr w:type="spellEnd"/>
+      <w:r>
+        <w:rPr>
+          <w:rFonts w:eastAsia="Times New Roman"/>
+          <w:szCs w:val="24"/>
+        </w:rPr>
+        <w:t xml:space="preserve"> Data Mining Untuk </w:t>
+      </w:r>
+      <w:proofErr w:type="spellStart"/>
+      <w:r>
+        <w:rPr>
+          <w:rFonts w:eastAsia="Times New Roman"/>
+          <w:szCs w:val="24"/>
+        </w:rPr>
+        <w:t>Prediksi</w:t>
+      </w:r>
+      <w:proofErr w:type="spellEnd"/>
+      <w:r>
+        <w:rPr>
+          <w:rFonts w:eastAsia="Times New Roman"/>
+          <w:szCs w:val="24"/>
+        </w:rPr>
+        <w:t xml:space="preserve"> Penjualan </w:t>
+      </w:r>
+      <w:proofErr w:type="spellStart"/>
+      <w:r>
+        <w:rPr>
+          <w:rFonts w:eastAsia="Times New Roman"/>
+          <w:szCs w:val="24"/>
+        </w:rPr>
+        <w:t>Produk</w:t>
+      </w:r>
+      <w:proofErr w:type="spellEnd"/>
+      <w:r>
+        <w:rPr>
+          <w:rFonts w:eastAsia="Times New Roman"/>
+          <w:szCs w:val="24"/>
+        </w:rPr>
+        <w:t xml:space="preserve"> </w:t>
+      </w:r>
+      <w:proofErr w:type="spellStart"/>
+      <w:r>
+        <w:rPr>
+          <w:rFonts w:eastAsia="Times New Roman"/>
+          <w:szCs w:val="24"/>
+        </w:rPr>
+        <w:t>Elektronik</w:t>
+      </w:r>
+      <w:proofErr w:type="spellEnd"/>
+      <w:r>
+        <w:rPr>
+          <w:rFonts w:eastAsia="Times New Roman"/>
+          <w:szCs w:val="24"/>
+        </w:rPr>
+        <w:t xml:space="preserve"> </w:t>
+      </w:r>
+      <w:proofErr w:type="spellStart"/>
+      <w:r>
+        <w:rPr>
+          <w:rFonts w:eastAsia="Times New Roman"/>
+          <w:szCs w:val="24"/>
+        </w:rPr>
+        <w:t>Terlaris</w:t>
+      </w:r>
+      <w:proofErr w:type="spellEnd"/>
+      <w:r>
+        <w:rPr>
+          <w:rFonts w:eastAsia="Times New Roman"/>
+          <w:szCs w:val="24"/>
+        </w:rPr>
+        <w:t xml:space="preserve"> </w:t>
+      </w:r>
+      <w:proofErr w:type="spellStart"/>
+      <w:r>
+        <w:rPr>
+          <w:rFonts w:eastAsia="Times New Roman"/>
+          <w:szCs w:val="24"/>
+        </w:rPr>
+        <w:t>Menggunakan</w:t>
+      </w:r>
+      <w:proofErr w:type="spellEnd"/>
+      <w:r>
+        <w:rPr>
+          <w:rFonts w:eastAsia="Times New Roman"/>
+          <w:szCs w:val="24"/>
+        </w:rPr>
+        <w:t xml:space="preserve"> </w:t>
+      </w:r>
+      <w:proofErr w:type="spellStart"/>
+      <w:r>
+        <w:rPr>
+          <w:rFonts w:eastAsia="Times New Roman"/>
+          <w:szCs w:val="24"/>
+        </w:rPr>
+        <w:t>Metode</w:t>
+      </w:r>
+      <w:proofErr w:type="spellEnd"/>
+      <w:r>
+        <w:rPr>
+          <w:rFonts w:eastAsia="Times New Roman"/>
+          <w:szCs w:val="24"/>
+        </w:rPr>
+        <w:t xml:space="preserve"> K-Nearest </w:t>
+      </w:r>
+      <w:proofErr w:type="spellStart"/>
+      <w:r>
+        <w:rPr>
+          <w:rFonts w:eastAsia="Times New Roman"/>
+          <w:szCs w:val="24"/>
+        </w:rPr>
+        <w:t>Neighbor</w:t>
+      </w:r>
+      <w:proofErr w:type="spellEnd"/>
+      <w:r>
+        <w:rPr>
+          <w:rFonts w:eastAsia="Times New Roman"/>
+          <w:szCs w:val="24"/>
+        </w:rPr>
+        <w:t xml:space="preserve"> (</w:t>
+      </w:r>
+      <w:proofErr w:type="spellStart"/>
+      <w:r>
+        <w:rPr>
+          <w:rFonts w:eastAsia="Times New Roman"/>
+          <w:szCs w:val="24"/>
+        </w:rPr>
+        <w:t>Studi</w:t>
+      </w:r>
+      <w:proofErr w:type="spellEnd"/>
+      <w:r>
+        <w:rPr>
+          <w:rFonts w:eastAsia="Times New Roman"/>
+          <w:szCs w:val="24"/>
+        </w:rPr>
+        <w:t xml:space="preserve"> </w:t>
+      </w:r>
+      <w:proofErr w:type="spellStart"/>
+      <w:r>
+        <w:rPr>
+          <w:rFonts w:eastAsia="Times New Roman"/>
+          <w:szCs w:val="24"/>
+        </w:rPr>
+        <w:t>Kasus</w:t>
+      </w:r>
+      <w:proofErr w:type="spellEnd"/>
+      <w:r>
+        <w:rPr>
+          <w:rFonts w:eastAsia="Times New Roman"/>
+          <w:szCs w:val="24"/>
+        </w:rPr>
+        <w:t xml:space="preserve">: PT. Bintang Multi Sarana Palembang)”, </w:t>
+      </w:r>
+      <w:proofErr w:type="spellStart"/>
+      <w:r>
+        <w:rPr>
+          <w:rFonts w:eastAsia="Times New Roman"/>
+          <w:szCs w:val="24"/>
+        </w:rPr>
+        <w:t>Skripsi</w:t>
+      </w:r>
+      <w:proofErr w:type="spellEnd"/>
+      <w:r>
+        <w:rPr>
+          <w:rFonts w:eastAsia="Times New Roman"/>
+          <w:szCs w:val="24"/>
+        </w:rPr>
+        <w:t>. Palembang:  Universitas Islam Negeri Raden Fatah.</w:t>
       </w:r>
     </w:p>
     <w:p>
@@ -32012,20 +31966,91 @@
           <w:szCs w:val="24"/>
         </w:rPr>
       </w:pPr>
-      <w:r>
-        <w:rPr>
-          <w:rFonts w:eastAsia="Times New Roman"/>
-          <w:szCs w:val="24"/>
-        </w:rPr>
-        <w:t xml:space="preserve">Arief, M.Rudyanto. 2011. </w:t>
-      </w:r>
-      <w:r>
-        <w:rPr>
-          <w:rFonts w:eastAsia="Times New Roman"/>
-          <w:i/>
-          <w:szCs w:val="24"/>
-        </w:rPr>
-        <w:t>Pemrograman Web Dinamis Menggunakan PHP dan MYSQL</w:t>
+      <w:proofErr w:type="spellStart"/>
+      <w:r>
+        <w:rPr>
+          <w:rFonts w:eastAsia="Times New Roman"/>
+          <w:szCs w:val="24"/>
+        </w:rPr>
+        <w:t>Arief</w:t>
+      </w:r>
+      <w:proofErr w:type="spellEnd"/>
+      <w:r>
+        <w:rPr>
+          <w:rFonts w:eastAsia="Times New Roman"/>
+          <w:szCs w:val="24"/>
+        </w:rPr>
+        <w:t xml:space="preserve">, </w:t>
+      </w:r>
+      <w:proofErr w:type="spellStart"/>
+      <w:r>
+        <w:rPr>
+          <w:rFonts w:eastAsia="Times New Roman"/>
+          <w:szCs w:val="24"/>
+        </w:rPr>
+        <w:t>M.Rudyanto</w:t>
+      </w:r>
+      <w:proofErr w:type="spellEnd"/>
+      <w:r>
+        <w:rPr>
+          <w:rFonts w:eastAsia="Times New Roman"/>
+          <w:szCs w:val="24"/>
+        </w:rPr>
+        <w:t xml:space="preserve">. 2011. </w:t>
+      </w:r>
+      <w:proofErr w:type="spellStart"/>
+      <w:r>
+        <w:rPr>
+          <w:rFonts w:eastAsia="Times New Roman"/>
+          <w:i/>
+          <w:szCs w:val="24"/>
+        </w:rPr>
+        <w:t>Pemrograman</w:t>
+      </w:r>
+      <w:proofErr w:type="spellEnd"/>
+      <w:r>
+        <w:rPr>
+          <w:rFonts w:eastAsia="Times New Roman"/>
+          <w:i/>
+          <w:szCs w:val="24"/>
+        </w:rPr>
+        <w:t xml:space="preserve"> Web </w:t>
+      </w:r>
+      <w:proofErr w:type="spellStart"/>
+      <w:r>
+        <w:rPr>
+          <w:rFonts w:eastAsia="Times New Roman"/>
+          <w:i/>
+          <w:szCs w:val="24"/>
+        </w:rPr>
+        <w:t>Dinamis</w:t>
+      </w:r>
+      <w:proofErr w:type="spellEnd"/>
+      <w:r>
+        <w:rPr>
+          <w:rFonts w:eastAsia="Times New Roman"/>
+          <w:i/>
+          <w:szCs w:val="24"/>
+        </w:rPr>
+        <w:t xml:space="preserve"> </w:t>
+      </w:r>
+      <w:proofErr w:type="spellStart"/>
+      <w:r>
+        <w:rPr>
+          <w:rFonts w:eastAsia="Times New Roman"/>
+          <w:i/>
+          <w:szCs w:val="24"/>
+        </w:rPr>
+        <w:t>Menggunakan</w:t>
+      </w:r>
+      <w:proofErr w:type="spellEnd"/>
+      <w:r>
+        <w:rPr>
+          <w:rFonts w:eastAsia="Times New Roman"/>
+          <w:i/>
+          <w:szCs w:val="24"/>
+        </w:rPr>
+        <w:t xml:space="preserve"> PHP dan MYSQL</w:t>
       </w:r>
       <w:r>
         <w:rPr>
@@ -32044,21 +32069,86 @@
           <w:szCs w:val="24"/>
         </w:rPr>
       </w:pPr>
-      <w:r>
-        <w:rPr>
-          <w:rFonts w:eastAsia="Times New Roman"/>
-          <w:szCs w:val="24"/>
-        </w:rPr>
-        <w:t xml:space="preserve">Handoko, T. Hani. 1995. </w:t>
-      </w:r>
-      <w:r>
-        <w:rPr>
-          <w:rFonts w:eastAsia="Times New Roman"/>
-          <w:i/>
-          <w:szCs w:val="24"/>
-        </w:rPr>
-        <w:t>Manajemen Personalia dan Sumber Daya Manusia</w:t>
-      </w:r>
+      <w:proofErr w:type="spellStart"/>
+      <w:r>
+        <w:rPr>
+          <w:rFonts w:eastAsia="Times New Roman"/>
+          <w:szCs w:val="24"/>
+        </w:rPr>
+        <w:t>Handoko</w:t>
+      </w:r>
+      <w:proofErr w:type="spellEnd"/>
+      <w:r>
+        <w:rPr>
+          <w:rFonts w:eastAsia="Times New Roman"/>
+          <w:szCs w:val="24"/>
+        </w:rPr>
+        <w:t xml:space="preserve">, T. Hani. 1995. </w:t>
+      </w:r>
+      <w:proofErr w:type="spellStart"/>
+      <w:r>
+        <w:rPr>
+          <w:rFonts w:eastAsia="Times New Roman"/>
+          <w:i/>
+          <w:szCs w:val="24"/>
+        </w:rPr>
+        <w:t>Manajemen</w:t>
+      </w:r>
+      <w:proofErr w:type="spellEnd"/>
+      <w:r>
+        <w:rPr>
+          <w:rFonts w:eastAsia="Times New Roman"/>
+          <w:i/>
+          <w:szCs w:val="24"/>
+        </w:rPr>
+        <w:t xml:space="preserve"> Personalia dan </w:t>
+      </w:r>
+      <w:proofErr w:type="spellStart"/>
+      <w:r>
+        <w:rPr>
+          <w:rFonts w:eastAsia="Times New Roman"/>
+          <w:i/>
+          <w:szCs w:val="24"/>
+        </w:rPr>
+        <w:t>Sumber</w:t>
+      </w:r>
+      <w:proofErr w:type="spellEnd"/>
+      <w:r>
+        <w:rPr>
+          <w:rFonts w:eastAsia="Times New Roman"/>
+          <w:i/>
+          <w:szCs w:val="24"/>
+        </w:rPr>
+        <w:t xml:space="preserve"> </w:t>
+      </w:r>
+      <w:proofErr w:type="spellStart"/>
+      <w:r>
+        <w:rPr>
+          <w:rFonts w:eastAsia="Times New Roman"/>
+          <w:i/>
+          <w:szCs w:val="24"/>
+        </w:rPr>
+        <w:t>Daya</w:t>
+      </w:r>
+      <w:proofErr w:type="spellEnd"/>
+      <w:r>
+        <w:rPr>
+          <w:rFonts w:eastAsia="Times New Roman"/>
+          <w:i/>
+          <w:szCs w:val="24"/>
+        </w:rPr>
+        <w:t xml:space="preserve"> </w:t>
+      </w:r>
+      <w:proofErr w:type="spellStart"/>
+      <w:r>
+        <w:rPr>
+          <w:rFonts w:eastAsia="Times New Roman"/>
+          <w:i/>
+          <w:szCs w:val="24"/>
+        </w:rPr>
+        <w:t>Manusia</w:t>
+      </w:r>
+      <w:proofErr w:type="spellEnd"/>
       <w:r>
         <w:rPr>
           <w:rFonts w:eastAsia="Times New Roman"/>
@@ -32081,16 +32171,70 @@
           <w:rFonts w:eastAsia="Times New Roman"/>
           <w:szCs w:val="24"/>
         </w:rPr>
-        <w:t xml:space="preserve">Hanif Al Fatta. 2007. </w:t>
-      </w:r>
-      <w:r>
-        <w:rPr>
-          <w:rFonts w:eastAsia="Times New Roman"/>
-          <w:i/>
-          <w:szCs w:val="24"/>
-        </w:rPr>
-        <w:t>Analisis dan Perancangan Sistem Informasi</w:t>
-      </w:r>
+        <w:t xml:space="preserve">Hanif Al </w:t>
+      </w:r>
+      <w:proofErr w:type="spellStart"/>
+      <w:r>
+        <w:rPr>
+          <w:rFonts w:eastAsia="Times New Roman"/>
+          <w:szCs w:val="24"/>
+        </w:rPr>
+        <w:t>Fatta</w:t>
+      </w:r>
+      <w:proofErr w:type="spellEnd"/>
+      <w:r>
+        <w:rPr>
+          <w:rFonts w:eastAsia="Times New Roman"/>
+          <w:szCs w:val="24"/>
+        </w:rPr>
+        <w:t xml:space="preserve">. 2007. </w:t>
+      </w:r>
+      <w:proofErr w:type="spellStart"/>
+      <w:r>
+        <w:rPr>
+          <w:rFonts w:eastAsia="Times New Roman"/>
+          <w:i/>
+          <w:szCs w:val="24"/>
+        </w:rPr>
+        <w:t>Analisis</w:t>
+      </w:r>
+      <w:proofErr w:type="spellEnd"/>
+      <w:r>
+        <w:rPr>
+          <w:rFonts w:eastAsia="Times New Roman"/>
+          <w:i/>
+          <w:szCs w:val="24"/>
+        </w:rPr>
+        <w:t xml:space="preserve"> dan </w:t>
+      </w:r>
+      <w:proofErr w:type="spellStart"/>
+      <w:r>
+        <w:rPr>
+          <w:rFonts w:eastAsia="Times New Roman"/>
+          <w:i/>
+          <w:szCs w:val="24"/>
+        </w:rPr>
+        <w:t>Perancangan</w:t>
+      </w:r>
+      <w:proofErr w:type="spellEnd"/>
+      <w:r>
+        <w:rPr>
+          <w:rFonts w:eastAsia="Times New Roman"/>
+          <w:i/>
+          <w:szCs w:val="24"/>
+        </w:rPr>
+        <w:t xml:space="preserve"> Sistem </w:t>
+      </w:r>
+      <w:proofErr w:type="spellStart"/>
+      <w:r>
+        <w:rPr>
+          <w:rFonts w:eastAsia="Times New Roman"/>
+          <w:i/>
+          <w:szCs w:val="24"/>
+        </w:rPr>
+        <w:t>Informasi</w:t>
+      </w:r>
+      <w:proofErr w:type="spellEnd"/>
       <w:r>
         <w:rPr>
           <w:rFonts w:eastAsia="Times New Roman"/>
@@ -32115,20 +32259,98 @@
         </w:rPr>
         <w:t xml:space="preserve">Heizer, J. dan Render, B. 2006. </w:t>
       </w:r>
-      <w:r>
-        <w:rPr>
-          <w:rFonts w:eastAsia="Times New Roman"/>
-          <w:i/>
-          <w:szCs w:val="24"/>
-        </w:rPr>
-        <w:t>Manajemen Operasi, Edisi 7</w:t>
-      </w:r>
-      <w:r>
-        <w:rPr>
-          <w:rFonts w:eastAsia="Times New Roman"/>
-          <w:szCs w:val="24"/>
-        </w:rPr>
-        <w:t>. Jakarta: Salemba Empat.</w:t>
+      <w:proofErr w:type="spellStart"/>
+      <w:r>
+        <w:rPr>
+          <w:rFonts w:eastAsia="Times New Roman"/>
+          <w:i/>
+          <w:szCs w:val="24"/>
+        </w:rPr>
+        <w:t>Manajemen</w:t>
+      </w:r>
+      <w:proofErr w:type="spellEnd"/>
+      <w:r>
+        <w:rPr>
+          <w:rFonts w:eastAsia="Times New Roman"/>
+          <w:i/>
+          <w:szCs w:val="24"/>
+        </w:rPr>
+        <w:t xml:space="preserve"> </w:t>
+      </w:r>
+      <w:proofErr w:type="spellStart"/>
+      <w:r>
+        <w:rPr>
+          <w:rFonts w:eastAsia="Times New Roman"/>
+          <w:i/>
+          <w:szCs w:val="24"/>
+        </w:rPr>
+        <w:t>Operasi</w:t>
+      </w:r>
+      <w:proofErr w:type="spellEnd"/>
+      <w:r>
+        <w:rPr>
+          <w:rFonts w:eastAsia="Times New Roman"/>
+          <w:i/>
+          <w:szCs w:val="24"/>
+        </w:rPr>
+        <w:t xml:space="preserve">, </w:t>
+      </w:r>
+      <w:proofErr w:type="spellStart"/>
+      <w:r>
+        <w:rPr>
+          <w:rFonts w:eastAsia="Times New Roman"/>
+          <w:i/>
+          <w:szCs w:val="24"/>
+        </w:rPr>
+        <w:t>Edisi</w:t>
+      </w:r>
+      <w:proofErr w:type="spellEnd"/>
+      <w:r>
+        <w:rPr>
+          <w:rFonts w:eastAsia="Times New Roman"/>
+          <w:i/>
+          <w:szCs w:val="24"/>
+        </w:rPr>
+        <w:t xml:space="preserve"> 7</w:t>
+      </w:r>
+      <w:r>
+        <w:rPr>
+          <w:rFonts w:eastAsia="Times New Roman"/>
+          <w:szCs w:val="24"/>
+        </w:rPr>
+        <w:t xml:space="preserve">. Jakarta: </w:t>
+      </w:r>
+      <w:proofErr w:type="spellStart"/>
+      <w:r>
+        <w:rPr>
+          <w:rFonts w:eastAsia="Times New Roman"/>
+          <w:szCs w:val="24"/>
+        </w:rPr>
+        <w:t>Salemba</w:t>
+      </w:r>
+      <w:proofErr w:type="spellEnd"/>
+      <w:r>
+        <w:rPr>
+          <w:rFonts w:eastAsia="Times New Roman"/>
+          <w:szCs w:val="24"/>
+        </w:rPr>
+        <w:t xml:space="preserve"> </w:t>
+      </w:r>
+      <w:proofErr w:type="spellStart"/>
+      <w:r>
+        <w:rPr>
+          <w:rFonts w:eastAsia="Times New Roman"/>
+          <w:szCs w:val="24"/>
+        </w:rPr>
+        <w:t>Empat</w:t>
+      </w:r>
+      <w:proofErr w:type="spellEnd"/>
+      <w:r>
+        <w:rPr>
+          <w:rFonts w:eastAsia="Times New Roman"/>
+          <w:szCs w:val="24"/>
+        </w:rPr>
+        <w:t>.</w:t>
       </w:r>
     </w:p>
     <w:p>
@@ -32140,20 +32362,91 @@
           <w:szCs w:val="24"/>
         </w:rPr>
       </w:pPr>
-      <w:r>
-        <w:rPr>
-          <w:rFonts w:eastAsia="Times New Roman"/>
-          <w:szCs w:val="24"/>
-        </w:rPr>
-        <w:t xml:space="preserve">Iriawan, N. dan Astuti, S.P. 2006. </w:t>
-      </w:r>
-      <w:r>
-        <w:rPr>
-          <w:rFonts w:eastAsia="Times New Roman"/>
-          <w:i/>
-          <w:szCs w:val="24"/>
-        </w:rPr>
-        <w:t>Mengolah Data Statistik dengan Mudah Menggunakan Minitab 14</w:t>
+      <w:proofErr w:type="spellStart"/>
+      <w:r>
+        <w:rPr>
+          <w:rFonts w:eastAsia="Times New Roman"/>
+          <w:szCs w:val="24"/>
+        </w:rPr>
+        <w:t>Iriawan</w:t>
+      </w:r>
+      <w:proofErr w:type="spellEnd"/>
+      <w:r>
+        <w:rPr>
+          <w:rFonts w:eastAsia="Times New Roman"/>
+          <w:szCs w:val="24"/>
+        </w:rPr>
+        <w:t xml:space="preserve">, N. dan </w:t>
+      </w:r>
+      <w:proofErr w:type="spellStart"/>
+      <w:r>
+        <w:rPr>
+          <w:rFonts w:eastAsia="Times New Roman"/>
+          <w:szCs w:val="24"/>
+        </w:rPr>
+        <w:t>Astuti</w:t>
+      </w:r>
+      <w:proofErr w:type="spellEnd"/>
+      <w:r>
+        <w:rPr>
+          <w:rFonts w:eastAsia="Times New Roman"/>
+          <w:szCs w:val="24"/>
+        </w:rPr>
+        <w:t xml:space="preserve">, S.P. 2006. </w:t>
+      </w:r>
+      <w:proofErr w:type="spellStart"/>
+      <w:r>
+        <w:rPr>
+          <w:rFonts w:eastAsia="Times New Roman"/>
+          <w:i/>
+          <w:szCs w:val="24"/>
+        </w:rPr>
+        <w:t>Mengolah</w:t>
+      </w:r>
+      <w:proofErr w:type="spellEnd"/>
+      <w:r>
+        <w:rPr>
+          <w:rFonts w:eastAsia="Times New Roman"/>
+          <w:i/>
+          <w:szCs w:val="24"/>
+        </w:rPr>
+        <w:t xml:space="preserve"> Data </w:t>
+      </w:r>
+      <w:proofErr w:type="spellStart"/>
+      <w:r>
+        <w:rPr>
+          <w:rFonts w:eastAsia="Times New Roman"/>
+          <w:i/>
+          <w:szCs w:val="24"/>
+        </w:rPr>
+        <w:t>Statistik</w:t>
+      </w:r>
+      <w:proofErr w:type="spellEnd"/>
+      <w:r>
+        <w:rPr>
+          <w:rFonts w:eastAsia="Times New Roman"/>
+          <w:i/>
+          <w:szCs w:val="24"/>
+        </w:rPr>
+        <w:t xml:space="preserve"> dengan Mudah </w:t>
+      </w:r>
+      <w:proofErr w:type="spellStart"/>
+      <w:r>
+        <w:rPr>
+          <w:rFonts w:eastAsia="Times New Roman"/>
+          <w:i/>
+          <w:szCs w:val="24"/>
+        </w:rPr>
+        <w:t>Menggunakan</w:t>
+      </w:r>
+      <w:proofErr w:type="spellEnd"/>
+      <w:r>
+        <w:rPr>
+          <w:rFonts w:eastAsia="Times New Roman"/>
+          <w:i/>
+          <w:szCs w:val="24"/>
+        </w:rPr>
+        <w:t xml:space="preserve"> Minitab 14</w:t>
       </w:r>
       <w:r>
         <w:rPr>
@@ -32177,22 +32470,108 @@
           <w:rFonts w:eastAsia="Times New Roman"/>
           <w:szCs w:val="24"/>
         </w:rPr>
-        <w:t xml:space="preserve">J, Moelong, Lexi. 2002. </w:t>
-      </w:r>
-      <w:r>
-        <w:rPr>
-          <w:rFonts w:eastAsia="Times New Roman"/>
-          <w:i/>
-          <w:szCs w:val="24"/>
-        </w:rPr>
-        <w:t>Metodologi Penelitian Kualitatif</w:t>
-      </w:r>
-      <w:r>
-        <w:rPr>
-          <w:rFonts w:eastAsia="Times New Roman"/>
-          <w:szCs w:val="24"/>
-        </w:rPr>
-        <w:t>. Bandung: Remaja Karya.</w:t>
+        <w:t xml:space="preserve">J, </w:t>
+      </w:r>
+      <w:proofErr w:type="spellStart"/>
+      <w:r>
+        <w:rPr>
+          <w:rFonts w:eastAsia="Times New Roman"/>
+          <w:szCs w:val="24"/>
+        </w:rPr>
+        <w:t>Moelong</w:t>
+      </w:r>
+      <w:proofErr w:type="spellEnd"/>
+      <w:r>
+        <w:rPr>
+          <w:rFonts w:eastAsia="Times New Roman"/>
+          <w:szCs w:val="24"/>
+        </w:rPr>
+        <w:t xml:space="preserve">, Lexi. 2002. </w:t>
+      </w:r>
+      <w:proofErr w:type="spellStart"/>
+      <w:r>
+        <w:rPr>
+          <w:rFonts w:eastAsia="Times New Roman"/>
+          <w:i/>
+          <w:szCs w:val="24"/>
+        </w:rPr>
+        <w:t>Metodologi</w:t>
+      </w:r>
+      <w:proofErr w:type="spellEnd"/>
+      <w:r>
+        <w:rPr>
+          <w:rFonts w:eastAsia="Times New Roman"/>
+          <w:i/>
+          <w:szCs w:val="24"/>
+        </w:rPr>
+        <w:t xml:space="preserve"> </w:t>
+      </w:r>
+      <w:proofErr w:type="spellStart"/>
+      <w:r>
+        <w:rPr>
+          <w:rFonts w:eastAsia="Times New Roman"/>
+          <w:i/>
+          <w:szCs w:val="24"/>
+        </w:rPr>
+        <w:t>Penelitian</w:t>
+      </w:r>
+      <w:proofErr w:type="spellEnd"/>
+      <w:r>
+        <w:rPr>
+          <w:rFonts w:eastAsia="Times New Roman"/>
+          <w:i/>
+          <w:szCs w:val="24"/>
+        </w:rPr>
+        <w:t xml:space="preserve"> </w:t>
+      </w:r>
+      <w:proofErr w:type="spellStart"/>
+      <w:r>
+        <w:rPr>
+          <w:rFonts w:eastAsia="Times New Roman"/>
+          <w:i/>
+          <w:szCs w:val="24"/>
+        </w:rPr>
+        <w:t>Kualitatif</w:t>
+      </w:r>
+      <w:proofErr w:type="spellEnd"/>
+      <w:r>
+        <w:rPr>
+          <w:rFonts w:eastAsia="Times New Roman"/>
+          <w:szCs w:val="24"/>
+        </w:rPr>
+        <w:t xml:space="preserve">. Bandung: </w:t>
+      </w:r>
+      <w:proofErr w:type="spellStart"/>
+      <w:r>
+        <w:rPr>
+          <w:rFonts w:eastAsia="Times New Roman"/>
+          <w:szCs w:val="24"/>
+        </w:rPr>
+        <w:t>Remaja</w:t>
+      </w:r>
+      <w:proofErr w:type="spellEnd"/>
+      <w:r>
+        <w:rPr>
+          <w:rFonts w:eastAsia="Times New Roman"/>
+          <w:szCs w:val="24"/>
+        </w:rPr>
+        <w:t xml:space="preserve"> </w:t>
+      </w:r>
+      <w:proofErr w:type="spellStart"/>
+      <w:r>
+        <w:rPr>
+          <w:rFonts w:eastAsia="Times New Roman"/>
+          <w:szCs w:val="24"/>
+        </w:rPr>
+        <w:t>Karya</w:t>
+      </w:r>
+      <w:proofErr w:type="spellEnd"/>
+      <w:r>
+        <w:rPr>
+          <w:rFonts w:eastAsia="Times New Roman"/>
+          <w:szCs w:val="24"/>
+        </w:rPr>
+        <w:t>.</w:t>
       </w:r>
     </w:p>
     <w:p>
@@ -32204,21 +32583,140 @@
           <w:szCs w:val="24"/>
         </w:rPr>
       </w:pPr>
-      <w:r>
-        <w:rPr>
-          <w:rFonts w:eastAsia="Times New Roman"/>
-          <w:szCs w:val="24"/>
-        </w:rPr>
-        <w:t xml:space="preserve">Jogiyanto. 2014. </w:t>
-      </w:r>
-      <w:r>
-        <w:rPr>
-          <w:rFonts w:eastAsia="Times New Roman"/>
-          <w:i/>
-          <w:szCs w:val="24"/>
-        </w:rPr>
-        <w:t>Analisis dan Desain Sistem Informasi, Sistem Informasi, Pendekatan Terstruktur Teori dan Praktek Aplikasi Bisnis</w:t>
-      </w:r>
+      <w:proofErr w:type="spellStart"/>
+      <w:r>
+        <w:rPr>
+          <w:rFonts w:eastAsia="Times New Roman"/>
+          <w:szCs w:val="24"/>
+        </w:rPr>
+        <w:t>Jogiyanto</w:t>
+      </w:r>
+      <w:proofErr w:type="spellEnd"/>
+      <w:r>
+        <w:rPr>
+          <w:rFonts w:eastAsia="Times New Roman"/>
+          <w:szCs w:val="24"/>
+        </w:rPr>
+        <w:t xml:space="preserve">. 2014. </w:t>
+      </w:r>
+      <w:proofErr w:type="spellStart"/>
+      <w:r>
+        <w:rPr>
+          <w:rFonts w:eastAsia="Times New Roman"/>
+          <w:i/>
+          <w:szCs w:val="24"/>
+        </w:rPr>
+        <w:t>Analisis</w:t>
+      </w:r>
+      <w:proofErr w:type="spellEnd"/>
+      <w:r>
+        <w:rPr>
+          <w:rFonts w:eastAsia="Times New Roman"/>
+          <w:i/>
+          <w:szCs w:val="24"/>
+        </w:rPr>
+        <w:t xml:space="preserve"> dan Desain Sistem </w:t>
+      </w:r>
+      <w:proofErr w:type="spellStart"/>
+      <w:r>
+        <w:rPr>
+          <w:rFonts w:eastAsia="Times New Roman"/>
+          <w:i/>
+          <w:szCs w:val="24"/>
+        </w:rPr>
+        <w:t>Informasi</w:t>
+      </w:r>
+      <w:proofErr w:type="spellEnd"/>
+      <w:r>
+        <w:rPr>
+          <w:rFonts w:eastAsia="Times New Roman"/>
+          <w:i/>
+          <w:szCs w:val="24"/>
+        </w:rPr>
+        <w:t xml:space="preserve">, Sistem </w:t>
+      </w:r>
+      <w:proofErr w:type="spellStart"/>
+      <w:r>
+        <w:rPr>
+          <w:rFonts w:eastAsia="Times New Roman"/>
+          <w:i/>
+          <w:szCs w:val="24"/>
+        </w:rPr>
+        <w:t>Informasi</w:t>
+      </w:r>
+      <w:proofErr w:type="spellEnd"/>
+      <w:r>
+        <w:rPr>
+          <w:rFonts w:eastAsia="Times New Roman"/>
+          <w:i/>
+          <w:szCs w:val="24"/>
+        </w:rPr>
+        <w:t xml:space="preserve">, Pendekatan </w:t>
+      </w:r>
+      <w:proofErr w:type="spellStart"/>
+      <w:r>
+        <w:rPr>
+          <w:rFonts w:eastAsia="Times New Roman"/>
+          <w:i/>
+          <w:szCs w:val="24"/>
+        </w:rPr>
+        <w:t>Terstruktur</w:t>
+      </w:r>
+      <w:proofErr w:type="spellEnd"/>
+      <w:r>
+        <w:rPr>
+          <w:rFonts w:eastAsia="Times New Roman"/>
+          <w:i/>
+          <w:szCs w:val="24"/>
+        </w:rPr>
+        <w:t xml:space="preserve"> </w:t>
+      </w:r>
+      <w:proofErr w:type="spellStart"/>
+      <w:r>
+        <w:rPr>
+          <w:rFonts w:eastAsia="Times New Roman"/>
+          <w:i/>
+          <w:szCs w:val="24"/>
+        </w:rPr>
+        <w:t>Teori</w:t>
+      </w:r>
+      <w:proofErr w:type="spellEnd"/>
+      <w:r>
+        <w:rPr>
+          <w:rFonts w:eastAsia="Times New Roman"/>
+          <w:i/>
+          <w:szCs w:val="24"/>
+        </w:rPr>
+        <w:t xml:space="preserve"> dan </w:t>
+      </w:r>
+      <w:proofErr w:type="spellStart"/>
+      <w:r>
+        <w:rPr>
+          <w:rFonts w:eastAsia="Times New Roman"/>
+          <w:i/>
+          <w:szCs w:val="24"/>
+        </w:rPr>
+        <w:t>Praktek</w:t>
+      </w:r>
+      <w:proofErr w:type="spellEnd"/>
+      <w:r>
+        <w:rPr>
+          <w:rFonts w:eastAsia="Times New Roman"/>
+          <w:i/>
+          <w:szCs w:val="24"/>
+        </w:rPr>
+        <w:t xml:space="preserve"> Aplikasi </w:t>
+      </w:r>
+      <w:proofErr w:type="spellStart"/>
+      <w:r>
+        <w:rPr>
+          <w:rFonts w:eastAsia="Times New Roman"/>
+          <w:i/>
+          <w:szCs w:val="24"/>
+        </w:rPr>
+        <w:t>Bisnis</w:t>
+      </w:r>
+      <w:proofErr w:type="spellEnd"/>
       <w:r>
         <w:rPr>
           <w:rFonts w:eastAsia="Times New Roman"/>
@@ -32249,14 +32747,72 @@
           <w:i/>
           <w:szCs w:val="24"/>
         </w:rPr>
-        <w:t>Al- Qur’an Al- Karim dan Terjemahan</w:t>
-      </w:r>
-      <w:r>
-        <w:rPr>
-          <w:rFonts w:eastAsia="Times New Roman"/>
-          <w:szCs w:val="24"/>
-        </w:rPr>
-        <w:t>. Jakarta: Lajnah Pentashihan Mushaf Al- Qur’an.</w:t>
+        <w:t xml:space="preserve">Al- Qur’an Al- Karim dan </w:t>
+      </w:r>
+      <w:proofErr w:type="spellStart"/>
+      <w:r>
+        <w:rPr>
+          <w:rFonts w:eastAsia="Times New Roman"/>
+          <w:i/>
+          <w:szCs w:val="24"/>
+        </w:rPr>
+        <w:t>Terjemahan</w:t>
+      </w:r>
+      <w:proofErr w:type="spellEnd"/>
+      <w:r>
+        <w:rPr>
+          <w:rFonts w:eastAsia="Times New Roman"/>
+          <w:szCs w:val="24"/>
+        </w:rPr>
+        <w:t xml:space="preserve">. Jakarta: </w:t>
+      </w:r>
+      <w:proofErr w:type="spellStart"/>
+      <w:r>
+        <w:rPr>
+          <w:rFonts w:eastAsia="Times New Roman"/>
+          <w:szCs w:val="24"/>
+        </w:rPr>
+        <w:t>Lajnah</w:t>
+      </w:r>
+      <w:proofErr w:type="spellEnd"/>
+      <w:r>
+        <w:rPr>
+          <w:rFonts w:eastAsia="Times New Roman"/>
+          <w:szCs w:val="24"/>
+        </w:rPr>
+        <w:t xml:space="preserve"> </w:t>
+      </w:r>
+      <w:proofErr w:type="spellStart"/>
+      <w:r>
+        <w:rPr>
+          <w:rFonts w:eastAsia="Times New Roman"/>
+          <w:szCs w:val="24"/>
+        </w:rPr>
+        <w:t>Pentashihan</w:t>
+      </w:r>
+      <w:proofErr w:type="spellEnd"/>
+      <w:r>
+        <w:rPr>
+          <w:rFonts w:eastAsia="Times New Roman"/>
+          <w:szCs w:val="24"/>
+        </w:rPr>
+        <w:t xml:space="preserve"> </w:t>
+      </w:r>
+      <w:proofErr w:type="spellStart"/>
+      <w:r>
+        <w:rPr>
+          <w:rFonts w:eastAsia="Times New Roman"/>
+          <w:szCs w:val="24"/>
+        </w:rPr>
+        <w:t>Mushaf</w:t>
+      </w:r>
+      <w:proofErr w:type="spellEnd"/>
+      <w:r>
+        <w:rPr>
+          <w:rFonts w:eastAsia="Times New Roman"/>
+          <w:szCs w:val="24"/>
+        </w:rPr>
+        <w:t xml:space="preserve"> Al- Qur’an.</w:t>
       </w:r>
     </w:p>
     <w:p>
@@ -32268,27 +32824,88 @@
           <w:szCs w:val="24"/>
         </w:rPr>
       </w:pPr>
-      <w:r>
-        <w:rPr>
-          <w:rFonts w:eastAsia="Times New Roman"/>
-          <w:szCs w:val="24"/>
-        </w:rPr>
-        <w:t xml:space="preserve">Ladjamuddin. 2005. </w:t>
-      </w:r>
-      <w:r>
-        <w:rPr>
-          <w:rFonts w:eastAsia="Times New Roman"/>
-          <w:i/>
-          <w:szCs w:val="24"/>
-        </w:rPr>
-        <w:t>Analisis dan Desain Sistem Informasi</w:t>
-      </w:r>
-      <w:r>
-        <w:rPr>
-          <w:rFonts w:eastAsia="Times New Roman"/>
-          <w:szCs w:val="24"/>
-        </w:rPr>
-        <w:t xml:space="preserve">. Yogyakarta: Graha Ilmu. </w:t>
+      <w:proofErr w:type="spellStart"/>
+      <w:r>
+        <w:rPr>
+          <w:rFonts w:eastAsia="Times New Roman"/>
+          <w:szCs w:val="24"/>
+        </w:rPr>
+        <w:t>Ladjamuddin</w:t>
+      </w:r>
+      <w:proofErr w:type="spellEnd"/>
+      <w:r>
+        <w:rPr>
+          <w:rFonts w:eastAsia="Times New Roman"/>
+          <w:szCs w:val="24"/>
+        </w:rPr>
+        <w:t xml:space="preserve">. 2005. </w:t>
+      </w:r>
+      <w:proofErr w:type="spellStart"/>
+      <w:r>
+        <w:rPr>
+          <w:rFonts w:eastAsia="Times New Roman"/>
+          <w:i/>
+          <w:szCs w:val="24"/>
+        </w:rPr>
+        <w:t>Analisis</w:t>
+      </w:r>
+      <w:proofErr w:type="spellEnd"/>
+      <w:r>
+        <w:rPr>
+          <w:rFonts w:eastAsia="Times New Roman"/>
+          <w:i/>
+          <w:szCs w:val="24"/>
+        </w:rPr>
+        <w:t xml:space="preserve"> dan Desain Sistem </w:t>
+      </w:r>
+      <w:proofErr w:type="spellStart"/>
+      <w:r>
+        <w:rPr>
+          <w:rFonts w:eastAsia="Times New Roman"/>
+          <w:i/>
+          <w:szCs w:val="24"/>
+        </w:rPr>
+        <w:t>Informasi</w:t>
+      </w:r>
+      <w:proofErr w:type="spellEnd"/>
+      <w:r>
+        <w:rPr>
+          <w:rFonts w:eastAsia="Times New Roman"/>
+          <w:szCs w:val="24"/>
+        </w:rPr>
+        <w:t xml:space="preserve">. Yogyakarta: </w:t>
+      </w:r>
+      <w:proofErr w:type="spellStart"/>
+      <w:r>
+        <w:rPr>
+          <w:rFonts w:eastAsia="Times New Roman"/>
+          <w:szCs w:val="24"/>
+        </w:rPr>
+        <w:t>Graha</w:t>
+      </w:r>
+      <w:proofErr w:type="spellEnd"/>
+      <w:r>
+        <w:rPr>
+          <w:rFonts w:eastAsia="Times New Roman"/>
+          <w:szCs w:val="24"/>
+        </w:rPr>
+        <w:t xml:space="preserve"> </w:t>
+      </w:r>
+      <w:proofErr w:type="spellStart"/>
+      <w:r>
+        <w:rPr>
+          <w:rFonts w:eastAsia="Times New Roman"/>
+          <w:szCs w:val="24"/>
+        </w:rPr>
+        <w:t>Ilmu</w:t>
+      </w:r>
+      <w:proofErr w:type="spellEnd"/>
+      <w:r>
+        <w:rPr>
+          <w:rFonts w:eastAsia="Times New Roman"/>
+          <w:szCs w:val="24"/>
+        </w:rPr>
+        <w:t xml:space="preserve">. </w:t>
       </w:r>
     </w:p>
     <w:p>
@@ -32300,27 +32917,132 @@
           <w:szCs w:val="24"/>
         </w:rPr>
       </w:pPr>
-      <w:r>
-        <w:rPr>
-          <w:rFonts w:eastAsia="Times New Roman"/>
-          <w:szCs w:val="24"/>
-        </w:rPr>
-        <w:t xml:space="preserve">Ladjamuddin. 2008. </w:t>
-      </w:r>
-      <w:r>
-        <w:rPr>
-          <w:rFonts w:eastAsia="Times New Roman"/>
-          <w:i/>
-          <w:szCs w:val="24"/>
-        </w:rPr>
-        <w:t>Rekayasa Perangkat Lunak. Cetakan II</w:t>
-      </w:r>
-      <w:r>
-        <w:rPr>
-          <w:rFonts w:eastAsia="Times New Roman"/>
-          <w:szCs w:val="24"/>
-        </w:rPr>
-        <w:t>”. Yogyakarta: Graha Ilmu.</w:t>
+      <w:proofErr w:type="spellStart"/>
+      <w:r>
+        <w:rPr>
+          <w:rFonts w:eastAsia="Times New Roman"/>
+          <w:szCs w:val="24"/>
+        </w:rPr>
+        <w:t>Ladjamuddin</w:t>
+      </w:r>
+      <w:proofErr w:type="spellEnd"/>
+      <w:r>
+        <w:rPr>
+          <w:rFonts w:eastAsia="Times New Roman"/>
+          <w:szCs w:val="24"/>
+        </w:rPr>
+        <w:t xml:space="preserve">. 2008. </w:t>
+      </w:r>
+      <w:proofErr w:type="spellStart"/>
+      <w:r>
+        <w:rPr>
+          <w:rFonts w:eastAsia="Times New Roman"/>
+          <w:i/>
+          <w:szCs w:val="24"/>
+        </w:rPr>
+        <w:t>Rekayasa</w:t>
+      </w:r>
+      <w:proofErr w:type="spellEnd"/>
+      <w:r>
+        <w:rPr>
+          <w:rFonts w:eastAsia="Times New Roman"/>
+          <w:i/>
+          <w:szCs w:val="24"/>
+        </w:rPr>
+        <w:t xml:space="preserve"> </w:t>
+      </w:r>
+      <w:proofErr w:type="spellStart"/>
+      <w:r>
+        <w:rPr>
+          <w:rFonts w:eastAsia="Times New Roman"/>
+          <w:i/>
+          <w:szCs w:val="24"/>
+        </w:rPr>
+        <w:t>Perangkat</w:t>
+      </w:r>
+      <w:proofErr w:type="spellEnd"/>
+      <w:r>
+        <w:rPr>
+          <w:rFonts w:eastAsia="Times New Roman"/>
+          <w:i/>
+          <w:szCs w:val="24"/>
+        </w:rPr>
+        <w:t xml:space="preserve"> </w:t>
+      </w:r>
+      <w:proofErr w:type="spellStart"/>
+      <w:r>
+        <w:rPr>
+          <w:rFonts w:eastAsia="Times New Roman"/>
+          <w:i/>
+          <w:szCs w:val="24"/>
+        </w:rPr>
+        <w:t>Lunak</w:t>
+      </w:r>
+      <w:proofErr w:type="spellEnd"/>
+      <w:r>
+        <w:rPr>
+          <w:rFonts w:eastAsia="Times New Roman"/>
+          <w:i/>
+          <w:szCs w:val="24"/>
+        </w:rPr>
+        <w:t xml:space="preserve">. </w:t>
+      </w:r>
+      <w:proofErr w:type="spellStart"/>
+      <w:r>
+        <w:rPr>
+          <w:rFonts w:eastAsia="Times New Roman"/>
+          <w:i/>
+          <w:szCs w:val="24"/>
+        </w:rPr>
+        <w:t>Cetakan</w:t>
+      </w:r>
+      <w:proofErr w:type="spellEnd"/>
+      <w:r>
+        <w:rPr>
+          <w:rFonts w:eastAsia="Times New Roman"/>
+          <w:i/>
+          <w:szCs w:val="24"/>
+        </w:rPr>
+        <w:t xml:space="preserve"> II</w:t>
+      </w:r>
+      <w:r>
+        <w:rPr>
+          <w:rFonts w:eastAsia="Times New Roman"/>
+          <w:szCs w:val="24"/>
+        </w:rPr>
+        <w:t xml:space="preserve">”. Yogyakarta: </w:t>
+      </w:r>
+      <w:proofErr w:type="spellStart"/>
+      <w:r>
+        <w:rPr>
+          <w:rFonts w:eastAsia="Times New Roman"/>
+          <w:szCs w:val="24"/>
+        </w:rPr>
+        <w:t>Graha</w:t>
+      </w:r>
+      <w:proofErr w:type="spellEnd"/>
+      <w:r>
+        <w:rPr>
+          <w:rFonts w:eastAsia="Times New Roman"/>
+          <w:szCs w:val="24"/>
+        </w:rPr>
+        <w:t xml:space="preserve"> </w:t>
+      </w:r>
+      <w:proofErr w:type="spellStart"/>
+      <w:r>
+        <w:rPr>
+          <w:rFonts w:eastAsia="Times New Roman"/>
+          <w:szCs w:val="24"/>
+        </w:rPr>
+        <w:t>Ilmu</w:t>
+      </w:r>
+      <w:proofErr w:type="spellEnd"/>
+      <w:r>
+        <w:rPr>
+          <w:rFonts w:eastAsia="Times New Roman"/>
+          <w:szCs w:val="24"/>
+        </w:rPr>
+        <w:t>.</w:t>
       </w:r>
     </w:p>
     <w:p>
@@ -32332,20 +33054,109 @@
           <w:szCs w:val="24"/>
         </w:rPr>
       </w:pPr>
-      <w:r>
-        <w:rPr>
-          <w:rFonts w:eastAsia="Times New Roman"/>
-          <w:szCs w:val="24"/>
-        </w:rPr>
-        <w:t xml:space="preserve">Masrur, Mukhamad. 2015. </w:t>
-      </w:r>
-      <w:r>
-        <w:rPr>
-          <w:rFonts w:eastAsia="Times New Roman"/>
-          <w:i/>
-          <w:szCs w:val="24"/>
-        </w:rPr>
-        <w:t>Pemrograman Web Dinamis Menggunakan Java Server Pages Dengan Java Database Relasional MySQL</w:t>
+      <w:proofErr w:type="spellStart"/>
+      <w:r>
+        <w:rPr>
+          <w:rFonts w:eastAsia="Times New Roman"/>
+          <w:szCs w:val="24"/>
+        </w:rPr>
+        <w:t>Masrur</w:t>
+      </w:r>
+      <w:proofErr w:type="spellEnd"/>
+      <w:r>
+        <w:rPr>
+          <w:rFonts w:eastAsia="Times New Roman"/>
+          <w:szCs w:val="24"/>
+        </w:rPr>
+        <w:t xml:space="preserve">, </w:t>
+      </w:r>
+      <w:proofErr w:type="spellStart"/>
+      <w:r>
+        <w:rPr>
+          <w:rFonts w:eastAsia="Times New Roman"/>
+          <w:szCs w:val="24"/>
+        </w:rPr>
+        <w:t>Mukhamad</w:t>
+      </w:r>
+      <w:proofErr w:type="spellEnd"/>
+      <w:r>
+        <w:rPr>
+          <w:rFonts w:eastAsia="Times New Roman"/>
+          <w:szCs w:val="24"/>
+        </w:rPr>
+        <w:t xml:space="preserve">. 2015. </w:t>
+      </w:r>
+      <w:proofErr w:type="spellStart"/>
+      <w:r>
+        <w:rPr>
+          <w:rFonts w:eastAsia="Times New Roman"/>
+          <w:i/>
+          <w:szCs w:val="24"/>
+        </w:rPr>
+        <w:t>Pemrograman</w:t>
+      </w:r>
+      <w:proofErr w:type="spellEnd"/>
+      <w:r>
+        <w:rPr>
+          <w:rFonts w:eastAsia="Times New Roman"/>
+          <w:i/>
+          <w:szCs w:val="24"/>
+        </w:rPr>
+        <w:t xml:space="preserve"> Web </w:t>
+      </w:r>
+      <w:proofErr w:type="spellStart"/>
+      <w:r>
+        <w:rPr>
+          <w:rFonts w:eastAsia="Times New Roman"/>
+          <w:i/>
+          <w:szCs w:val="24"/>
+        </w:rPr>
+        <w:t>Dinamis</w:t>
+      </w:r>
+      <w:proofErr w:type="spellEnd"/>
+      <w:r>
+        <w:rPr>
+          <w:rFonts w:eastAsia="Times New Roman"/>
+          <w:i/>
+          <w:szCs w:val="24"/>
+        </w:rPr>
+        <w:t xml:space="preserve"> </w:t>
+      </w:r>
+      <w:proofErr w:type="spellStart"/>
+      <w:r>
+        <w:rPr>
+          <w:rFonts w:eastAsia="Times New Roman"/>
+          <w:i/>
+          <w:szCs w:val="24"/>
+        </w:rPr>
+        <w:t>Menggunakan</w:t>
+      </w:r>
+      <w:proofErr w:type="spellEnd"/>
+      <w:r>
+        <w:rPr>
+          <w:rFonts w:eastAsia="Times New Roman"/>
+          <w:i/>
+          <w:szCs w:val="24"/>
+        </w:rPr>
+        <w:t xml:space="preserve"> Java Server Pages Dengan Java Database </w:t>
+      </w:r>
+      <w:proofErr w:type="spellStart"/>
+      <w:r>
+        <w:rPr>
+          <w:rFonts w:eastAsia="Times New Roman"/>
+          <w:i/>
+          <w:szCs w:val="24"/>
+        </w:rPr>
+        <w:t>Relasional</w:t>
+      </w:r>
+      <w:proofErr w:type="spellEnd"/>
+      <w:r>
+        <w:rPr>
+          <w:rFonts w:eastAsia="Times New Roman"/>
+          <w:i/>
+          <w:szCs w:val="24"/>
+        </w:rPr>
+        <w:t xml:space="preserve"> MySQL</w:t>
       </w:r>
       <w:r>
         <w:rPr>
@@ -32461,20 +33272,39 @@
           <w:szCs w:val="24"/>
         </w:rPr>
       </w:pPr>
-      <w:r>
-        <w:rPr>
-          <w:rFonts w:eastAsia="Times New Roman"/>
-          <w:szCs w:val="24"/>
-        </w:rPr>
-        <w:t xml:space="preserve">Munandar, M. 1991:56. </w:t>
-      </w:r>
-      <w:r>
-        <w:rPr>
-          <w:rFonts w:eastAsia="Times New Roman"/>
-          <w:i/>
-          <w:szCs w:val="24"/>
-        </w:rPr>
-        <w:t>Pengertian Persediaan barang</w:t>
+      <w:proofErr w:type="spellStart"/>
+      <w:r>
+        <w:rPr>
+          <w:rFonts w:eastAsia="Times New Roman"/>
+          <w:szCs w:val="24"/>
+        </w:rPr>
+        <w:t>Munandar</w:t>
+      </w:r>
+      <w:proofErr w:type="spellEnd"/>
+      <w:r>
+        <w:rPr>
+          <w:rFonts w:eastAsia="Times New Roman"/>
+          <w:szCs w:val="24"/>
+        </w:rPr>
+        <w:t xml:space="preserve">, M. 1991:56. </w:t>
+      </w:r>
+      <w:proofErr w:type="spellStart"/>
+      <w:r>
+        <w:rPr>
+          <w:rFonts w:eastAsia="Times New Roman"/>
+          <w:i/>
+          <w:szCs w:val="24"/>
+        </w:rPr>
+        <w:t>Pengertian</w:t>
+      </w:r>
+      <w:proofErr w:type="spellEnd"/>
+      <w:r>
+        <w:rPr>
+          <w:rFonts w:eastAsia="Times New Roman"/>
+          <w:i/>
+          <w:szCs w:val="24"/>
+        </w:rPr>
+        <w:t xml:space="preserve"> Persediaan barang</w:t>
       </w:r>
       <w:r>
         <w:rPr>
@@ -32483,7 +33313,7 @@
         </w:rPr>
         <w:t xml:space="preserve">. </w:t>
       </w:r>
-      <w:hyperlink r:id="rId80">
+      <w:hyperlink r:id="rId72">
         <w:r>
           <w:rPr>
             <w:rFonts w:eastAsia="Times New Roman"/>
@@ -32499,7 +33329,55 @@
           <w:rFonts w:eastAsia="Times New Roman"/>
           <w:szCs w:val="24"/>
         </w:rPr>
-        <w:t xml:space="preserve">. Diakses pada tanggal 10 juli 2021. </w:t>
+        <w:t xml:space="preserve">. </w:t>
+      </w:r>
+      <w:proofErr w:type="spellStart"/>
+      <w:r>
+        <w:rPr>
+          <w:rFonts w:eastAsia="Times New Roman"/>
+          <w:szCs w:val="24"/>
+        </w:rPr>
+        <w:t>Diakses</w:t>
+      </w:r>
+      <w:proofErr w:type="spellEnd"/>
+      <w:r>
+        <w:rPr>
+          <w:rFonts w:eastAsia="Times New Roman"/>
+          <w:szCs w:val="24"/>
+        </w:rPr>
+        <w:t xml:space="preserve"> pada </w:t>
+      </w:r>
+      <w:proofErr w:type="spellStart"/>
+      <w:r>
+        <w:rPr>
+          <w:rFonts w:eastAsia="Times New Roman"/>
+          <w:szCs w:val="24"/>
+        </w:rPr>
+        <w:t>tanggal</w:t>
+      </w:r>
+      <w:proofErr w:type="spellEnd"/>
+      <w:r>
+        <w:rPr>
+          <w:rFonts w:eastAsia="Times New Roman"/>
+          <w:szCs w:val="24"/>
+        </w:rPr>
+        <w:t xml:space="preserve"> 10 </w:t>
+      </w:r>
+      <w:proofErr w:type="spellStart"/>
+      <w:r>
+        <w:rPr>
+          <w:rFonts w:eastAsia="Times New Roman"/>
+          <w:szCs w:val="24"/>
+        </w:rPr>
+        <w:t>juli</w:t>
+      </w:r>
+      <w:proofErr w:type="spellEnd"/>
+      <w:r>
+        <w:rPr>
+          <w:rFonts w:eastAsia="Times New Roman"/>
+          <w:szCs w:val="24"/>
+        </w:rPr>
+        <w:t xml:space="preserve"> 2021. </w:t>
       </w:r>
     </w:p>
     <w:p>
@@ -32511,29 +33389,118 @@
           <w:szCs w:val="24"/>
         </w:rPr>
       </w:pPr>
-      <w:r>
-        <w:rPr>
-          <w:rFonts w:eastAsia="Times New Roman"/>
-          <w:szCs w:val="24"/>
-        </w:rPr>
-        <w:t xml:space="preserve">Muniarti, T. 2020. </w:t>
-      </w:r>
-      <w:r>
-        <w:rPr>
-          <w:rFonts w:eastAsia="Times New Roman"/>
-          <w:i/>
-          <w:szCs w:val="24"/>
-        </w:rPr>
-        <w:t>Pengertian Sistem Informasi Menurut Para Ahli : Kompasiana Beyond Blogging.</w:t>
-      </w:r>
-      <w:r>
-        <w:rPr>
-          <w:rFonts w:eastAsia="Times New Roman"/>
-          <w:szCs w:val="24"/>
-        </w:rPr>
-        <w:t xml:space="preserve"> Retrieved from Kompasiana Beyond Blogging. </w:t>
-      </w:r>
-      <w:hyperlink r:id="rId81">
+      <w:proofErr w:type="spellStart"/>
+      <w:r>
+        <w:rPr>
+          <w:rFonts w:eastAsia="Times New Roman"/>
+          <w:szCs w:val="24"/>
+        </w:rPr>
+        <w:t>Muniarti</w:t>
+      </w:r>
+      <w:proofErr w:type="spellEnd"/>
+      <w:r>
+        <w:rPr>
+          <w:rFonts w:eastAsia="Times New Roman"/>
+          <w:szCs w:val="24"/>
+        </w:rPr>
+        <w:t xml:space="preserve">, T. 2020. </w:t>
+      </w:r>
+      <w:proofErr w:type="spellStart"/>
+      <w:r>
+        <w:rPr>
+          <w:rFonts w:eastAsia="Times New Roman"/>
+          <w:i/>
+          <w:szCs w:val="24"/>
+        </w:rPr>
+        <w:t>Pengertian</w:t>
+      </w:r>
+      <w:proofErr w:type="spellEnd"/>
+      <w:r>
+        <w:rPr>
+          <w:rFonts w:eastAsia="Times New Roman"/>
+          <w:i/>
+          <w:szCs w:val="24"/>
+        </w:rPr>
+        <w:t xml:space="preserve"> Sistem </w:t>
+      </w:r>
+      <w:proofErr w:type="spellStart"/>
+      <w:r>
+        <w:rPr>
+          <w:rFonts w:eastAsia="Times New Roman"/>
+          <w:i/>
+          <w:szCs w:val="24"/>
+        </w:rPr>
+        <w:t>Informasi</w:t>
+      </w:r>
+      <w:proofErr w:type="spellEnd"/>
+      <w:r>
+        <w:rPr>
+          <w:rFonts w:eastAsia="Times New Roman"/>
+          <w:i/>
+          <w:szCs w:val="24"/>
+        </w:rPr>
+        <w:t xml:space="preserve"> </w:t>
+      </w:r>
+      <w:proofErr w:type="spellStart"/>
+      <w:r>
+        <w:rPr>
+          <w:rFonts w:eastAsia="Times New Roman"/>
+          <w:i/>
+          <w:szCs w:val="24"/>
+        </w:rPr>
+        <w:t>Menurut</w:t>
+      </w:r>
+      <w:proofErr w:type="spellEnd"/>
+      <w:r>
+        <w:rPr>
+          <w:rFonts w:eastAsia="Times New Roman"/>
+          <w:i/>
+          <w:szCs w:val="24"/>
+        </w:rPr>
+        <w:t xml:space="preserve"> Para Ahli : </w:t>
+      </w:r>
+      <w:proofErr w:type="spellStart"/>
+      <w:r>
+        <w:rPr>
+          <w:rFonts w:eastAsia="Times New Roman"/>
+          <w:i/>
+          <w:szCs w:val="24"/>
+        </w:rPr>
+        <w:t>Kompasiana</w:t>
+      </w:r>
+      <w:proofErr w:type="spellEnd"/>
+      <w:r>
+        <w:rPr>
+          <w:rFonts w:eastAsia="Times New Roman"/>
+          <w:i/>
+          <w:szCs w:val="24"/>
+        </w:rPr>
+        <w:t xml:space="preserve"> Beyond Blogging.</w:t>
+      </w:r>
+      <w:r>
+        <w:rPr>
+          <w:rFonts w:eastAsia="Times New Roman"/>
+          <w:szCs w:val="24"/>
+        </w:rPr>
+        <w:t xml:space="preserve"> Retrieved from </w:t>
+      </w:r>
+      <w:proofErr w:type="spellStart"/>
+      <w:r>
+        <w:rPr>
+          <w:rFonts w:eastAsia="Times New Roman"/>
+          <w:szCs w:val="24"/>
+        </w:rPr>
+        <w:t>Kompasiana</w:t>
+      </w:r>
+      <w:proofErr w:type="spellEnd"/>
+      <w:r>
+        <w:rPr>
+          <w:rFonts w:eastAsia="Times New Roman"/>
+          <w:szCs w:val="24"/>
+        </w:rPr>
+        <w:t xml:space="preserve"> Beyond Blogging. </w:t>
+      </w:r>
+      <w:hyperlink r:id="rId73">
         <w:r>
           <w:rPr>
             <w:rFonts w:eastAsia="Times New Roman"/>
@@ -32549,7 +33516,55 @@
           <w:rFonts w:eastAsia="Times New Roman"/>
           <w:szCs w:val="24"/>
         </w:rPr>
-        <w:t xml:space="preserve">. Diakses pada tanggal 10 juli 2021. </w:t>
+        <w:t xml:space="preserve">. </w:t>
+      </w:r>
+      <w:proofErr w:type="spellStart"/>
+      <w:r>
+        <w:rPr>
+          <w:rFonts w:eastAsia="Times New Roman"/>
+          <w:szCs w:val="24"/>
+        </w:rPr>
+        <w:t>Diakses</w:t>
+      </w:r>
+      <w:proofErr w:type="spellEnd"/>
+      <w:r>
+        <w:rPr>
+          <w:rFonts w:eastAsia="Times New Roman"/>
+          <w:szCs w:val="24"/>
+        </w:rPr>
+        <w:t xml:space="preserve"> pada </w:t>
+      </w:r>
+      <w:proofErr w:type="spellStart"/>
+      <w:r>
+        <w:rPr>
+          <w:rFonts w:eastAsia="Times New Roman"/>
+          <w:szCs w:val="24"/>
+        </w:rPr>
+        <w:t>tanggal</w:t>
+      </w:r>
+      <w:proofErr w:type="spellEnd"/>
+      <w:r>
+        <w:rPr>
+          <w:rFonts w:eastAsia="Times New Roman"/>
+          <w:szCs w:val="24"/>
+        </w:rPr>
+        <w:t xml:space="preserve"> 10 </w:t>
+      </w:r>
+      <w:proofErr w:type="spellStart"/>
+      <w:r>
+        <w:rPr>
+          <w:rFonts w:eastAsia="Times New Roman"/>
+          <w:szCs w:val="24"/>
+        </w:rPr>
+        <w:t>juli</w:t>
+      </w:r>
+      <w:proofErr w:type="spellEnd"/>
+      <w:r>
+        <w:rPr>
+          <w:rFonts w:eastAsia="Times New Roman"/>
+          <w:szCs w:val="24"/>
+        </w:rPr>
+        <w:t xml:space="preserve"> 2021. </w:t>
       </w:r>
     </w:p>
     <w:p>
@@ -32574,14 +33589,64 @@
           <w:i/>
           <w:szCs w:val="24"/>
         </w:rPr>
-        <w:t>Tri Dharma Perguruan Tinggi</w:t>
-      </w:r>
-      <w:r>
-        <w:rPr>
-          <w:rFonts w:eastAsia="Times New Roman"/>
-          <w:szCs w:val="24"/>
-        </w:rPr>
-        <w:t>. Jakarta: Catatan Aktivis Muda.</w:t>
+        <w:t xml:space="preserve">Tri Dharma </w:t>
+      </w:r>
+      <w:proofErr w:type="spellStart"/>
+      <w:r>
+        <w:rPr>
+          <w:rFonts w:eastAsia="Times New Roman"/>
+          <w:i/>
+          <w:szCs w:val="24"/>
+        </w:rPr>
+        <w:t>Perguruan</w:t>
+      </w:r>
+      <w:proofErr w:type="spellEnd"/>
+      <w:r>
+        <w:rPr>
+          <w:rFonts w:eastAsia="Times New Roman"/>
+          <w:i/>
+          <w:szCs w:val="24"/>
+        </w:rPr>
+        <w:t xml:space="preserve"> Tinggi</w:t>
+      </w:r>
+      <w:r>
+        <w:rPr>
+          <w:rFonts w:eastAsia="Times New Roman"/>
+          <w:szCs w:val="24"/>
+        </w:rPr>
+        <w:t xml:space="preserve">. Jakarta: </w:t>
+      </w:r>
+      <w:proofErr w:type="spellStart"/>
+      <w:r>
+        <w:rPr>
+          <w:rFonts w:eastAsia="Times New Roman"/>
+          <w:szCs w:val="24"/>
+        </w:rPr>
+        <w:t>Catatan</w:t>
+      </w:r>
+      <w:proofErr w:type="spellEnd"/>
+      <w:r>
+        <w:rPr>
+          <w:rFonts w:eastAsia="Times New Roman"/>
+          <w:szCs w:val="24"/>
+        </w:rPr>
+        <w:t xml:space="preserve"> </w:t>
+      </w:r>
+      <w:proofErr w:type="spellStart"/>
+      <w:r>
+        <w:rPr>
+          <w:rFonts w:eastAsia="Times New Roman"/>
+          <w:szCs w:val="24"/>
+        </w:rPr>
+        <w:t>Aktivis</w:t>
+      </w:r>
+      <w:proofErr w:type="spellEnd"/>
+      <w:r>
+        <w:rPr>
+          <w:rFonts w:eastAsia="Times New Roman"/>
+          <w:szCs w:val="24"/>
+        </w:rPr>
+        <w:t xml:space="preserve"> Muda.</w:t>
       </w:r>
     </w:p>
     <w:p>
@@ -32598,22 +33663,144 @@
           <w:rFonts w:eastAsia="Times New Roman"/>
           <w:szCs w:val="24"/>
         </w:rPr>
-        <w:t xml:space="preserve">Putu, Mega Selvya Aviana. 2012. </w:t>
-      </w:r>
-      <w:r>
-        <w:rPr>
-          <w:rFonts w:eastAsia="Times New Roman"/>
-          <w:i/>
-          <w:szCs w:val="24"/>
-        </w:rPr>
-        <w:t>Penerapan Pengendalian Internal dalam Sistem Informasi Akuntansi Berbasis Komputer</w:t>
-      </w:r>
-      <w:r>
-        <w:rPr>
-          <w:rFonts w:eastAsia="Times New Roman"/>
-          <w:szCs w:val="24"/>
-        </w:rPr>
-        <w:t>.  Surabaya: Unika Widya Mandala.</w:t>
+        <w:t xml:space="preserve">Putu, Mega </w:t>
+      </w:r>
+      <w:proofErr w:type="spellStart"/>
+      <w:r>
+        <w:rPr>
+          <w:rFonts w:eastAsia="Times New Roman"/>
+          <w:szCs w:val="24"/>
+        </w:rPr>
+        <w:t>Selvya</w:t>
+      </w:r>
+      <w:proofErr w:type="spellEnd"/>
+      <w:r>
+        <w:rPr>
+          <w:rFonts w:eastAsia="Times New Roman"/>
+          <w:szCs w:val="24"/>
+        </w:rPr>
+        <w:t xml:space="preserve"> Aviana. 2012. </w:t>
+      </w:r>
+      <w:proofErr w:type="spellStart"/>
+      <w:r>
+        <w:rPr>
+          <w:rFonts w:eastAsia="Times New Roman"/>
+          <w:i/>
+          <w:szCs w:val="24"/>
+        </w:rPr>
+        <w:t>Penerapan</w:t>
+      </w:r>
+      <w:proofErr w:type="spellEnd"/>
+      <w:r>
+        <w:rPr>
+          <w:rFonts w:eastAsia="Times New Roman"/>
+          <w:i/>
+          <w:szCs w:val="24"/>
+        </w:rPr>
+        <w:t xml:space="preserve"> </w:t>
+      </w:r>
+      <w:proofErr w:type="spellStart"/>
+      <w:r>
+        <w:rPr>
+          <w:rFonts w:eastAsia="Times New Roman"/>
+          <w:i/>
+          <w:szCs w:val="24"/>
+        </w:rPr>
+        <w:t>Pengendalian</w:t>
+      </w:r>
+      <w:proofErr w:type="spellEnd"/>
+      <w:r>
+        <w:rPr>
+          <w:rFonts w:eastAsia="Times New Roman"/>
+          <w:i/>
+          <w:szCs w:val="24"/>
+        </w:rPr>
+        <w:t xml:space="preserve"> Internal dalam Sistem </w:t>
+      </w:r>
+      <w:proofErr w:type="spellStart"/>
+      <w:r>
+        <w:rPr>
+          <w:rFonts w:eastAsia="Times New Roman"/>
+          <w:i/>
+          <w:szCs w:val="24"/>
+        </w:rPr>
+        <w:t>Informasi</w:t>
+      </w:r>
+      <w:proofErr w:type="spellEnd"/>
+      <w:r>
+        <w:rPr>
+          <w:rFonts w:eastAsia="Times New Roman"/>
+          <w:i/>
+          <w:szCs w:val="24"/>
+        </w:rPr>
+        <w:t xml:space="preserve"> Akuntansi </w:t>
+      </w:r>
+      <w:proofErr w:type="spellStart"/>
+      <w:r>
+        <w:rPr>
+          <w:rFonts w:eastAsia="Times New Roman"/>
+          <w:i/>
+          <w:szCs w:val="24"/>
+        </w:rPr>
+        <w:t>Berbasis</w:t>
+      </w:r>
+      <w:proofErr w:type="spellEnd"/>
+      <w:r>
+        <w:rPr>
+          <w:rFonts w:eastAsia="Times New Roman"/>
+          <w:i/>
+          <w:szCs w:val="24"/>
+        </w:rPr>
+        <w:t xml:space="preserve"> </w:t>
+      </w:r>
+      <w:proofErr w:type="spellStart"/>
+      <w:r>
+        <w:rPr>
+          <w:rFonts w:eastAsia="Times New Roman"/>
+          <w:i/>
+          <w:szCs w:val="24"/>
+        </w:rPr>
+        <w:t>Komputer</w:t>
+      </w:r>
+      <w:proofErr w:type="spellEnd"/>
+      <w:r>
+        <w:rPr>
+          <w:rFonts w:eastAsia="Times New Roman"/>
+          <w:szCs w:val="24"/>
+        </w:rPr>
+        <w:t xml:space="preserve">.  Surabaya: </w:t>
+      </w:r>
+      <w:proofErr w:type="spellStart"/>
+      <w:r>
+        <w:rPr>
+          <w:rFonts w:eastAsia="Times New Roman"/>
+          <w:szCs w:val="24"/>
+        </w:rPr>
+        <w:t>Unika</w:t>
+      </w:r>
+      <w:proofErr w:type="spellEnd"/>
+      <w:r>
+        <w:rPr>
+          <w:rFonts w:eastAsia="Times New Roman"/>
+          <w:szCs w:val="24"/>
+        </w:rPr>
+        <w:t xml:space="preserve"> </w:t>
+      </w:r>
+      <w:proofErr w:type="spellStart"/>
+      <w:r>
+        <w:rPr>
+          <w:rFonts w:eastAsia="Times New Roman"/>
+          <w:szCs w:val="24"/>
+        </w:rPr>
+        <w:t>Widya</w:t>
+      </w:r>
+      <w:proofErr w:type="spellEnd"/>
+      <w:r>
+        <w:rPr>
+          <w:rFonts w:eastAsia="Times New Roman"/>
+          <w:szCs w:val="24"/>
+        </w:rPr>
+        <w:t xml:space="preserve"> Mandala.</w:t>
       </w:r>
     </w:p>
     <w:p>
@@ -32630,22 +33817,90 @@
           <w:rFonts w:eastAsia="Times New Roman"/>
           <w:szCs w:val="24"/>
         </w:rPr>
-        <w:t xml:space="preserve">Robert, G Murdick, dkk.1991. </w:t>
-      </w:r>
-      <w:r>
-        <w:rPr>
-          <w:rFonts w:eastAsia="Times New Roman"/>
-          <w:i/>
-          <w:szCs w:val="24"/>
-        </w:rPr>
-        <w:t>Sistem Informasi Untuk Manajemen Modern</w:t>
-      </w:r>
-      <w:r>
-        <w:rPr>
-          <w:rFonts w:eastAsia="Times New Roman"/>
-          <w:szCs w:val="24"/>
-        </w:rPr>
-        <w:t>. Jakarta : Erlangga.</w:t>
+        <w:t xml:space="preserve">Robert, G </w:t>
+      </w:r>
+      <w:proofErr w:type="spellStart"/>
+      <w:r>
+        <w:rPr>
+          <w:rFonts w:eastAsia="Times New Roman"/>
+          <w:szCs w:val="24"/>
+        </w:rPr>
+        <w:t>Murdick</w:t>
+      </w:r>
+      <w:proofErr w:type="spellEnd"/>
+      <w:r>
+        <w:rPr>
+          <w:rFonts w:eastAsia="Times New Roman"/>
+          <w:szCs w:val="24"/>
+        </w:rPr>
+        <w:t xml:space="preserve">, dkk.1991. </w:t>
+      </w:r>
+      <w:r>
+        <w:rPr>
+          <w:rFonts w:eastAsia="Times New Roman"/>
+          <w:i/>
+          <w:szCs w:val="24"/>
+        </w:rPr>
+        <w:t xml:space="preserve">Sistem </w:t>
+      </w:r>
+      <w:proofErr w:type="spellStart"/>
+      <w:r>
+        <w:rPr>
+          <w:rFonts w:eastAsia="Times New Roman"/>
+          <w:i/>
+          <w:szCs w:val="24"/>
+        </w:rPr>
+        <w:t>Informasi</w:t>
+      </w:r>
+      <w:proofErr w:type="spellEnd"/>
+      <w:r>
+        <w:rPr>
+          <w:rFonts w:eastAsia="Times New Roman"/>
+          <w:i/>
+          <w:szCs w:val="24"/>
+        </w:rPr>
+        <w:t xml:space="preserve"> Untuk </w:t>
+      </w:r>
+      <w:proofErr w:type="spellStart"/>
+      <w:r>
+        <w:rPr>
+          <w:rFonts w:eastAsia="Times New Roman"/>
+          <w:i/>
+          <w:szCs w:val="24"/>
+        </w:rPr>
+        <w:t>Manajemen</w:t>
+      </w:r>
+      <w:proofErr w:type="spellEnd"/>
+      <w:r>
+        <w:rPr>
+          <w:rFonts w:eastAsia="Times New Roman"/>
+          <w:i/>
+          <w:szCs w:val="24"/>
+        </w:rPr>
+        <w:t xml:space="preserve"> Modern</w:t>
+      </w:r>
+      <w:r>
+        <w:rPr>
+          <w:rFonts w:eastAsia="Times New Roman"/>
+          <w:szCs w:val="24"/>
+        </w:rPr>
+        <w:t xml:space="preserve">. Jakarta : </w:t>
+      </w:r>
+      <w:proofErr w:type="spellStart"/>
+      <w:r>
+        <w:rPr>
+          <w:rFonts w:eastAsia="Times New Roman"/>
+          <w:szCs w:val="24"/>
+        </w:rPr>
+        <w:t>Erlangga</w:t>
+      </w:r>
+      <w:proofErr w:type="spellEnd"/>
+      <w:r>
+        <w:rPr>
+          <w:rFonts w:eastAsia="Times New Roman"/>
+          <w:szCs w:val="24"/>
+        </w:rPr>
+        <w:t>.</w:t>
       </w:r>
     </w:p>
     <w:p>
@@ -32664,13 +33919,95 @@
         </w:rPr>
         <w:t xml:space="preserve">Pressman, Roger S. 2007. </w:t>
       </w:r>
-      <w:r>
-        <w:rPr>
-          <w:rFonts w:eastAsia="Times New Roman"/>
-          <w:i/>
-          <w:szCs w:val="24"/>
-        </w:rPr>
-        <w:t>Rekayasa Perangkat Lunak Pendekatan Praktisi (Buku Satu). Mc Graw Hill Book co</w:t>
+      <w:proofErr w:type="spellStart"/>
+      <w:r>
+        <w:rPr>
+          <w:rFonts w:eastAsia="Times New Roman"/>
+          <w:i/>
+          <w:szCs w:val="24"/>
+        </w:rPr>
+        <w:t>Rekayasa</w:t>
+      </w:r>
+      <w:proofErr w:type="spellEnd"/>
+      <w:r>
+        <w:rPr>
+          <w:rFonts w:eastAsia="Times New Roman"/>
+          <w:i/>
+          <w:szCs w:val="24"/>
+        </w:rPr>
+        <w:t xml:space="preserve"> </w:t>
+      </w:r>
+      <w:proofErr w:type="spellStart"/>
+      <w:r>
+        <w:rPr>
+          <w:rFonts w:eastAsia="Times New Roman"/>
+          <w:i/>
+          <w:szCs w:val="24"/>
+        </w:rPr>
+        <w:t>Perangkat</w:t>
+      </w:r>
+      <w:proofErr w:type="spellEnd"/>
+      <w:r>
+        <w:rPr>
+          <w:rFonts w:eastAsia="Times New Roman"/>
+          <w:i/>
+          <w:szCs w:val="24"/>
+        </w:rPr>
+        <w:t xml:space="preserve"> </w:t>
+      </w:r>
+      <w:proofErr w:type="spellStart"/>
+      <w:r>
+        <w:rPr>
+          <w:rFonts w:eastAsia="Times New Roman"/>
+          <w:i/>
+          <w:szCs w:val="24"/>
+        </w:rPr>
+        <w:t>Lunak</w:t>
+      </w:r>
+      <w:proofErr w:type="spellEnd"/>
+      <w:r>
+        <w:rPr>
+          <w:rFonts w:eastAsia="Times New Roman"/>
+          <w:i/>
+          <w:szCs w:val="24"/>
+        </w:rPr>
+        <w:t xml:space="preserve"> Pendekatan </w:t>
+      </w:r>
+      <w:proofErr w:type="spellStart"/>
+      <w:r>
+        <w:rPr>
+          <w:rFonts w:eastAsia="Times New Roman"/>
+          <w:i/>
+          <w:szCs w:val="24"/>
+        </w:rPr>
+        <w:t>Praktisi</w:t>
+      </w:r>
+      <w:proofErr w:type="spellEnd"/>
+      <w:r>
+        <w:rPr>
+          <w:rFonts w:eastAsia="Times New Roman"/>
+          <w:i/>
+          <w:szCs w:val="24"/>
+        </w:rPr>
+        <w:t xml:space="preserve"> (</w:t>
+      </w:r>
+      <w:proofErr w:type="spellStart"/>
+      <w:r>
+        <w:rPr>
+          <w:rFonts w:eastAsia="Times New Roman"/>
+          <w:i/>
+          <w:szCs w:val="24"/>
+        </w:rPr>
+        <w:t>Buku</w:t>
+      </w:r>
+      <w:proofErr w:type="spellEnd"/>
+      <w:r>
+        <w:rPr>
+          <w:rFonts w:eastAsia="Times New Roman"/>
+          <w:i/>
+          <w:szCs w:val="24"/>
+        </w:rPr>
+        <w:t xml:space="preserve"> Satu). Mc Graw Hill Book co</w:t>
       </w:r>
       <w:r>
         <w:rPr>
@@ -32726,7 +34063,103 @@
           <w:rFonts w:eastAsia="Times New Roman"/>
           <w:szCs w:val="24"/>
         </w:rPr>
-        <w:t>Sari, Ani Oktarini dan Nuari, Elan. 2017. “Rancang Bangun Sistem Informasi Persediaan Barang Berbasis Web Dengan Metode Fast (</w:t>
+        <w:t xml:space="preserve">Sari, Ani </w:t>
+      </w:r>
+      <w:proofErr w:type="spellStart"/>
+      <w:r>
+        <w:rPr>
+          <w:rFonts w:eastAsia="Times New Roman"/>
+          <w:szCs w:val="24"/>
+        </w:rPr>
+        <w:t>Oktarini</w:t>
+      </w:r>
+      <w:proofErr w:type="spellEnd"/>
+      <w:r>
+        <w:rPr>
+          <w:rFonts w:eastAsia="Times New Roman"/>
+          <w:szCs w:val="24"/>
+        </w:rPr>
+        <w:t xml:space="preserve"> dan </w:t>
+      </w:r>
+      <w:proofErr w:type="spellStart"/>
+      <w:r>
+        <w:rPr>
+          <w:rFonts w:eastAsia="Times New Roman"/>
+          <w:szCs w:val="24"/>
+        </w:rPr>
+        <w:t>Nuari</w:t>
+      </w:r>
+      <w:proofErr w:type="spellEnd"/>
+      <w:r>
+        <w:rPr>
+          <w:rFonts w:eastAsia="Times New Roman"/>
+          <w:szCs w:val="24"/>
+        </w:rPr>
+        <w:t xml:space="preserve">, Elan. 2017. “Rancang </w:t>
+      </w:r>
+      <w:proofErr w:type="spellStart"/>
+      <w:r>
+        <w:rPr>
+          <w:rFonts w:eastAsia="Times New Roman"/>
+          <w:szCs w:val="24"/>
+        </w:rPr>
+        <w:t>Bangun</w:t>
+      </w:r>
+      <w:proofErr w:type="spellEnd"/>
+      <w:r>
+        <w:rPr>
+          <w:rFonts w:eastAsia="Times New Roman"/>
+          <w:szCs w:val="24"/>
+        </w:rPr>
+        <w:t xml:space="preserve"> Sistem </w:t>
+      </w:r>
+      <w:proofErr w:type="spellStart"/>
+      <w:r>
+        <w:rPr>
+          <w:rFonts w:eastAsia="Times New Roman"/>
+          <w:szCs w:val="24"/>
+        </w:rPr>
+        <w:t>Informasi</w:t>
+      </w:r>
+      <w:proofErr w:type="spellEnd"/>
+      <w:r>
+        <w:rPr>
+          <w:rFonts w:eastAsia="Times New Roman"/>
+          <w:szCs w:val="24"/>
+        </w:rPr>
+        <w:t xml:space="preserve"> Persediaan Barang </w:t>
+      </w:r>
+      <w:proofErr w:type="spellStart"/>
+      <w:r>
+        <w:rPr>
+          <w:rFonts w:eastAsia="Times New Roman"/>
+          <w:szCs w:val="24"/>
+        </w:rPr>
+        <w:t>Berbasis</w:t>
+      </w:r>
+      <w:proofErr w:type="spellEnd"/>
+      <w:r>
+        <w:rPr>
+          <w:rFonts w:eastAsia="Times New Roman"/>
+          <w:szCs w:val="24"/>
+        </w:rPr>
+        <w:t xml:space="preserve"> Web Dengan </w:t>
+      </w:r>
+      <w:proofErr w:type="spellStart"/>
+      <w:r>
+        <w:rPr>
+          <w:rFonts w:eastAsia="Times New Roman"/>
+          <w:szCs w:val="24"/>
+        </w:rPr>
+        <w:t>Metode</w:t>
+      </w:r>
+      <w:proofErr w:type="spellEnd"/>
+      <w:r>
+        <w:rPr>
+          <w:rFonts w:eastAsia="Times New Roman"/>
+          <w:szCs w:val="24"/>
+        </w:rPr>
+        <w:t xml:space="preserve"> Fast (</w:t>
       </w:r>
       <w:r>
         <w:rPr>
@@ -32741,7 +34174,71 @@
           <w:rFonts w:eastAsia="Times New Roman"/>
           <w:szCs w:val="24"/>
         </w:rPr>
-        <w:t>)”, Jurnal. Jakarta: Program Studi Manajemen Informatika AMIK BSI Jakarta</w:t>
+        <w:t xml:space="preserve">)”, </w:t>
+      </w:r>
+      <w:proofErr w:type="spellStart"/>
+      <w:r>
+        <w:rPr>
+          <w:rFonts w:eastAsia="Times New Roman"/>
+          <w:szCs w:val="24"/>
+        </w:rPr>
+        <w:t>Jurnal</w:t>
+      </w:r>
+      <w:proofErr w:type="spellEnd"/>
+      <w:r>
+        <w:rPr>
+          <w:rFonts w:eastAsia="Times New Roman"/>
+          <w:szCs w:val="24"/>
+        </w:rPr>
+        <w:t xml:space="preserve">. Jakarta: Program </w:t>
+      </w:r>
+      <w:proofErr w:type="spellStart"/>
+      <w:r>
+        <w:rPr>
+          <w:rFonts w:eastAsia="Times New Roman"/>
+          <w:szCs w:val="24"/>
+        </w:rPr>
+        <w:t>Studi</w:t>
+      </w:r>
+      <w:proofErr w:type="spellEnd"/>
+      <w:r>
+        <w:rPr>
+          <w:rFonts w:eastAsia="Times New Roman"/>
+          <w:szCs w:val="24"/>
+        </w:rPr>
+        <w:t xml:space="preserve"> </w:t>
+      </w:r>
+      <w:proofErr w:type="spellStart"/>
+      <w:r>
+        <w:rPr>
+          <w:rFonts w:eastAsia="Times New Roman"/>
+          <w:szCs w:val="24"/>
+        </w:rPr>
+        <w:t>Manajemen</w:t>
+      </w:r>
+      <w:proofErr w:type="spellEnd"/>
+      <w:r>
+        <w:rPr>
+          <w:rFonts w:eastAsia="Times New Roman"/>
+          <w:szCs w:val="24"/>
+        </w:rPr>
+        <w:t xml:space="preserve"> </w:t>
+      </w:r>
+      <w:proofErr w:type="spellStart"/>
+      <w:r>
+        <w:rPr>
+          <w:rFonts w:eastAsia="Times New Roman"/>
+          <w:szCs w:val="24"/>
+        </w:rPr>
+        <w:t>Informatika</w:t>
+      </w:r>
+      <w:proofErr w:type="spellEnd"/>
+      <w:r>
+        <w:rPr>
+          <w:rFonts w:eastAsia="Times New Roman"/>
+          <w:szCs w:val="24"/>
+        </w:rPr>
+        <w:t xml:space="preserve"> AMIK BSI Jakarta</w:t>
       </w:r>
     </w:p>
     <w:p>
@@ -32758,7 +34255,23 @@
           <w:rFonts w:eastAsia="Times New Roman"/>
           <w:szCs w:val="24"/>
         </w:rPr>
-        <w:t xml:space="preserve">Sari, Ajeng Kartika Mutiara. 2016. Sistem </w:t>
+        <w:t xml:space="preserve">Sari, </w:t>
+      </w:r>
+      <w:proofErr w:type="spellStart"/>
+      <w:r>
+        <w:rPr>
+          <w:rFonts w:eastAsia="Times New Roman"/>
+          <w:szCs w:val="24"/>
+        </w:rPr>
+        <w:t>Ajeng</w:t>
+      </w:r>
+      <w:proofErr w:type="spellEnd"/>
+      <w:r>
+        <w:rPr>
+          <w:rFonts w:eastAsia="Times New Roman"/>
+          <w:szCs w:val="24"/>
+        </w:rPr>
+        <w:t xml:space="preserve"> Kartika Mutiara. 2016. Sistem </w:t>
       </w:r>
       <w:r>
         <w:rPr>
@@ -32773,7 +34286,39 @@
           <w:rFonts w:eastAsia="Times New Roman"/>
           <w:szCs w:val="24"/>
         </w:rPr>
-        <w:t xml:space="preserve"> Persediaan Barang Dengan Menggunakan Metode </w:t>
+        <w:t xml:space="preserve"> Persediaan Barang Dengan </w:t>
+      </w:r>
+      <w:proofErr w:type="spellStart"/>
+      <w:r>
+        <w:rPr>
+          <w:rFonts w:eastAsia="Times New Roman"/>
+          <w:szCs w:val="24"/>
+        </w:rPr>
+        <w:t>Menggunakan</w:t>
+      </w:r>
+      <w:proofErr w:type="spellEnd"/>
+      <w:r>
+        <w:rPr>
+          <w:rFonts w:eastAsia="Times New Roman"/>
+          <w:szCs w:val="24"/>
+        </w:rPr>
+        <w:t xml:space="preserve"> </w:t>
+      </w:r>
+      <w:proofErr w:type="spellStart"/>
+      <w:r>
+        <w:rPr>
+          <w:rFonts w:eastAsia="Times New Roman"/>
+          <w:szCs w:val="24"/>
+        </w:rPr>
+        <w:t>Metode</w:t>
+      </w:r>
+      <w:proofErr w:type="spellEnd"/>
+      <w:r>
+        <w:rPr>
+          <w:rFonts w:eastAsia="Times New Roman"/>
+          <w:szCs w:val="24"/>
+        </w:rPr>
+        <w:t xml:space="preserve"> </w:t>
       </w:r>
       <w:r>
         <w:rPr>
@@ -32788,7 +34333,39 @@
           <w:rFonts w:eastAsia="Times New Roman"/>
           <w:szCs w:val="24"/>
         </w:rPr>
-        <w:t xml:space="preserve"> Pada CV. Atmaja Jaya. Skripsi. Kediri: Universitas Nusantara PGRI Kediri.</w:t>
+        <w:t xml:space="preserve"> Pada CV. </w:t>
+      </w:r>
+      <w:proofErr w:type="spellStart"/>
+      <w:r>
+        <w:rPr>
+          <w:rFonts w:eastAsia="Times New Roman"/>
+          <w:szCs w:val="24"/>
+        </w:rPr>
+        <w:t>Atmaja</w:t>
+      </w:r>
+      <w:proofErr w:type="spellEnd"/>
+      <w:r>
+        <w:rPr>
+          <w:rFonts w:eastAsia="Times New Roman"/>
+          <w:szCs w:val="24"/>
+        </w:rPr>
+        <w:t xml:space="preserve"> Jaya. </w:t>
+      </w:r>
+      <w:proofErr w:type="spellStart"/>
+      <w:r>
+        <w:rPr>
+          <w:rFonts w:eastAsia="Times New Roman"/>
+          <w:szCs w:val="24"/>
+        </w:rPr>
+        <w:t>Skripsi</w:t>
+      </w:r>
+      <w:proofErr w:type="spellEnd"/>
+      <w:r>
+        <w:rPr>
+          <w:rFonts w:eastAsia="Times New Roman"/>
+          <w:szCs w:val="24"/>
+        </w:rPr>
+        <w:t>. Kediri: Universitas Nusantara PGRI Kediri.</w:t>
       </w:r>
     </w:p>
     <w:p>
@@ -32800,28 +34377,110 @@
           <w:szCs w:val="24"/>
         </w:rPr>
       </w:pPr>
-      <w:r>
-        <w:rPr>
-          <w:rFonts w:eastAsia="Times New Roman"/>
-          <w:szCs w:val="24"/>
-        </w:rPr>
-        <w:t xml:space="preserve">Sugiyono. 2014. </w:t>
-      </w:r>
-      <w:r>
-        <w:rPr>
-          <w:rFonts w:eastAsia="Times New Roman"/>
-          <w:i/>
-          <w:szCs w:val="24"/>
-        </w:rPr>
-        <w:t>Metode Penelitian Pendekatan Kuantitatif, Kualitatif Dan R&amp;D.</w:t>
-      </w:r>
-      <w:r>
-        <w:rPr>
-          <w:rFonts w:eastAsia="Times New Roman"/>
-          <w:szCs w:val="24"/>
-        </w:rPr>
-        <w:t xml:space="preserve"> Bandung: Alfabeta</w:t>
-      </w:r>
+      <w:proofErr w:type="spellStart"/>
+      <w:r>
+        <w:rPr>
+          <w:rFonts w:eastAsia="Times New Roman"/>
+          <w:szCs w:val="24"/>
+        </w:rPr>
+        <w:t>Sugiyono</w:t>
+      </w:r>
+      <w:proofErr w:type="spellEnd"/>
+      <w:r>
+        <w:rPr>
+          <w:rFonts w:eastAsia="Times New Roman"/>
+          <w:szCs w:val="24"/>
+        </w:rPr>
+        <w:t xml:space="preserve">. 2014. </w:t>
+      </w:r>
+      <w:proofErr w:type="spellStart"/>
+      <w:r>
+        <w:rPr>
+          <w:rFonts w:eastAsia="Times New Roman"/>
+          <w:i/>
+          <w:szCs w:val="24"/>
+        </w:rPr>
+        <w:t>Metode</w:t>
+      </w:r>
+      <w:proofErr w:type="spellEnd"/>
+      <w:r>
+        <w:rPr>
+          <w:rFonts w:eastAsia="Times New Roman"/>
+          <w:i/>
+          <w:szCs w:val="24"/>
+        </w:rPr>
+        <w:t xml:space="preserve"> </w:t>
+      </w:r>
+      <w:proofErr w:type="spellStart"/>
+      <w:r>
+        <w:rPr>
+          <w:rFonts w:eastAsia="Times New Roman"/>
+          <w:i/>
+          <w:szCs w:val="24"/>
+        </w:rPr>
+        <w:t>Penelitian</w:t>
+      </w:r>
+      <w:proofErr w:type="spellEnd"/>
+      <w:r>
+        <w:rPr>
+          <w:rFonts w:eastAsia="Times New Roman"/>
+          <w:i/>
+          <w:szCs w:val="24"/>
+        </w:rPr>
+        <w:t xml:space="preserve"> Pendekatan </w:t>
+      </w:r>
+      <w:proofErr w:type="spellStart"/>
+      <w:r>
+        <w:rPr>
+          <w:rFonts w:eastAsia="Times New Roman"/>
+          <w:i/>
+          <w:szCs w:val="24"/>
+        </w:rPr>
+        <w:t>Kuantitatif</w:t>
+      </w:r>
+      <w:proofErr w:type="spellEnd"/>
+      <w:r>
+        <w:rPr>
+          <w:rFonts w:eastAsia="Times New Roman"/>
+          <w:i/>
+          <w:szCs w:val="24"/>
+        </w:rPr>
+        <w:t xml:space="preserve">, </w:t>
+      </w:r>
+      <w:proofErr w:type="spellStart"/>
+      <w:r>
+        <w:rPr>
+          <w:rFonts w:eastAsia="Times New Roman"/>
+          <w:i/>
+          <w:szCs w:val="24"/>
+        </w:rPr>
+        <w:t>Kualitatif</w:t>
+      </w:r>
+      <w:proofErr w:type="spellEnd"/>
+      <w:r>
+        <w:rPr>
+          <w:rFonts w:eastAsia="Times New Roman"/>
+          <w:i/>
+          <w:szCs w:val="24"/>
+        </w:rPr>
+        <w:t xml:space="preserve"> Dan R&amp;D.</w:t>
+      </w:r>
+      <w:r>
+        <w:rPr>
+          <w:rFonts w:eastAsia="Times New Roman"/>
+          <w:szCs w:val="24"/>
+        </w:rPr>
+        <w:t xml:space="preserve"> Bandung: </w:t>
+      </w:r>
+      <w:proofErr w:type="spellStart"/>
+      <w:r>
+        <w:rPr>
+          <w:rFonts w:eastAsia="Times New Roman"/>
+          <w:szCs w:val="24"/>
+        </w:rPr>
+        <w:t>Alfabeta</w:t>
+      </w:r>
+      <w:proofErr w:type="spellEnd"/>
     </w:p>
     <w:p>
       <w:pPr>
@@ -32832,21 +34491,50 @@
           <w:szCs w:val="24"/>
         </w:rPr>
       </w:pPr>
-      <w:r>
-        <w:rPr>
-          <w:rFonts w:eastAsia="Times New Roman"/>
-          <w:szCs w:val="24"/>
-        </w:rPr>
-        <w:t xml:space="preserve">Sutabri, Tata. 2012. </w:t>
-      </w:r>
-      <w:r>
-        <w:rPr>
-          <w:rFonts w:eastAsia="Times New Roman"/>
-          <w:i/>
-          <w:szCs w:val="24"/>
-        </w:rPr>
-        <w:t>Konsep Sistem Informasi</w:t>
-      </w:r>
+      <w:proofErr w:type="spellStart"/>
+      <w:r>
+        <w:rPr>
+          <w:rFonts w:eastAsia="Times New Roman"/>
+          <w:szCs w:val="24"/>
+        </w:rPr>
+        <w:t>Sutabri</w:t>
+      </w:r>
+      <w:proofErr w:type="spellEnd"/>
+      <w:r>
+        <w:rPr>
+          <w:rFonts w:eastAsia="Times New Roman"/>
+          <w:szCs w:val="24"/>
+        </w:rPr>
+        <w:t xml:space="preserve">, Tata. 2012. </w:t>
+      </w:r>
+      <w:proofErr w:type="spellStart"/>
+      <w:r>
+        <w:rPr>
+          <w:rFonts w:eastAsia="Times New Roman"/>
+          <w:i/>
+          <w:szCs w:val="24"/>
+        </w:rPr>
+        <w:t>Konsep</w:t>
+      </w:r>
+      <w:proofErr w:type="spellEnd"/>
+      <w:r>
+        <w:rPr>
+          <w:rFonts w:eastAsia="Times New Roman"/>
+          <w:i/>
+          <w:szCs w:val="24"/>
+        </w:rPr>
+        <w:t xml:space="preserve"> Sistem </w:t>
+      </w:r>
+      <w:proofErr w:type="spellStart"/>
+      <w:r>
+        <w:rPr>
+          <w:rFonts w:eastAsia="Times New Roman"/>
+          <w:i/>
+          <w:szCs w:val="24"/>
+        </w:rPr>
+        <w:t>Informasi</w:t>
+      </w:r>
+      <w:proofErr w:type="spellEnd"/>
       <w:r>
         <w:rPr>
           <w:rFonts w:eastAsia="Times New Roman"/>
@@ -32864,32 +34552,119 @@
           <w:szCs w:val="24"/>
         </w:rPr>
       </w:pPr>
-      <w:r>
-        <w:rPr>
-          <w:rFonts w:eastAsia="Times New Roman"/>
-          <w:szCs w:val="24"/>
-        </w:rPr>
-        <w:t xml:space="preserve">Zaki, Ali. 2009. </w:t>
-      </w:r>
-      <w:r>
-        <w:rPr>
-          <w:rFonts w:eastAsia="Times New Roman"/>
-          <w:i/>
-          <w:szCs w:val="24"/>
-        </w:rPr>
-        <w:t>Kiat Jitu Membuat Website Tanpa Modal</w:t>
-      </w:r>
-      <w:r>
-        <w:rPr>
-          <w:rFonts w:eastAsia="Times New Roman"/>
-          <w:szCs w:val="24"/>
-        </w:rPr>
-        <w:t>. Jakarta: Elexmedia Komputindo.</w:t>
+      <w:proofErr w:type="spellStart"/>
+      <w:r>
+        <w:rPr>
+          <w:rFonts w:eastAsia="Times New Roman"/>
+          <w:szCs w:val="24"/>
+        </w:rPr>
+        <w:t>Zaki</w:t>
+      </w:r>
+      <w:proofErr w:type="spellEnd"/>
+      <w:r>
+        <w:rPr>
+          <w:rFonts w:eastAsia="Times New Roman"/>
+          <w:szCs w:val="24"/>
+        </w:rPr>
+        <w:t xml:space="preserve">, Ali. 2009. </w:t>
+      </w:r>
+      <w:proofErr w:type="spellStart"/>
+      <w:r>
+        <w:rPr>
+          <w:rFonts w:eastAsia="Times New Roman"/>
+          <w:i/>
+          <w:szCs w:val="24"/>
+        </w:rPr>
+        <w:t>Kiat</w:t>
+      </w:r>
+      <w:proofErr w:type="spellEnd"/>
+      <w:r>
+        <w:rPr>
+          <w:rFonts w:eastAsia="Times New Roman"/>
+          <w:i/>
+          <w:szCs w:val="24"/>
+        </w:rPr>
+        <w:t xml:space="preserve"> Jitu </w:t>
+      </w:r>
+      <w:proofErr w:type="spellStart"/>
+      <w:r>
+        <w:rPr>
+          <w:rFonts w:eastAsia="Times New Roman"/>
+          <w:i/>
+          <w:szCs w:val="24"/>
+        </w:rPr>
+        <w:t>Membuat</w:t>
+      </w:r>
+      <w:proofErr w:type="spellEnd"/>
+      <w:r>
+        <w:rPr>
+          <w:rFonts w:eastAsia="Times New Roman"/>
+          <w:i/>
+          <w:szCs w:val="24"/>
+        </w:rPr>
+        <w:t xml:space="preserve"> Website </w:t>
+      </w:r>
+      <w:proofErr w:type="spellStart"/>
+      <w:r>
+        <w:rPr>
+          <w:rFonts w:eastAsia="Times New Roman"/>
+          <w:i/>
+          <w:szCs w:val="24"/>
+        </w:rPr>
+        <w:t>Tanpa</w:t>
+      </w:r>
+      <w:proofErr w:type="spellEnd"/>
+      <w:r>
+        <w:rPr>
+          <w:rFonts w:eastAsia="Times New Roman"/>
+          <w:i/>
+          <w:szCs w:val="24"/>
+        </w:rPr>
+        <w:t xml:space="preserve"> Modal</w:t>
+      </w:r>
+      <w:r>
+        <w:rPr>
+          <w:rFonts w:eastAsia="Times New Roman"/>
+          <w:szCs w:val="24"/>
+        </w:rPr>
+        <w:t xml:space="preserve">. Jakarta: </w:t>
+      </w:r>
+      <w:proofErr w:type="spellStart"/>
+      <w:r>
+        <w:rPr>
+          <w:rFonts w:eastAsia="Times New Roman"/>
+          <w:szCs w:val="24"/>
+        </w:rPr>
+        <w:t>Elexmedia</w:t>
+      </w:r>
+      <w:proofErr w:type="spellEnd"/>
+      <w:r>
+        <w:rPr>
+          <w:rFonts w:eastAsia="Times New Roman"/>
+          <w:szCs w:val="24"/>
+        </w:rPr>
+        <w:t xml:space="preserve"> </w:t>
+      </w:r>
+      <w:proofErr w:type="spellStart"/>
+      <w:r>
+        <w:rPr>
+          <w:rFonts w:eastAsia="Times New Roman"/>
+          <w:szCs w:val="24"/>
+        </w:rPr>
+        <w:t>Komputindo</w:t>
+      </w:r>
+      <w:proofErr w:type="spellEnd"/>
+      <w:r>
+        <w:rPr>
+          <w:rFonts w:eastAsia="Times New Roman"/>
+          <w:szCs w:val="24"/>
+        </w:rPr>
+        <w:t>.</w:t>
       </w:r>
     </w:p>
     <w:sectPr>
-      <w:headerReference w:type="default" r:id="rId82"/>
-      <w:footerReference w:type="default" r:id="rId83"/>
+      <w:headerReference w:type="default" r:id="rId74"/>
+      <w:footerReference w:type="default" r:id="rId75"/>
       <w:pgSz w:w="11906" w:h="16838" w:code="9"/>
       <w:pgMar w:top="2268" w:right="1701" w:bottom="1701" w:left="2268" w:header="708" w:footer="708" w:gutter="0"/>
       <w:cols w:space="708"/>
@@ -32958,22 +34733,6 @@
 
 <file path=word/footer10.xml><?xml version="1.0" encoding="utf-8"?>
 <w:ftr xmlns:wpc="http://schemas.microsoft.com/office/word/2010/wordprocessingCanvas" xmlns:cx="http://schemas.microsoft.com/office/drawing/2014/chartex" xmlns:cx1="http://schemas.microsoft.com/office/drawing/2015/9/8/chartex" xmlns:cx2="http://schemas.microsoft.com/office/drawing/2015/10/21/chartex" xmlns:cx3="http://schemas.microsoft.com/office/drawing/2016/5/9/chartex" xmlns:cx4="http://schemas.microsoft.com/office/drawing/2016/5/10/chartex" xmlns:cx5="http://schemas.microsoft.com/office/drawing/2016/5/11/chartex" xmlns:cx6="http://schemas.microsoft.com/office/drawing/2016/5/12/chartex" xmlns:cx7="http://schemas.microsoft.com/office/drawing/2016/5/13/chartex" xmlns:cx8="http://schemas.microsoft.com/office/drawing/2016/5/14/chartex" xmlns:mc="http://schemas.openxmlformats.org/markup-compatibility/2006" xmlns:aink="http://schemas.microsoft.com/office/drawing/2016/ink" xmlns:am3d="http://schemas.microsoft.com/office/drawing/2017/model3d" xmlns:o="urn:schemas-microsoft-com:office:office" xmlns:oel="http://schemas.microsoft.com/office/2019/extlst" xmlns:r="http://schemas.openxmlformats.org/officeDocument/2006/relationships" xmlns:m="http://schemas.openxmlformats.org/officeDocument/2006/math" xmlns:v="urn:schemas-microsoft-com:vml" xmlns:wp14="http://schemas.microsoft.com/office/word/2010/wordprocessingDrawing" xmlns:wp="http://schemas.openxmlformats.org/drawingml/2006/wordprocessingDrawing" xmlns:w10="urn:schemas-microsoft-com:office:word" xmlns:w="http://schemas.openxmlformats.org/wordprocessingml/2006/main" xmlns:w14="http://schemas.microsoft.com/office/word/2010/wordml" xmlns:w15="http://schemas.microsoft.com/office/word/2012/wordml" xmlns:w16cex="http://schemas.microsoft.com/office/word/2018/wordml/cex" xmlns:w16cid="http://schemas.microsoft.com/office/word/2016/wordml/cid" xmlns:w16="http://schemas.microsoft.com/office/word/2018/wordml" xmlns:w16sdtdh="http://schemas.microsoft.com/office/word/2020/wordml/sdtdatahash" xmlns:w16se="http://schemas.microsoft.com/office/word/2015/wordml/symex" xmlns:wpg="http://schemas.microsoft.com/office/word/2010/wordprocessingGroup" xmlns:wpi="http://schemas.microsoft.com/office/word/2010/wordprocessingInk" xmlns:wne="http://schemas.microsoft.com/office/word/2006/wordml" xmlns:wps="http://schemas.microsoft.com/office/word/2010/wordprocessingShape" mc:Ignorable="w14 w15 w16se w16cid w16 w16cex w16sdtdh wp14">
-  <w:p>
-    <w:pPr>
-      <w:pStyle w:val="Footer"/>
-      <w:jc w:val="center"/>
-    </w:pPr>
-  </w:p>
-  <w:p>
-    <w:pPr>
-      <w:pStyle w:val="Footer"/>
-    </w:pPr>
-  </w:p>
-</w:ftr>
-</file>
-
-<file path=word/footer11.xml><?xml version="1.0" encoding="utf-8"?>
-<w:ftr xmlns:wpc="http://schemas.microsoft.com/office/word/2010/wordprocessingCanvas" xmlns:cx="http://schemas.microsoft.com/office/drawing/2014/chartex" xmlns:cx1="http://schemas.microsoft.com/office/drawing/2015/9/8/chartex" xmlns:cx2="http://schemas.microsoft.com/office/drawing/2015/10/21/chartex" xmlns:cx3="http://schemas.microsoft.com/office/drawing/2016/5/9/chartex" xmlns:cx4="http://schemas.microsoft.com/office/drawing/2016/5/10/chartex" xmlns:cx5="http://schemas.microsoft.com/office/drawing/2016/5/11/chartex" xmlns:cx6="http://schemas.microsoft.com/office/drawing/2016/5/12/chartex" xmlns:cx7="http://schemas.microsoft.com/office/drawing/2016/5/13/chartex" xmlns:cx8="http://schemas.microsoft.com/office/drawing/2016/5/14/chartex" xmlns:mc="http://schemas.openxmlformats.org/markup-compatibility/2006" xmlns:aink="http://schemas.microsoft.com/office/drawing/2016/ink" xmlns:am3d="http://schemas.microsoft.com/office/drawing/2017/model3d" xmlns:o="urn:schemas-microsoft-com:office:office" xmlns:oel="http://schemas.microsoft.com/office/2019/extlst" xmlns:r="http://schemas.openxmlformats.org/officeDocument/2006/relationships" xmlns:m="http://schemas.openxmlformats.org/officeDocument/2006/math" xmlns:v="urn:schemas-microsoft-com:vml" xmlns:wp14="http://schemas.microsoft.com/office/word/2010/wordprocessingDrawing" xmlns:wp="http://schemas.openxmlformats.org/drawingml/2006/wordprocessingDrawing" xmlns:w10="urn:schemas-microsoft-com:office:word" xmlns:w="http://schemas.openxmlformats.org/wordprocessingml/2006/main" xmlns:w14="http://schemas.microsoft.com/office/word/2010/wordml" xmlns:w15="http://schemas.microsoft.com/office/word/2012/wordml" xmlns:w16cex="http://schemas.microsoft.com/office/word/2018/wordml/cex" xmlns:w16cid="http://schemas.microsoft.com/office/word/2016/wordml/cid" xmlns:w16="http://schemas.microsoft.com/office/word/2018/wordml" xmlns:w16sdtdh="http://schemas.microsoft.com/office/word/2020/wordml/sdtdatahash" xmlns:w16se="http://schemas.microsoft.com/office/word/2015/wordml/symex" xmlns:wpg="http://schemas.microsoft.com/office/word/2010/wordprocessingGroup" xmlns:wpi="http://schemas.microsoft.com/office/word/2010/wordprocessingInk" xmlns:wne="http://schemas.microsoft.com/office/word/2006/wordml" xmlns:wps="http://schemas.microsoft.com/office/word/2010/wordprocessingShape" mc:Ignorable="w14 w15 w16se w16cid w16 w16cex w16sdtdh wp14">
   <w:sdt>
     <w:sdtPr>
       <w:id w:val="-753435897"/>
@@ -32982,7 +34741,6 @@
         <w:docPartUnique/>
       </w:docPartObj>
     </w:sdtPr>
-    <w:sdtEndPr/>
     <w:sdtContent>
       <w:p>
         <w:pPr>
@@ -33018,7 +34776,7 @@
 </w:ftr>
 </file>
 
-<file path=word/footer12.xml><?xml version="1.0" encoding="utf-8"?>
+<file path=word/footer11.xml><?xml version="1.0" encoding="utf-8"?>
 <w:ftr xmlns:wpc="http://schemas.microsoft.com/office/word/2010/wordprocessingCanvas" xmlns:cx="http://schemas.microsoft.com/office/drawing/2014/chartex" xmlns:cx1="http://schemas.microsoft.com/office/drawing/2015/9/8/chartex" xmlns:cx2="http://schemas.microsoft.com/office/drawing/2015/10/21/chartex" xmlns:cx3="http://schemas.microsoft.com/office/drawing/2016/5/9/chartex" xmlns:cx4="http://schemas.microsoft.com/office/drawing/2016/5/10/chartex" xmlns:cx5="http://schemas.microsoft.com/office/drawing/2016/5/11/chartex" xmlns:cx6="http://schemas.microsoft.com/office/drawing/2016/5/12/chartex" xmlns:cx7="http://schemas.microsoft.com/office/drawing/2016/5/13/chartex" xmlns:cx8="http://schemas.microsoft.com/office/drawing/2016/5/14/chartex" xmlns:mc="http://schemas.openxmlformats.org/markup-compatibility/2006" xmlns:aink="http://schemas.microsoft.com/office/drawing/2016/ink" xmlns:am3d="http://schemas.microsoft.com/office/drawing/2017/model3d" xmlns:o="urn:schemas-microsoft-com:office:office" xmlns:oel="http://schemas.microsoft.com/office/2019/extlst" xmlns:r="http://schemas.openxmlformats.org/officeDocument/2006/relationships" xmlns:m="http://schemas.openxmlformats.org/officeDocument/2006/math" xmlns:v="urn:schemas-microsoft-com:vml" xmlns:wp14="http://schemas.microsoft.com/office/word/2010/wordprocessingDrawing" xmlns:wp="http://schemas.openxmlformats.org/drawingml/2006/wordprocessingDrawing" xmlns:w10="urn:schemas-microsoft-com:office:word" xmlns:w="http://schemas.openxmlformats.org/wordprocessingml/2006/main" xmlns:w14="http://schemas.microsoft.com/office/word/2010/wordml" xmlns:w15="http://schemas.microsoft.com/office/word/2012/wordml" xmlns:w16cex="http://schemas.microsoft.com/office/word/2018/wordml/cex" xmlns:w16cid="http://schemas.microsoft.com/office/word/2016/wordml/cid" xmlns:w16="http://schemas.microsoft.com/office/word/2018/wordml" xmlns:w16sdtdh="http://schemas.microsoft.com/office/word/2020/wordml/sdtdatahash" xmlns:w16se="http://schemas.microsoft.com/office/word/2015/wordml/symex" xmlns:wpg="http://schemas.microsoft.com/office/word/2010/wordprocessingGroup" xmlns:wpi="http://schemas.microsoft.com/office/word/2010/wordprocessingInk" xmlns:wne="http://schemas.microsoft.com/office/word/2006/wordml" xmlns:wps="http://schemas.microsoft.com/office/word/2010/wordprocessingShape" mc:Ignorable="w14 w15 w16se w16cid w16 w16cex w16sdtdh wp14">
   <w:p>
     <w:pPr>
@@ -33034,7 +34792,7 @@
 </w:ftr>
 </file>
 
-<file path=word/footer13.xml><?xml version="1.0" encoding="utf-8"?>
+<file path=word/footer12.xml><?xml version="1.0" encoding="utf-8"?>
 <w:ftr xmlns:wpc="http://schemas.microsoft.com/office/word/2010/wordprocessingCanvas" xmlns:cx="http://schemas.microsoft.com/office/drawing/2014/chartex" xmlns:cx1="http://schemas.microsoft.com/office/drawing/2015/9/8/chartex" xmlns:cx2="http://schemas.microsoft.com/office/drawing/2015/10/21/chartex" xmlns:cx3="http://schemas.microsoft.com/office/drawing/2016/5/9/chartex" xmlns:cx4="http://schemas.microsoft.com/office/drawing/2016/5/10/chartex" xmlns:cx5="http://schemas.microsoft.com/office/drawing/2016/5/11/chartex" xmlns:cx6="http://schemas.microsoft.com/office/drawing/2016/5/12/chartex" xmlns:cx7="http://schemas.microsoft.com/office/drawing/2016/5/13/chartex" xmlns:cx8="http://schemas.microsoft.com/office/drawing/2016/5/14/chartex" xmlns:mc="http://schemas.openxmlformats.org/markup-compatibility/2006" xmlns:aink="http://schemas.microsoft.com/office/drawing/2016/ink" xmlns:am3d="http://schemas.microsoft.com/office/drawing/2017/model3d" xmlns:o="urn:schemas-microsoft-com:office:office" xmlns:oel="http://schemas.microsoft.com/office/2019/extlst" xmlns:r="http://schemas.openxmlformats.org/officeDocument/2006/relationships" xmlns:m="http://schemas.openxmlformats.org/officeDocument/2006/math" xmlns:v="urn:schemas-microsoft-com:vml" xmlns:wp14="http://schemas.microsoft.com/office/word/2010/wordprocessingDrawing" xmlns:wp="http://schemas.openxmlformats.org/drawingml/2006/wordprocessingDrawing" xmlns:w10="urn:schemas-microsoft-com:office:word" xmlns:w="http://schemas.openxmlformats.org/wordprocessingml/2006/main" xmlns:w14="http://schemas.microsoft.com/office/word/2010/wordml" xmlns:w15="http://schemas.microsoft.com/office/word/2012/wordml" xmlns:w16cex="http://schemas.microsoft.com/office/word/2018/wordml/cex" xmlns:w16cid="http://schemas.microsoft.com/office/word/2016/wordml/cid" xmlns:w16="http://schemas.microsoft.com/office/word/2018/wordml" xmlns:w16sdtdh="http://schemas.microsoft.com/office/word/2020/wordml/sdtdatahash" xmlns:w16se="http://schemas.microsoft.com/office/word/2015/wordml/symex" xmlns:wpg="http://schemas.microsoft.com/office/word/2010/wordprocessingGroup" xmlns:wpi="http://schemas.microsoft.com/office/word/2010/wordprocessingInk" xmlns:wne="http://schemas.microsoft.com/office/word/2006/wordml" xmlns:wps="http://schemas.microsoft.com/office/word/2010/wordprocessingShape" mc:Ignorable="w14 w15 w16se w16cid w16 w16cex w16sdtdh wp14">
   <w:p>
     <w:pPr>
@@ -33049,7 +34807,7 @@
 </w:ftr>
 </file>
 
-<file path=word/footer14.xml><?xml version="1.0" encoding="utf-8"?>
+<file path=word/footer13.xml><?xml version="1.0" encoding="utf-8"?>
 <w:ftr xmlns:wpc="http://schemas.microsoft.com/office/word/2010/wordprocessingCanvas" xmlns:cx="http://schemas.microsoft.com/office/drawing/2014/chartex" xmlns:cx1="http://schemas.microsoft.com/office/drawing/2015/9/8/chartex" xmlns:cx2="http://schemas.microsoft.com/office/drawing/2015/10/21/chartex" xmlns:cx3="http://schemas.microsoft.com/office/drawing/2016/5/9/chartex" xmlns:cx4="http://schemas.microsoft.com/office/drawing/2016/5/10/chartex" xmlns:cx5="http://schemas.microsoft.com/office/drawing/2016/5/11/chartex" xmlns:cx6="http://schemas.microsoft.com/office/drawing/2016/5/12/chartex" xmlns:cx7="http://schemas.microsoft.com/office/drawing/2016/5/13/chartex" xmlns:cx8="http://schemas.microsoft.com/office/drawing/2016/5/14/chartex" xmlns:mc="http://schemas.openxmlformats.org/markup-compatibility/2006" xmlns:aink="http://schemas.microsoft.com/office/drawing/2016/ink" xmlns:am3d="http://schemas.microsoft.com/office/drawing/2017/model3d" xmlns:o="urn:schemas-microsoft-com:office:office" xmlns:oel="http://schemas.microsoft.com/office/2019/extlst" xmlns:r="http://schemas.openxmlformats.org/officeDocument/2006/relationships" xmlns:m="http://schemas.openxmlformats.org/officeDocument/2006/math" xmlns:v="urn:schemas-microsoft-com:vml" xmlns:wp14="http://schemas.microsoft.com/office/word/2010/wordprocessingDrawing" xmlns:wp="http://schemas.openxmlformats.org/drawingml/2006/wordprocessingDrawing" xmlns:w10="urn:schemas-microsoft-com:office:word" xmlns:w="http://schemas.openxmlformats.org/wordprocessingml/2006/main" xmlns:w14="http://schemas.microsoft.com/office/word/2010/wordml" xmlns:w15="http://schemas.microsoft.com/office/word/2012/wordml" xmlns:w16cex="http://schemas.microsoft.com/office/word/2018/wordml/cex" xmlns:w16cid="http://schemas.microsoft.com/office/word/2016/wordml/cid" xmlns:w16="http://schemas.microsoft.com/office/word/2018/wordml" xmlns:w16sdtdh="http://schemas.microsoft.com/office/word/2020/wordml/sdtdatahash" xmlns:w16se="http://schemas.microsoft.com/office/word/2015/wordml/symex" xmlns:wpg="http://schemas.microsoft.com/office/word/2010/wordprocessingGroup" xmlns:wpi="http://schemas.microsoft.com/office/word/2010/wordprocessingInk" xmlns:wne="http://schemas.microsoft.com/office/word/2006/wordml" xmlns:wps="http://schemas.microsoft.com/office/word/2010/wordprocessingShape" mc:Ignorable="w14 w15 w16se w16cid w16 w16cex w16sdtdh wp14">
   <w:sdt>
     <w:sdtPr>
@@ -33102,7 +34860,7 @@
 </w:ftr>
 </file>
 
-<file path=word/footer15.xml><?xml version="1.0" encoding="utf-8"?>
+<file path=word/footer14.xml><?xml version="1.0" encoding="utf-8"?>
 <w:ftr xmlns:wpc="http://schemas.microsoft.com/office/word/2010/wordprocessingCanvas" xmlns:cx="http://schemas.microsoft.com/office/drawing/2014/chartex" xmlns:cx1="http://schemas.microsoft.com/office/drawing/2015/9/8/chartex" xmlns:cx2="http://schemas.microsoft.com/office/drawing/2015/10/21/chartex" xmlns:cx3="http://schemas.microsoft.com/office/drawing/2016/5/9/chartex" xmlns:cx4="http://schemas.microsoft.com/office/drawing/2016/5/10/chartex" xmlns:cx5="http://schemas.microsoft.com/office/drawing/2016/5/11/chartex" xmlns:cx6="http://schemas.microsoft.com/office/drawing/2016/5/12/chartex" xmlns:cx7="http://schemas.microsoft.com/office/drawing/2016/5/13/chartex" xmlns:cx8="http://schemas.microsoft.com/office/drawing/2016/5/14/chartex" xmlns:mc="http://schemas.openxmlformats.org/markup-compatibility/2006" xmlns:aink="http://schemas.microsoft.com/office/drawing/2016/ink" xmlns:am3d="http://schemas.microsoft.com/office/drawing/2017/model3d" xmlns:o="urn:schemas-microsoft-com:office:office" xmlns:oel="http://schemas.microsoft.com/office/2019/extlst" xmlns:r="http://schemas.openxmlformats.org/officeDocument/2006/relationships" xmlns:m="http://schemas.openxmlformats.org/officeDocument/2006/math" xmlns:v="urn:schemas-microsoft-com:vml" xmlns:wp14="http://schemas.microsoft.com/office/word/2010/wordprocessingDrawing" xmlns:wp="http://schemas.openxmlformats.org/drawingml/2006/wordprocessingDrawing" xmlns:w10="urn:schemas-microsoft-com:office:word" xmlns:w="http://schemas.openxmlformats.org/wordprocessingml/2006/main" xmlns:w14="http://schemas.microsoft.com/office/word/2010/wordml" xmlns:w15="http://schemas.microsoft.com/office/word/2012/wordml" xmlns:w16cex="http://schemas.microsoft.com/office/word/2018/wordml/cex" xmlns:w16cid="http://schemas.microsoft.com/office/word/2016/wordml/cid" xmlns:w16="http://schemas.microsoft.com/office/word/2018/wordml" xmlns:w16sdtdh="http://schemas.microsoft.com/office/word/2020/wordml/sdtdatahash" xmlns:w16se="http://schemas.microsoft.com/office/word/2015/wordml/symex" xmlns:wpg="http://schemas.microsoft.com/office/word/2010/wordprocessingGroup" xmlns:wpi="http://schemas.microsoft.com/office/word/2010/wordprocessingInk" xmlns:wne="http://schemas.microsoft.com/office/word/2006/wordml" xmlns:wps="http://schemas.microsoft.com/office/word/2010/wordprocessingShape" mc:Ignorable="w14 w15 w16se w16cid w16 w16cex w16sdtdh wp14">
   <w:p>
     <w:pPr>
@@ -33118,7 +34876,7 @@
 </w:ftr>
 </file>
 
-<file path=word/footer16.xml><?xml version="1.0" encoding="utf-8"?>
+<file path=word/footer15.xml><?xml version="1.0" encoding="utf-8"?>
 <w:ftr xmlns:wpc="http://schemas.microsoft.com/office/word/2010/wordprocessingCanvas" xmlns:cx="http://schemas.microsoft.com/office/drawing/2014/chartex" xmlns:cx1="http://schemas.microsoft.com/office/drawing/2015/9/8/chartex" xmlns:cx2="http://schemas.microsoft.com/office/drawing/2015/10/21/chartex" xmlns:cx3="http://schemas.microsoft.com/office/drawing/2016/5/9/chartex" xmlns:cx4="http://schemas.microsoft.com/office/drawing/2016/5/10/chartex" xmlns:cx5="http://schemas.microsoft.com/office/drawing/2016/5/11/chartex" xmlns:cx6="http://schemas.microsoft.com/office/drawing/2016/5/12/chartex" xmlns:cx7="http://schemas.microsoft.com/office/drawing/2016/5/13/chartex" xmlns:cx8="http://schemas.microsoft.com/office/drawing/2016/5/14/chartex" xmlns:mc="http://schemas.openxmlformats.org/markup-compatibility/2006" xmlns:aink="http://schemas.microsoft.com/office/drawing/2016/ink" xmlns:am3d="http://schemas.microsoft.com/office/drawing/2017/model3d" xmlns:o="urn:schemas-microsoft-com:office:office" xmlns:oel="http://schemas.microsoft.com/office/2019/extlst" xmlns:r="http://schemas.openxmlformats.org/officeDocument/2006/relationships" xmlns:m="http://schemas.openxmlformats.org/officeDocument/2006/math" xmlns:v="urn:schemas-microsoft-com:vml" xmlns:wp14="http://schemas.microsoft.com/office/word/2010/wordprocessingDrawing" xmlns:wp="http://schemas.openxmlformats.org/drawingml/2006/wordprocessingDrawing" xmlns:w10="urn:schemas-microsoft-com:office:word" xmlns:w="http://schemas.openxmlformats.org/wordprocessingml/2006/main" xmlns:w14="http://schemas.microsoft.com/office/word/2010/wordml" xmlns:w15="http://schemas.microsoft.com/office/word/2012/wordml" xmlns:w16cex="http://schemas.microsoft.com/office/word/2018/wordml/cex" xmlns:w16cid="http://schemas.microsoft.com/office/word/2016/wordml/cid" xmlns:w16="http://schemas.microsoft.com/office/word/2018/wordml" xmlns:w16sdtdh="http://schemas.microsoft.com/office/word/2020/wordml/sdtdatahash" xmlns:w16se="http://schemas.microsoft.com/office/word/2015/wordml/symex" xmlns:wpg="http://schemas.microsoft.com/office/word/2010/wordprocessingGroup" xmlns:wpi="http://schemas.microsoft.com/office/word/2010/wordprocessingInk" xmlns:wne="http://schemas.microsoft.com/office/word/2006/wordml" xmlns:wps="http://schemas.microsoft.com/office/word/2010/wordprocessingShape" mc:Ignorable="w14 w15 w16se w16cid w16 w16cex w16sdtdh wp14">
   <w:sdt>
     <w:sdtPr>
@@ -33128,7 +34886,6 @@
         <w:docPartUnique/>
       </w:docPartObj>
     </w:sdtPr>
-    <w:sdtEndPr/>
     <w:sdtContent>
       <w:p>
         <w:pPr>
@@ -33152,7 +34909,7 @@
 </w:ftr>
 </file>
 
-<file path=word/footer17.xml><?xml version="1.0" encoding="utf-8"?>
+<file path=word/footer16.xml><?xml version="1.0" encoding="utf-8"?>
 <w:ftr xmlns:wpc="http://schemas.microsoft.com/office/word/2010/wordprocessingCanvas" xmlns:cx="http://schemas.microsoft.com/office/drawing/2014/chartex" xmlns:cx1="http://schemas.microsoft.com/office/drawing/2015/9/8/chartex" xmlns:cx2="http://schemas.microsoft.com/office/drawing/2015/10/21/chartex" xmlns:cx3="http://schemas.microsoft.com/office/drawing/2016/5/9/chartex" xmlns:cx4="http://schemas.microsoft.com/office/drawing/2016/5/10/chartex" xmlns:cx5="http://schemas.microsoft.com/office/drawing/2016/5/11/chartex" xmlns:cx6="http://schemas.microsoft.com/office/drawing/2016/5/12/chartex" xmlns:cx7="http://schemas.microsoft.com/office/drawing/2016/5/13/chartex" xmlns:cx8="http://schemas.microsoft.com/office/drawing/2016/5/14/chartex" xmlns:mc="http://schemas.openxmlformats.org/markup-compatibility/2006" xmlns:aink="http://schemas.microsoft.com/office/drawing/2016/ink" xmlns:am3d="http://schemas.microsoft.com/office/drawing/2017/model3d" xmlns:o="urn:schemas-microsoft-com:office:office" xmlns:oel="http://schemas.microsoft.com/office/2019/extlst" xmlns:r="http://schemas.openxmlformats.org/officeDocument/2006/relationships" xmlns:m="http://schemas.openxmlformats.org/officeDocument/2006/math" xmlns:v="urn:schemas-microsoft-com:vml" xmlns:wp14="http://schemas.microsoft.com/office/word/2010/wordprocessingDrawing" xmlns:wp="http://schemas.openxmlformats.org/drawingml/2006/wordprocessingDrawing" xmlns:w10="urn:schemas-microsoft-com:office:word" xmlns:w="http://schemas.openxmlformats.org/wordprocessingml/2006/main" xmlns:w14="http://schemas.microsoft.com/office/word/2010/wordml" xmlns:w15="http://schemas.microsoft.com/office/word/2012/wordml" xmlns:w16cex="http://schemas.microsoft.com/office/word/2018/wordml/cex" xmlns:w16cid="http://schemas.microsoft.com/office/word/2016/wordml/cid" xmlns:w16="http://schemas.microsoft.com/office/word/2018/wordml" xmlns:w16sdtdh="http://schemas.microsoft.com/office/word/2020/wordml/sdtdatahash" xmlns:w16se="http://schemas.microsoft.com/office/word/2015/wordml/symex" xmlns:wpg="http://schemas.microsoft.com/office/word/2010/wordprocessingGroup" xmlns:wpi="http://schemas.microsoft.com/office/word/2010/wordprocessingInk" xmlns:wne="http://schemas.microsoft.com/office/word/2006/wordml" xmlns:wps="http://schemas.microsoft.com/office/word/2010/wordprocessingShape" mc:Ignorable="w14 w15 w16se w16cid w16 w16cex w16sdtdh wp14">
   <w:sdt>
     <w:sdtPr>
@@ -33184,7 +34941,7 @@
 </w:ftr>
 </file>
 
-<file path=word/footer18.xml><?xml version="1.0" encoding="utf-8"?>
+<file path=word/footer17.xml><?xml version="1.0" encoding="utf-8"?>
 <w:ftr xmlns:wpc="http://schemas.microsoft.com/office/word/2010/wordprocessingCanvas" xmlns:cx="http://schemas.microsoft.com/office/drawing/2014/chartex" xmlns:cx1="http://schemas.microsoft.com/office/drawing/2015/9/8/chartex" xmlns:cx2="http://schemas.microsoft.com/office/drawing/2015/10/21/chartex" xmlns:cx3="http://schemas.microsoft.com/office/drawing/2016/5/9/chartex" xmlns:cx4="http://schemas.microsoft.com/office/drawing/2016/5/10/chartex" xmlns:cx5="http://schemas.microsoft.com/office/drawing/2016/5/11/chartex" xmlns:cx6="http://schemas.microsoft.com/office/drawing/2016/5/12/chartex" xmlns:cx7="http://schemas.microsoft.com/office/drawing/2016/5/13/chartex" xmlns:cx8="http://schemas.microsoft.com/office/drawing/2016/5/14/chartex" xmlns:mc="http://schemas.openxmlformats.org/markup-compatibility/2006" xmlns:aink="http://schemas.microsoft.com/office/drawing/2016/ink" xmlns:am3d="http://schemas.microsoft.com/office/drawing/2017/model3d" xmlns:o="urn:schemas-microsoft-com:office:office" xmlns:oel="http://schemas.microsoft.com/office/2019/extlst" xmlns:r="http://schemas.openxmlformats.org/officeDocument/2006/relationships" xmlns:m="http://schemas.openxmlformats.org/officeDocument/2006/math" xmlns:v="urn:schemas-microsoft-com:vml" xmlns:wp14="http://schemas.microsoft.com/office/word/2010/wordprocessingDrawing" xmlns:wp="http://schemas.openxmlformats.org/drawingml/2006/wordprocessingDrawing" xmlns:w10="urn:schemas-microsoft-com:office:word" xmlns:w="http://schemas.openxmlformats.org/wordprocessingml/2006/main" xmlns:w14="http://schemas.microsoft.com/office/word/2010/wordml" xmlns:w15="http://schemas.microsoft.com/office/word/2012/wordml" xmlns:w16cex="http://schemas.microsoft.com/office/word/2018/wordml/cex" xmlns:w16cid="http://schemas.microsoft.com/office/word/2016/wordml/cid" xmlns:w16="http://schemas.microsoft.com/office/word/2018/wordml" xmlns:w16sdtdh="http://schemas.microsoft.com/office/word/2020/wordml/sdtdatahash" xmlns:w16se="http://schemas.microsoft.com/office/word/2015/wordml/symex" xmlns:wpg="http://schemas.microsoft.com/office/word/2010/wordprocessingGroup" xmlns:wpi="http://schemas.microsoft.com/office/word/2010/wordprocessingInk" xmlns:wne="http://schemas.microsoft.com/office/word/2006/wordml" xmlns:wps="http://schemas.microsoft.com/office/word/2010/wordprocessingShape" mc:Ignorable="w14 w15 w16se w16cid w16 w16cex w16sdtdh wp14">
   <w:p>
     <w:pPr>
@@ -33317,7 +35074,6 @@
         <w:docPartUnique/>
       </w:docPartObj>
     </w:sdtPr>
-    <w:sdtEndPr/>
     <w:sdtContent>
       <w:p>
         <w:pPr>
@@ -33406,66 +35162,12 @@
 <w:ftr xmlns:wpc="http://schemas.microsoft.com/office/word/2010/wordprocessingCanvas" xmlns:cx="http://schemas.microsoft.com/office/drawing/2014/chartex" xmlns:cx1="http://schemas.microsoft.com/office/drawing/2015/9/8/chartex" xmlns:cx2="http://schemas.microsoft.com/office/drawing/2015/10/21/chartex" xmlns:cx3="http://schemas.microsoft.com/office/drawing/2016/5/9/chartex" xmlns:cx4="http://schemas.microsoft.com/office/drawing/2016/5/10/chartex" xmlns:cx5="http://schemas.microsoft.com/office/drawing/2016/5/11/chartex" xmlns:cx6="http://schemas.microsoft.com/office/drawing/2016/5/12/chartex" xmlns:cx7="http://schemas.microsoft.com/office/drawing/2016/5/13/chartex" xmlns:cx8="http://schemas.microsoft.com/office/drawing/2016/5/14/chartex" xmlns:mc="http://schemas.openxmlformats.org/markup-compatibility/2006" xmlns:aink="http://schemas.microsoft.com/office/drawing/2016/ink" xmlns:am3d="http://schemas.microsoft.com/office/drawing/2017/model3d" xmlns:o="urn:schemas-microsoft-com:office:office" xmlns:oel="http://schemas.microsoft.com/office/2019/extlst" xmlns:r="http://schemas.openxmlformats.org/officeDocument/2006/relationships" xmlns:m="http://schemas.openxmlformats.org/officeDocument/2006/math" xmlns:v="urn:schemas-microsoft-com:vml" xmlns:wp14="http://schemas.microsoft.com/office/word/2010/wordprocessingDrawing" xmlns:wp="http://schemas.openxmlformats.org/drawingml/2006/wordprocessingDrawing" xmlns:w10="urn:schemas-microsoft-com:office:word" xmlns:w="http://schemas.openxmlformats.org/wordprocessingml/2006/main" xmlns:w14="http://schemas.microsoft.com/office/word/2010/wordml" xmlns:w15="http://schemas.microsoft.com/office/word/2012/wordml" xmlns:w16cex="http://schemas.microsoft.com/office/word/2018/wordml/cex" xmlns:w16cid="http://schemas.microsoft.com/office/word/2016/wordml/cid" xmlns:w16="http://schemas.microsoft.com/office/word/2018/wordml" xmlns:w16sdtdh="http://schemas.microsoft.com/office/word/2020/wordml/sdtdatahash" xmlns:w16se="http://schemas.microsoft.com/office/word/2015/wordml/symex" xmlns:wpg="http://schemas.microsoft.com/office/word/2010/wordprocessingGroup" xmlns:wpi="http://schemas.microsoft.com/office/word/2010/wordprocessingInk" xmlns:wne="http://schemas.microsoft.com/office/word/2006/wordml" xmlns:wps="http://schemas.microsoft.com/office/word/2010/wordprocessingShape" mc:Ignorable="w14 w15 w16se w16cid w16 w16cex w16sdtdh wp14">
   <w:sdt>
     <w:sdtPr>
-      <w:id w:val="1829699552"/>
-      <w:docPartObj>
-        <w:docPartGallery w:val="Page Numbers (Bottom of Page)"/>
-        <w:docPartUnique/>
-      </w:docPartObj>
-    </w:sdtPr>
-    <w:sdtEndPr>
-      <w:rPr>
-        <w:noProof/>
-      </w:rPr>
-    </w:sdtEndPr>
-    <w:sdtContent>
-      <w:p>
-        <w:pPr>
-          <w:pStyle w:val="Footer"/>
-          <w:jc w:val="center"/>
-        </w:pPr>
-        <w:r>
-          <w:fldChar w:fldCharType="begin"/>
-        </w:r>
-        <w:r>
-          <w:instrText xml:space="preserve"> PAGE   \* MERGEFORMAT </w:instrText>
-        </w:r>
-        <w:r>
-          <w:fldChar w:fldCharType="separate"/>
-        </w:r>
-        <w:r>
-          <w:rPr>
-            <w:noProof/>
-          </w:rPr>
-          <w:t>2</w:t>
-        </w:r>
-        <w:r>
-          <w:rPr>
-            <w:noProof/>
-          </w:rPr>
-          <w:fldChar w:fldCharType="end"/>
-        </w:r>
-      </w:p>
-    </w:sdtContent>
-  </w:sdt>
-  <w:p>
-    <w:pPr>
-      <w:pStyle w:val="Footer"/>
-    </w:pPr>
-  </w:p>
-</w:ftr>
-</file>
-
-<file path=word/footer7.xml><?xml version="1.0" encoding="utf-8"?>
-<w:ftr xmlns:wpc="http://schemas.microsoft.com/office/word/2010/wordprocessingCanvas" xmlns:cx="http://schemas.microsoft.com/office/drawing/2014/chartex" xmlns:cx1="http://schemas.microsoft.com/office/drawing/2015/9/8/chartex" xmlns:cx2="http://schemas.microsoft.com/office/drawing/2015/10/21/chartex" xmlns:cx3="http://schemas.microsoft.com/office/drawing/2016/5/9/chartex" xmlns:cx4="http://schemas.microsoft.com/office/drawing/2016/5/10/chartex" xmlns:cx5="http://schemas.microsoft.com/office/drawing/2016/5/11/chartex" xmlns:cx6="http://schemas.microsoft.com/office/drawing/2016/5/12/chartex" xmlns:cx7="http://schemas.microsoft.com/office/drawing/2016/5/13/chartex" xmlns:cx8="http://schemas.microsoft.com/office/drawing/2016/5/14/chartex" xmlns:mc="http://schemas.openxmlformats.org/markup-compatibility/2006" xmlns:aink="http://schemas.microsoft.com/office/drawing/2016/ink" xmlns:am3d="http://schemas.microsoft.com/office/drawing/2017/model3d" xmlns:o="urn:schemas-microsoft-com:office:office" xmlns:oel="http://schemas.microsoft.com/office/2019/extlst" xmlns:r="http://schemas.openxmlformats.org/officeDocument/2006/relationships" xmlns:m="http://schemas.openxmlformats.org/officeDocument/2006/math" xmlns:v="urn:schemas-microsoft-com:vml" xmlns:wp14="http://schemas.microsoft.com/office/word/2010/wordprocessingDrawing" xmlns:wp="http://schemas.openxmlformats.org/drawingml/2006/wordprocessingDrawing" xmlns:w10="urn:schemas-microsoft-com:office:word" xmlns:w="http://schemas.openxmlformats.org/wordprocessingml/2006/main" xmlns:w14="http://schemas.microsoft.com/office/word/2010/wordml" xmlns:w15="http://schemas.microsoft.com/office/word/2012/wordml" xmlns:w16cex="http://schemas.microsoft.com/office/word/2018/wordml/cex" xmlns:w16cid="http://schemas.microsoft.com/office/word/2016/wordml/cid" xmlns:w16="http://schemas.microsoft.com/office/word/2018/wordml" xmlns:w16sdtdh="http://schemas.microsoft.com/office/word/2020/wordml/sdtdatahash" xmlns:w16se="http://schemas.microsoft.com/office/word/2015/wordml/symex" xmlns:wpg="http://schemas.microsoft.com/office/word/2010/wordprocessingGroup" xmlns:wpi="http://schemas.microsoft.com/office/word/2010/wordprocessingInk" xmlns:wne="http://schemas.microsoft.com/office/word/2006/wordml" xmlns:wps="http://schemas.microsoft.com/office/word/2010/wordprocessingShape" mc:Ignorable="w14 w15 w16se w16cid w16 w16cex w16sdtdh wp14">
-  <w:sdt>
-    <w:sdtPr>
       <w:id w:val="-469977542"/>
       <w:docPartObj>
         <w:docPartGallery w:val="Page Numbers (Bottom of Page)"/>
         <w:docPartUnique/>
       </w:docPartObj>
     </w:sdtPr>
-    <w:sdtEndPr/>
     <w:sdtContent>
       <w:p>
         <w:pPr>
@@ -33501,7 +35203,7 @@
 </w:ftr>
 </file>
 
-<file path=word/footer8.xml><?xml version="1.0" encoding="utf-8"?>
+<file path=word/footer7.xml><?xml version="1.0" encoding="utf-8"?>
 <w:ftr xmlns:wpc="http://schemas.microsoft.com/office/word/2010/wordprocessingCanvas" xmlns:cx="http://schemas.microsoft.com/office/drawing/2014/chartex" xmlns:cx1="http://schemas.microsoft.com/office/drawing/2015/9/8/chartex" xmlns:cx2="http://schemas.microsoft.com/office/drawing/2015/10/21/chartex" xmlns:cx3="http://schemas.microsoft.com/office/drawing/2016/5/9/chartex" xmlns:cx4="http://schemas.microsoft.com/office/drawing/2016/5/10/chartex" xmlns:cx5="http://schemas.microsoft.com/office/drawing/2016/5/11/chartex" xmlns:cx6="http://schemas.microsoft.com/office/drawing/2016/5/12/chartex" xmlns:cx7="http://schemas.microsoft.com/office/drawing/2016/5/13/chartex" xmlns:cx8="http://schemas.microsoft.com/office/drawing/2016/5/14/chartex" xmlns:mc="http://schemas.openxmlformats.org/markup-compatibility/2006" xmlns:aink="http://schemas.microsoft.com/office/drawing/2016/ink" xmlns:am3d="http://schemas.microsoft.com/office/drawing/2017/model3d" xmlns:o="urn:schemas-microsoft-com:office:office" xmlns:oel="http://schemas.microsoft.com/office/2019/extlst" xmlns:r="http://schemas.openxmlformats.org/officeDocument/2006/relationships" xmlns:m="http://schemas.openxmlformats.org/officeDocument/2006/math" xmlns:v="urn:schemas-microsoft-com:vml" xmlns:wp14="http://schemas.microsoft.com/office/word/2010/wordprocessingDrawing" xmlns:wp="http://schemas.openxmlformats.org/drawingml/2006/wordprocessingDrawing" xmlns:w10="urn:schemas-microsoft-com:office:word" xmlns:w="http://schemas.openxmlformats.org/wordprocessingml/2006/main" xmlns:w14="http://schemas.microsoft.com/office/word/2010/wordml" xmlns:w15="http://schemas.microsoft.com/office/word/2012/wordml" xmlns:w16cex="http://schemas.microsoft.com/office/word/2018/wordml/cex" xmlns:w16cid="http://schemas.microsoft.com/office/word/2016/wordml/cid" xmlns:w16="http://schemas.microsoft.com/office/word/2018/wordml" xmlns:w16sdtdh="http://schemas.microsoft.com/office/word/2020/wordml/sdtdatahash" xmlns:w16se="http://schemas.microsoft.com/office/word/2015/wordml/symex" xmlns:wpg="http://schemas.microsoft.com/office/word/2010/wordprocessingGroup" xmlns:wpi="http://schemas.microsoft.com/office/word/2010/wordprocessingInk" xmlns:wne="http://schemas.microsoft.com/office/word/2006/wordml" xmlns:wps="http://schemas.microsoft.com/office/word/2010/wordprocessingShape" mc:Ignorable="w14 w15 w16se w16cid w16 w16cex w16sdtdh wp14">
   <w:sdt>
     <w:sdtPr>
@@ -33554,7 +35256,7 @@
 </w:ftr>
 </file>
 
-<file path=word/footer9.xml><?xml version="1.0" encoding="utf-8"?>
+<file path=word/footer8.xml><?xml version="1.0" encoding="utf-8"?>
 <w:ftr xmlns:wpc="http://schemas.microsoft.com/office/word/2010/wordprocessingCanvas" xmlns:cx="http://schemas.microsoft.com/office/drawing/2014/chartex" xmlns:cx1="http://schemas.microsoft.com/office/drawing/2015/9/8/chartex" xmlns:cx2="http://schemas.microsoft.com/office/drawing/2015/10/21/chartex" xmlns:cx3="http://schemas.microsoft.com/office/drawing/2016/5/9/chartex" xmlns:cx4="http://schemas.microsoft.com/office/drawing/2016/5/10/chartex" xmlns:cx5="http://schemas.microsoft.com/office/drawing/2016/5/11/chartex" xmlns:cx6="http://schemas.microsoft.com/office/drawing/2016/5/12/chartex" xmlns:cx7="http://schemas.microsoft.com/office/drawing/2016/5/13/chartex" xmlns:cx8="http://schemas.microsoft.com/office/drawing/2016/5/14/chartex" xmlns:mc="http://schemas.openxmlformats.org/markup-compatibility/2006" xmlns:aink="http://schemas.microsoft.com/office/drawing/2016/ink" xmlns:am3d="http://schemas.microsoft.com/office/drawing/2017/model3d" xmlns:o="urn:schemas-microsoft-com:office:office" xmlns:oel="http://schemas.microsoft.com/office/2019/extlst" xmlns:r="http://schemas.openxmlformats.org/officeDocument/2006/relationships" xmlns:m="http://schemas.openxmlformats.org/officeDocument/2006/math" xmlns:v="urn:schemas-microsoft-com:vml" xmlns:wp14="http://schemas.microsoft.com/office/word/2010/wordprocessingDrawing" xmlns:wp="http://schemas.openxmlformats.org/drawingml/2006/wordprocessingDrawing" xmlns:w10="urn:schemas-microsoft-com:office:word" xmlns:w="http://schemas.openxmlformats.org/wordprocessingml/2006/main" xmlns:w14="http://schemas.microsoft.com/office/word/2010/wordml" xmlns:w15="http://schemas.microsoft.com/office/word/2012/wordml" xmlns:w16cex="http://schemas.microsoft.com/office/word/2018/wordml/cex" xmlns:w16cid="http://schemas.microsoft.com/office/word/2016/wordml/cid" xmlns:w16="http://schemas.microsoft.com/office/word/2018/wordml" xmlns:w16sdtdh="http://schemas.microsoft.com/office/word/2020/wordml/sdtdatahash" xmlns:w16se="http://schemas.microsoft.com/office/word/2015/wordml/symex" xmlns:wpg="http://schemas.microsoft.com/office/word/2010/wordprocessingGroup" xmlns:wpi="http://schemas.microsoft.com/office/word/2010/wordprocessingInk" xmlns:wne="http://schemas.microsoft.com/office/word/2006/wordml" xmlns:wps="http://schemas.microsoft.com/office/word/2010/wordprocessingShape" mc:Ignorable="w14 w15 w16se w16cid w16 w16cex w16sdtdh wp14">
   <w:sdt>
     <w:sdtPr>
@@ -33607,6 +35309,22 @@
 </w:ftr>
 </file>
 
+<file path=word/footer9.xml><?xml version="1.0" encoding="utf-8"?>
+<w:ftr xmlns:wpc="http://schemas.microsoft.com/office/word/2010/wordprocessingCanvas" xmlns:cx="http://schemas.microsoft.com/office/drawing/2014/chartex" xmlns:cx1="http://schemas.microsoft.com/office/drawing/2015/9/8/chartex" xmlns:cx2="http://schemas.microsoft.com/office/drawing/2015/10/21/chartex" xmlns:cx3="http://schemas.microsoft.com/office/drawing/2016/5/9/chartex" xmlns:cx4="http://schemas.microsoft.com/office/drawing/2016/5/10/chartex" xmlns:cx5="http://schemas.microsoft.com/office/drawing/2016/5/11/chartex" xmlns:cx6="http://schemas.microsoft.com/office/drawing/2016/5/12/chartex" xmlns:cx7="http://schemas.microsoft.com/office/drawing/2016/5/13/chartex" xmlns:cx8="http://schemas.microsoft.com/office/drawing/2016/5/14/chartex" xmlns:mc="http://schemas.openxmlformats.org/markup-compatibility/2006" xmlns:aink="http://schemas.microsoft.com/office/drawing/2016/ink" xmlns:am3d="http://schemas.microsoft.com/office/drawing/2017/model3d" xmlns:o="urn:schemas-microsoft-com:office:office" xmlns:oel="http://schemas.microsoft.com/office/2019/extlst" xmlns:r="http://schemas.openxmlformats.org/officeDocument/2006/relationships" xmlns:m="http://schemas.openxmlformats.org/officeDocument/2006/math" xmlns:v="urn:schemas-microsoft-com:vml" xmlns:wp14="http://schemas.microsoft.com/office/word/2010/wordprocessingDrawing" xmlns:wp="http://schemas.openxmlformats.org/drawingml/2006/wordprocessingDrawing" xmlns:w10="urn:schemas-microsoft-com:office:word" xmlns:w="http://schemas.openxmlformats.org/wordprocessingml/2006/main" xmlns:w14="http://schemas.microsoft.com/office/word/2010/wordml" xmlns:w15="http://schemas.microsoft.com/office/word/2012/wordml" xmlns:w16cex="http://schemas.microsoft.com/office/word/2018/wordml/cex" xmlns:w16cid="http://schemas.microsoft.com/office/word/2016/wordml/cid" xmlns:w16="http://schemas.microsoft.com/office/word/2018/wordml" xmlns:w16sdtdh="http://schemas.microsoft.com/office/word/2020/wordml/sdtdatahash" xmlns:w16se="http://schemas.microsoft.com/office/word/2015/wordml/symex" xmlns:wpg="http://schemas.microsoft.com/office/word/2010/wordprocessingGroup" xmlns:wpi="http://schemas.microsoft.com/office/word/2010/wordprocessingInk" xmlns:wne="http://schemas.microsoft.com/office/word/2006/wordml" xmlns:wps="http://schemas.microsoft.com/office/word/2010/wordprocessingShape" mc:Ignorable="w14 w15 w16se w16cid w16 w16cex w16sdtdh wp14">
+  <w:p>
+    <w:pPr>
+      <w:pStyle w:val="Footer"/>
+      <w:jc w:val="center"/>
+    </w:pPr>
+  </w:p>
+  <w:p>
+    <w:pPr>
+      <w:pStyle w:val="Footer"/>
+    </w:pPr>
+  </w:p>
+</w:ftr>
+</file>
+
 <file path=word/footnotes.xml><?xml version="1.0" encoding="utf-8"?>
 <w:footnotes xmlns:wpc="http://schemas.microsoft.com/office/word/2010/wordprocessingCanvas" xmlns:cx="http://schemas.microsoft.com/office/drawing/2014/chartex" xmlns:cx1="http://schemas.microsoft.com/office/drawing/2015/9/8/chartex" xmlns:cx2="http://schemas.microsoft.com/office/drawing/2015/10/21/chartex" xmlns:cx3="http://schemas.microsoft.com/office/drawing/2016/5/9/chartex" xmlns:cx4="http://schemas.microsoft.com/office/drawing/2016/5/10/chartex" xmlns:cx5="http://schemas.microsoft.com/office/drawing/2016/5/11/chartex" xmlns:cx6="http://schemas.microsoft.com/office/drawing/2016/5/12/chartex" xmlns:cx7="http://schemas.microsoft.com/office/drawing/2016/5/13/chartex" xmlns:cx8="http://schemas.microsoft.com/office/drawing/2016/5/14/chartex" xmlns:mc="http://schemas.openxmlformats.org/markup-compatibility/2006" xmlns:aink="http://schemas.microsoft.com/office/drawing/2016/ink" xmlns:am3d="http://schemas.microsoft.com/office/drawing/2017/model3d" xmlns:o="urn:schemas-microsoft-com:office:office" xmlns:oel="http://schemas.microsoft.com/office/2019/extlst" xmlns:r="http://schemas.openxmlformats.org/officeDocument/2006/relationships" xmlns:m="http://schemas.openxmlformats.org/officeDocument/2006/math" xmlns:v="urn:schemas-microsoft-com:vml" xmlns:wp14="http://schemas.microsoft.com/office/word/2010/wordprocessingDrawing" xmlns:wp="http://schemas.openxmlformats.org/drawingml/2006/wordprocessingDrawing" xmlns:w10="urn:schemas-microsoft-com:office:word" xmlns:w="http://schemas.openxmlformats.org/wordprocessingml/2006/main" xmlns:w14="http://schemas.microsoft.com/office/word/2010/wordml" xmlns:w15="http://schemas.microsoft.com/office/word/2012/wordml" xmlns:w16cex="http://schemas.microsoft.com/office/word/2018/wordml/cex" xmlns:w16cid="http://schemas.microsoft.com/office/word/2016/wordml/cid" xmlns:w16="http://schemas.microsoft.com/office/word/2018/wordml" xmlns:w16sdtdh="http://schemas.microsoft.com/office/word/2020/wordml/sdtdatahash" xmlns:w16se="http://schemas.microsoft.com/office/word/2015/wordml/symex" xmlns:wpg="http://schemas.microsoft.com/office/word/2010/wordprocessingGroup" xmlns:wpi="http://schemas.microsoft.com/office/word/2010/wordprocessingInk" xmlns:wne="http://schemas.microsoft.com/office/word/2006/wordml" xmlns:wps="http://schemas.microsoft.com/office/word/2010/wordprocessingShape" mc:Ignorable="w14 w15 w16se w16cid w16 w16cex w16sdtdh wp14">
   <w:footnote w:type="separator" w:id="-1">
@@ -33649,59 +35367,6 @@
 </file>
 
 <file path=word/header10.xml><?xml version="1.0" encoding="utf-8"?>
-<w:hdr xmlns:wpc="http://schemas.microsoft.com/office/word/2010/wordprocessingCanvas" xmlns:cx="http://schemas.microsoft.com/office/drawing/2014/chartex" xmlns:cx1="http://schemas.microsoft.com/office/drawing/2015/9/8/chartex" xmlns:cx2="http://schemas.microsoft.com/office/drawing/2015/10/21/chartex" xmlns:cx3="http://schemas.microsoft.com/office/drawing/2016/5/9/chartex" xmlns:cx4="http://schemas.microsoft.com/office/drawing/2016/5/10/chartex" xmlns:cx5="http://schemas.microsoft.com/office/drawing/2016/5/11/chartex" xmlns:cx6="http://schemas.microsoft.com/office/drawing/2016/5/12/chartex" xmlns:cx7="http://schemas.microsoft.com/office/drawing/2016/5/13/chartex" xmlns:cx8="http://schemas.microsoft.com/office/drawing/2016/5/14/chartex" xmlns:mc="http://schemas.openxmlformats.org/markup-compatibility/2006" xmlns:aink="http://schemas.microsoft.com/office/drawing/2016/ink" xmlns:am3d="http://schemas.microsoft.com/office/drawing/2017/model3d" xmlns:o="urn:schemas-microsoft-com:office:office" xmlns:oel="http://schemas.microsoft.com/office/2019/extlst" xmlns:r="http://schemas.openxmlformats.org/officeDocument/2006/relationships" xmlns:m="http://schemas.openxmlformats.org/officeDocument/2006/math" xmlns:v="urn:schemas-microsoft-com:vml" xmlns:wp14="http://schemas.microsoft.com/office/word/2010/wordprocessingDrawing" xmlns:wp="http://schemas.openxmlformats.org/drawingml/2006/wordprocessingDrawing" xmlns:w10="urn:schemas-microsoft-com:office:word" xmlns:w="http://schemas.openxmlformats.org/wordprocessingml/2006/main" xmlns:w14="http://schemas.microsoft.com/office/word/2010/wordml" xmlns:w15="http://schemas.microsoft.com/office/word/2012/wordml" xmlns:w16cex="http://schemas.microsoft.com/office/word/2018/wordml/cex" xmlns:w16cid="http://schemas.microsoft.com/office/word/2016/wordml/cid" xmlns:w16="http://schemas.microsoft.com/office/word/2018/wordml" xmlns:w16sdtdh="http://schemas.microsoft.com/office/word/2020/wordml/sdtdatahash" xmlns:w16se="http://schemas.microsoft.com/office/word/2015/wordml/symex" xmlns:wpg="http://schemas.microsoft.com/office/word/2010/wordprocessingGroup" xmlns:wpi="http://schemas.microsoft.com/office/word/2010/wordprocessingInk" xmlns:wne="http://schemas.microsoft.com/office/word/2006/wordml" xmlns:wps="http://schemas.microsoft.com/office/word/2010/wordprocessingShape" mc:Ignorable="w14 w15 w16se w16cid w16 w16cex w16sdtdh wp14">
-  <w:sdt>
-    <w:sdtPr>
-      <w:id w:val="-315957415"/>
-      <w:docPartObj>
-        <w:docPartGallery w:val="Page Numbers (Top of Page)"/>
-        <w:docPartUnique/>
-      </w:docPartObj>
-    </w:sdtPr>
-    <w:sdtEndPr>
-      <w:rPr>
-        <w:noProof/>
-      </w:rPr>
-    </w:sdtEndPr>
-    <w:sdtContent>
-      <w:p>
-        <w:pPr>
-          <w:pStyle w:val="Header"/>
-          <w:jc w:val="right"/>
-        </w:pPr>
-        <w:r>
-          <w:fldChar w:fldCharType="begin"/>
-        </w:r>
-        <w:r>
-          <w:instrText xml:space="preserve"> PAGE   \* MERGEFORMAT </w:instrText>
-        </w:r>
-        <w:r>
-          <w:fldChar w:fldCharType="separate"/>
-        </w:r>
-        <w:r>
-          <w:rPr>
-            <w:noProof/>
-          </w:rPr>
-          <w:t>2</w:t>
-        </w:r>
-        <w:r>
-          <w:rPr>
-            <w:noProof/>
-          </w:rPr>
-          <w:fldChar w:fldCharType="end"/>
-        </w:r>
-      </w:p>
-    </w:sdtContent>
-  </w:sdt>
-  <w:p>
-    <w:pPr>
-      <w:pStyle w:val="Header"/>
-    </w:pPr>
-  </w:p>
-</w:hdr>
-</file>
-
-<file path=word/header11.xml><?xml version="1.0" encoding="utf-8"?>
 <w:hdr xmlns:wpc="http://schemas.microsoft.com/office/word/2010/wordprocessingCanvas" xmlns:cx="http://schemas.microsoft.com/office/drawing/2014/chartex" xmlns:cx1="http://schemas.microsoft.com/office/drawing/2015/9/8/chartex" xmlns:cx2="http://schemas.microsoft.com/office/drawing/2015/10/21/chartex" xmlns:cx3="http://schemas.microsoft.com/office/drawing/2016/5/9/chartex" xmlns:cx4="http://schemas.microsoft.com/office/drawing/2016/5/10/chartex" xmlns:cx5="http://schemas.microsoft.com/office/drawing/2016/5/11/chartex" xmlns:cx6="http://schemas.microsoft.com/office/drawing/2016/5/12/chartex" xmlns:cx7="http://schemas.microsoft.com/office/drawing/2016/5/13/chartex" xmlns:cx8="http://schemas.microsoft.com/office/drawing/2016/5/14/chartex" xmlns:mc="http://schemas.openxmlformats.org/markup-compatibility/2006" xmlns:aink="http://schemas.microsoft.com/office/drawing/2016/ink" xmlns:am3d="http://schemas.microsoft.com/office/drawing/2017/model3d" xmlns:o="urn:schemas-microsoft-com:office:office" xmlns:oel="http://schemas.microsoft.com/office/2019/extlst" xmlns:r="http://schemas.openxmlformats.org/officeDocument/2006/relationships" xmlns:m="http://schemas.openxmlformats.org/officeDocument/2006/math" xmlns:v="urn:schemas-microsoft-com:vml" xmlns:wp14="http://schemas.microsoft.com/office/word/2010/wordprocessingDrawing" xmlns:wp="http://schemas.openxmlformats.org/drawingml/2006/wordprocessingDrawing" xmlns:w10="urn:schemas-microsoft-com:office:word" xmlns:w="http://schemas.openxmlformats.org/wordprocessingml/2006/main" xmlns:w14="http://schemas.microsoft.com/office/word/2010/wordml" xmlns:w15="http://schemas.microsoft.com/office/word/2012/wordml" xmlns:w16cex="http://schemas.microsoft.com/office/word/2018/wordml/cex" xmlns:w16cid="http://schemas.microsoft.com/office/word/2016/wordml/cid" xmlns:w16="http://schemas.microsoft.com/office/word/2018/wordml" xmlns:w16sdtdh="http://schemas.microsoft.com/office/word/2020/wordml/sdtdatahash" xmlns:w16se="http://schemas.microsoft.com/office/word/2015/wordml/symex" xmlns:wpg="http://schemas.microsoft.com/office/word/2010/wordprocessingGroup" xmlns:wpi="http://schemas.microsoft.com/office/word/2010/wordprocessingInk" xmlns:wne="http://schemas.microsoft.com/office/word/2006/wordml" xmlns:wps="http://schemas.microsoft.com/office/word/2010/wordprocessingShape" mc:Ignorable="w14 w15 w16se w16cid w16 w16cex w16sdtdh wp14">
   <w:sdt>
     <w:sdtPr>
@@ -33762,7 +35427,7 @@
 </w:hdr>
 </file>
 
-<file path=word/header12.xml><?xml version="1.0" encoding="utf-8"?>
+<file path=word/header11.xml><?xml version="1.0" encoding="utf-8"?>
 <w:hdr xmlns:wpc="http://schemas.microsoft.com/office/word/2010/wordprocessingCanvas" xmlns:cx="http://schemas.microsoft.com/office/drawing/2014/chartex" xmlns:cx1="http://schemas.microsoft.com/office/drawing/2015/9/8/chartex" xmlns:cx2="http://schemas.microsoft.com/office/drawing/2015/10/21/chartex" xmlns:cx3="http://schemas.microsoft.com/office/drawing/2016/5/9/chartex" xmlns:cx4="http://schemas.microsoft.com/office/drawing/2016/5/10/chartex" xmlns:cx5="http://schemas.microsoft.com/office/drawing/2016/5/11/chartex" xmlns:cx6="http://schemas.microsoft.com/office/drawing/2016/5/12/chartex" xmlns:cx7="http://schemas.microsoft.com/office/drawing/2016/5/13/chartex" xmlns:cx8="http://schemas.microsoft.com/office/drawing/2016/5/14/chartex" xmlns:mc="http://schemas.openxmlformats.org/markup-compatibility/2006" xmlns:aink="http://schemas.microsoft.com/office/drawing/2016/ink" xmlns:am3d="http://schemas.microsoft.com/office/drawing/2017/model3d" xmlns:o="urn:schemas-microsoft-com:office:office" xmlns:oel="http://schemas.microsoft.com/office/2019/extlst" xmlns:r="http://schemas.openxmlformats.org/officeDocument/2006/relationships" xmlns:m="http://schemas.openxmlformats.org/officeDocument/2006/math" xmlns:v="urn:schemas-microsoft-com:vml" xmlns:wp14="http://schemas.microsoft.com/office/word/2010/wordprocessingDrawing" xmlns:wp="http://schemas.openxmlformats.org/drawingml/2006/wordprocessingDrawing" xmlns:w10="urn:schemas-microsoft-com:office:word" xmlns:w="http://schemas.openxmlformats.org/wordprocessingml/2006/main" xmlns:w14="http://schemas.microsoft.com/office/word/2010/wordml" xmlns:w15="http://schemas.microsoft.com/office/word/2012/wordml" xmlns:w16cex="http://schemas.microsoft.com/office/word/2018/wordml/cex" xmlns:w16cid="http://schemas.microsoft.com/office/word/2016/wordml/cid" xmlns:w16="http://schemas.microsoft.com/office/word/2018/wordml" xmlns:w16sdtdh="http://schemas.microsoft.com/office/word/2020/wordml/sdtdatahash" xmlns:w16se="http://schemas.microsoft.com/office/word/2015/wordml/symex" xmlns:wpg="http://schemas.microsoft.com/office/word/2010/wordprocessingGroup" xmlns:wpi="http://schemas.microsoft.com/office/word/2010/wordprocessingInk" xmlns:wne="http://schemas.microsoft.com/office/word/2006/wordml" xmlns:wps="http://schemas.microsoft.com/office/word/2010/wordprocessingShape" mc:Ignorable="w14 w15 w16se w16cid w16 w16cex w16sdtdh wp14">
   <w:p>
     <w:pPr>
@@ -33786,7 +35451,7 @@
 </w:hdr>
 </file>
 
-<file path=word/header13.xml><?xml version="1.0" encoding="utf-8"?>
+<file path=word/header12.xml><?xml version="1.0" encoding="utf-8"?>
 <w:hdr xmlns:wpc="http://schemas.microsoft.com/office/word/2010/wordprocessingCanvas" xmlns:cx="http://schemas.microsoft.com/office/drawing/2014/chartex" xmlns:cx1="http://schemas.microsoft.com/office/drawing/2015/9/8/chartex" xmlns:cx2="http://schemas.microsoft.com/office/drawing/2015/10/21/chartex" xmlns:cx3="http://schemas.microsoft.com/office/drawing/2016/5/9/chartex" xmlns:cx4="http://schemas.microsoft.com/office/drawing/2016/5/10/chartex" xmlns:cx5="http://schemas.microsoft.com/office/drawing/2016/5/11/chartex" xmlns:cx6="http://schemas.microsoft.com/office/drawing/2016/5/12/chartex" xmlns:cx7="http://schemas.microsoft.com/office/drawing/2016/5/13/chartex" xmlns:cx8="http://schemas.microsoft.com/office/drawing/2016/5/14/chartex" xmlns:mc="http://schemas.openxmlformats.org/markup-compatibility/2006" xmlns:aink="http://schemas.microsoft.com/office/drawing/2016/ink" xmlns:am3d="http://schemas.microsoft.com/office/drawing/2017/model3d" xmlns:o="urn:schemas-microsoft-com:office:office" xmlns:oel="http://schemas.microsoft.com/office/2019/extlst" xmlns:r="http://schemas.openxmlformats.org/officeDocument/2006/relationships" xmlns:m="http://schemas.openxmlformats.org/officeDocument/2006/math" xmlns:v="urn:schemas-microsoft-com:vml" xmlns:wp14="http://schemas.microsoft.com/office/word/2010/wordprocessingDrawing" xmlns:wp="http://schemas.openxmlformats.org/drawingml/2006/wordprocessingDrawing" xmlns:w10="urn:schemas-microsoft-com:office:word" xmlns:w="http://schemas.openxmlformats.org/wordprocessingml/2006/main" xmlns:w14="http://schemas.microsoft.com/office/word/2010/wordml" xmlns:w15="http://schemas.microsoft.com/office/word/2012/wordml" xmlns:w16cex="http://schemas.microsoft.com/office/word/2018/wordml/cex" xmlns:w16cid="http://schemas.microsoft.com/office/word/2016/wordml/cid" xmlns:w16="http://schemas.microsoft.com/office/word/2018/wordml" xmlns:w16sdtdh="http://schemas.microsoft.com/office/word/2020/wordml/sdtdatahash" xmlns:w16se="http://schemas.microsoft.com/office/word/2015/wordml/symex" xmlns:wpg="http://schemas.microsoft.com/office/word/2010/wordprocessingGroup" xmlns:wpi="http://schemas.microsoft.com/office/word/2010/wordprocessingInk" xmlns:wne="http://schemas.microsoft.com/office/word/2006/wordml" xmlns:wps="http://schemas.microsoft.com/office/word/2010/wordprocessingShape" mc:Ignorable="w14 w15 w16se w16cid w16 w16cex w16sdtdh wp14">
   <w:sdt>
     <w:sdtPr>
@@ -33796,7 +35461,6 @@
         <w:docPartUnique/>
       </w:docPartObj>
     </w:sdtPr>
-    <w:sdtEndPr/>
     <w:sdtContent>
       <w:p>
         <w:pPr>
@@ -33832,7 +35496,7 @@
 </w:hdr>
 </file>
 
-<file path=word/header14.xml><?xml version="1.0" encoding="utf-8"?>
+<file path=word/header13.xml><?xml version="1.0" encoding="utf-8"?>
 <w:hdr xmlns:wpc="http://schemas.microsoft.com/office/word/2010/wordprocessingCanvas" xmlns:cx="http://schemas.microsoft.com/office/drawing/2014/chartex" xmlns:cx1="http://schemas.microsoft.com/office/drawing/2015/9/8/chartex" xmlns:cx2="http://schemas.microsoft.com/office/drawing/2015/10/21/chartex" xmlns:cx3="http://schemas.microsoft.com/office/drawing/2016/5/9/chartex" xmlns:cx4="http://schemas.microsoft.com/office/drawing/2016/5/10/chartex" xmlns:cx5="http://schemas.microsoft.com/office/drawing/2016/5/11/chartex" xmlns:cx6="http://schemas.microsoft.com/office/drawing/2016/5/12/chartex" xmlns:cx7="http://schemas.microsoft.com/office/drawing/2016/5/13/chartex" xmlns:cx8="http://schemas.microsoft.com/office/drawing/2016/5/14/chartex" xmlns:mc="http://schemas.openxmlformats.org/markup-compatibility/2006" xmlns:aink="http://schemas.microsoft.com/office/drawing/2016/ink" xmlns:am3d="http://schemas.microsoft.com/office/drawing/2017/model3d" xmlns:o="urn:schemas-microsoft-com:office:office" xmlns:oel="http://schemas.microsoft.com/office/2019/extlst" xmlns:r="http://schemas.openxmlformats.org/officeDocument/2006/relationships" xmlns:m="http://schemas.openxmlformats.org/officeDocument/2006/math" xmlns:v="urn:schemas-microsoft-com:vml" xmlns:wp14="http://schemas.microsoft.com/office/word/2010/wordprocessingDrawing" xmlns:wp="http://schemas.openxmlformats.org/drawingml/2006/wordprocessingDrawing" xmlns:w10="urn:schemas-microsoft-com:office:word" xmlns:w="http://schemas.openxmlformats.org/wordprocessingml/2006/main" xmlns:w14="http://schemas.microsoft.com/office/word/2010/wordml" xmlns:w15="http://schemas.microsoft.com/office/word/2012/wordml" xmlns:w16cex="http://schemas.microsoft.com/office/word/2018/wordml/cex" xmlns:w16cid="http://schemas.microsoft.com/office/word/2016/wordml/cid" xmlns:w16="http://schemas.microsoft.com/office/word/2018/wordml" xmlns:w16sdtdh="http://schemas.microsoft.com/office/word/2020/wordml/sdtdatahash" xmlns:w16se="http://schemas.microsoft.com/office/word/2015/wordml/symex" xmlns:wpg="http://schemas.microsoft.com/office/word/2010/wordprocessingGroup" xmlns:wpi="http://schemas.microsoft.com/office/word/2010/wordprocessingInk" xmlns:wne="http://schemas.microsoft.com/office/word/2006/wordml" xmlns:wps="http://schemas.microsoft.com/office/word/2010/wordprocessingShape" mc:Ignorable="w14 w15 w16se w16cid w16 w16cex w16sdtdh wp14">
   <w:p>
     <w:pPr>
@@ -33848,7 +35512,7 @@
 </w:hdr>
 </file>
 
-<file path=word/header15.xml><?xml version="1.0" encoding="utf-8"?>
+<file path=word/header14.xml><?xml version="1.0" encoding="utf-8"?>
 <w:hdr xmlns:wpc="http://schemas.microsoft.com/office/word/2010/wordprocessingCanvas" xmlns:cx="http://schemas.microsoft.com/office/drawing/2014/chartex" xmlns:cx1="http://schemas.microsoft.com/office/drawing/2015/9/8/chartex" xmlns:cx2="http://schemas.microsoft.com/office/drawing/2015/10/21/chartex" xmlns:cx3="http://schemas.microsoft.com/office/drawing/2016/5/9/chartex" xmlns:cx4="http://schemas.microsoft.com/office/drawing/2016/5/10/chartex" xmlns:cx5="http://schemas.microsoft.com/office/drawing/2016/5/11/chartex" xmlns:cx6="http://schemas.microsoft.com/office/drawing/2016/5/12/chartex" xmlns:cx7="http://schemas.microsoft.com/office/drawing/2016/5/13/chartex" xmlns:cx8="http://schemas.microsoft.com/office/drawing/2016/5/14/chartex" xmlns:mc="http://schemas.openxmlformats.org/markup-compatibility/2006" xmlns:aink="http://schemas.microsoft.com/office/drawing/2016/ink" xmlns:am3d="http://schemas.microsoft.com/office/drawing/2017/model3d" xmlns:o="urn:schemas-microsoft-com:office:office" xmlns:oel="http://schemas.microsoft.com/office/2019/extlst" xmlns:r="http://schemas.openxmlformats.org/officeDocument/2006/relationships" xmlns:m="http://schemas.openxmlformats.org/officeDocument/2006/math" xmlns:v="urn:schemas-microsoft-com:vml" xmlns:wp14="http://schemas.microsoft.com/office/word/2010/wordprocessingDrawing" xmlns:wp="http://schemas.openxmlformats.org/drawingml/2006/wordprocessingDrawing" xmlns:w10="urn:schemas-microsoft-com:office:word" xmlns:w="http://schemas.openxmlformats.org/wordprocessingml/2006/main" xmlns:w14="http://schemas.microsoft.com/office/word/2010/wordml" xmlns:w15="http://schemas.microsoft.com/office/word/2012/wordml" xmlns:w16cex="http://schemas.microsoft.com/office/word/2018/wordml/cex" xmlns:w16cid="http://schemas.microsoft.com/office/word/2016/wordml/cid" xmlns:w16="http://schemas.microsoft.com/office/word/2018/wordml" xmlns:w16sdtdh="http://schemas.microsoft.com/office/word/2020/wordml/sdtdatahash" xmlns:w16se="http://schemas.microsoft.com/office/word/2015/wordml/symex" xmlns:wpg="http://schemas.microsoft.com/office/word/2010/wordprocessingGroup" xmlns:wpi="http://schemas.microsoft.com/office/word/2010/wordprocessingInk" xmlns:wne="http://schemas.microsoft.com/office/word/2006/wordml" xmlns:wps="http://schemas.microsoft.com/office/word/2010/wordprocessingShape" mc:Ignorable="w14 w15 w16se w16cid w16 w16cex w16sdtdh wp14">
   <w:sdt>
     <w:sdtPr>
@@ -33858,7 +35522,6 @@
         <w:docPartUnique/>
       </w:docPartObj>
     </w:sdtPr>
-    <w:sdtEndPr/>
     <w:sdtContent>
       <w:p>
         <w:pPr>
@@ -33894,7 +35557,7 @@
 </w:hdr>
 </file>
 
-<file path=word/header16.xml><?xml version="1.0" encoding="utf-8"?>
+<file path=word/header15.xml><?xml version="1.0" encoding="utf-8"?>
 <w:hdr xmlns:wpc="http://schemas.microsoft.com/office/word/2010/wordprocessingCanvas" xmlns:cx="http://schemas.microsoft.com/office/drawing/2014/chartex" xmlns:cx1="http://schemas.microsoft.com/office/drawing/2015/9/8/chartex" xmlns:cx2="http://schemas.microsoft.com/office/drawing/2015/10/21/chartex" xmlns:cx3="http://schemas.microsoft.com/office/drawing/2016/5/9/chartex" xmlns:cx4="http://schemas.microsoft.com/office/drawing/2016/5/10/chartex" xmlns:cx5="http://schemas.microsoft.com/office/drawing/2016/5/11/chartex" xmlns:cx6="http://schemas.microsoft.com/office/drawing/2016/5/12/chartex" xmlns:cx7="http://schemas.microsoft.com/office/drawing/2016/5/13/chartex" xmlns:cx8="http://schemas.microsoft.com/office/drawing/2016/5/14/chartex" xmlns:mc="http://schemas.openxmlformats.org/markup-compatibility/2006" xmlns:aink="http://schemas.microsoft.com/office/drawing/2016/ink" xmlns:am3d="http://schemas.microsoft.com/office/drawing/2017/model3d" xmlns:o="urn:schemas-microsoft-com:office:office" xmlns:oel="http://schemas.microsoft.com/office/2019/extlst" xmlns:r="http://schemas.openxmlformats.org/officeDocument/2006/relationships" xmlns:m="http://schemas.openxmlformats.org/officeDocument/2006/math" xmlns:v="urn:schemas-microsoft-com:vml" xmlns:wp14="http://schemas.microsoft.com/office/word/2010/wordprocessingDrawing" xmlns:wp="http://schemas.openxmlformats.org/drawingml/2006/wordprocessingDrawing" xmlns:w10="urn:schemas-microsoft-com:office:word" xmlns:w="http://schemas.openxmlformats.org/wordprocessingml/2006/main" xmlns:w14="http://schemas.microsoft.com/office/word/2010/wordml" xmlns:w15="http://schemas.microsoft.com/office/word/2012/wordml" xmlns:w16cex="http://schemas.microsoft.com/office/word/2018/wordml/cex" xmlns:w16cid="http://schemas.microsoft.com/office/word/2016/wordml/cid" xmlns:w16="http://schemas.microsoft.com/office/word/2018/wordml" xmlns:w16sdtdh="http://schemas.microsoft.com/office/word/2020/wordml/sdtdatahash" xmlns:w16se="http://schemas.microsoft.com/office/word/2015/wordml/symex" xmlns:wpg="http://schemas.microsoft.com/office/word/2010/wordprocessingGroup" xmlns:wpi="http://schemas.microsoft.com/office/word/2010/wordprocessingInk" xmlns:wne="http://schemas.microsoft.com/office/word/2006/wordml" xmlns:wps="http://schemas.microsoft.com/office/word/2010/wordprocessingShape" mc:Ignorable="w14 w15 w16se w16cid w16 w16cex w16sdtdh wp14">
   <w:sdt>
     <w:sdtPr>
@@ -34017,7 +35680,7 @@
   <w:p>
     <w:pPr>
       <w:pStyle w:val="Header"/>
-      <w:jc w:val="center"/>
+      <w:jc w:val="right"/>
     </w:pPr>
   </w:p>
   <w:p>
@@ -34045,22 +35708,6 @@
 </file>
 
 <file path=word/header7.xml><?xml version="1.0" encoding="utf-8"?>
-<w:hdr xmlns:wpc="http://schemas.microsoft.com/office/word/2010/wordprocessingCanvas" xmlns:cx="http://schemas.microsoft.com/office/drawing/2014/chartex" xmlns:cx1="http://schemas.microsoft.com/office/drawing/2015/9/8/chartex" xmlns:cx2="http://schemas.microsoft.com/office/drawing/2015/10/21/chartex" xmlns:cx3="http://schemas.microsoft.com/office/drawing/2016/5/9/chartex" xmlns:cx4="http://schemas.microsoft.com/office/drawing/2016/5/10/chartex" xmlns:cx5="http://schemas.microsoft.com/office/drawing/2016/5/11/chartex" xmlns:cx6="http://schemas.microsoft.com/office/drawing/2016/5/12/chartex" xmlns:cx7="http://schemas.microsoft.com/office/drawing/2016/5/13/chartex" xmlns:cx8="http://schemas.microsoft.com/office/drawing/2016/5/14/chartex" xmlns:mc="http://schemas.openxmlformats.org/markup-compatibility/2006" xmlns:aink="http://schemas.microsoft.com/office/drawing/2016/ink" xmlns:am3d="http://schemas.microsoft.com/office/drawing/2017/model3d" xmlns:o="urn:schemas-microsoft-com:office:office" xmlns:oel="http://schemas.microsoft.com/office/2019/extlst" xmlns:r="http://schemas.openxmlformats.org/officeDocument/2006/relationships" xmlns:m="http://schemas.openxmlformats.org/officeDocument/2006/math" xmlns:v="urn:schemas-microsoft-com:vml" xmlns:wp14="http://schemas.microsoft.com/office/word/2010/wordprocessingDrawing" xmlns:wp="http://schemas.openxmlformats.org/drawingml/2006/wordprocessingDrawing" xmlns:w10="urn:schemas-microsoft-com:office:word" xmlns:w="http://schemas.openxmlformats.org/wordprocessingml/2006/main" xmlns:w14="http://schemas.microsoft.com/office/word/2010/wordml" xmlns:w15="http://schemas.microsoft.com/office/word/2012/wordml" xmlns:w16cex="http://schemas.microsoft.com/office/word/2018/wordml/cex" xmlns:w16cid="http://schemas.microsoft.com/office/word/2016/wordml/cid" xmlns:w16="http://schemas.microsoft.com/office/word/2018/wordml" xmlns:w16sdtdh="http://schemas.microsoft.com/office/word/2020/wordml/sdtdatahash" xmlns:w16se="http://schemas.microsoft.com/office/word/2015/wordml/symex" xmlns:wpg="http://schemas.microsoft.com/office/word/2010/wordprocessingGroup" xmlns:wpi="http://schemas.microsoft.com/office/word/2010/wordprocessingInk" xmlns:wne="http://schemas.microsoft.com/office/word/2006/wordml" xmlns:wps="http://schemas.microsoft.com/office/word/2010/wordprocessingShape" mc:Ignorable="w14 w15 w16se w16cid w16 w16cex w16sdtdh wp14">
-  <w:p>
-    <w:pPr>
-      <w:pStyle w:val="Header"/>
-      <w:jc w:val="right"/>
-    </w:pPr>
-  </w:p>
-  <w:p>
-    <w:pPr>
-      <w:pStyle w:val="Header"/>
-    </w:pPr>
-  </w:p>
-</w:hdr>
-</file>
-
-<file path=word/header8.xml><?xml version="1.0" encoding="utf-8"?>
 <w:hdr xmlns:wpc="http://schemas.microsoft.com/office/word/2010/wordprocessingCanvas" xmlns:cx="http://schemas.microsoft.com/office/drawing/2014/chartex" xmlns:cx1="http://schemas.microsoft.com/office/drawing/2015/9/8/chartex" xmlns:cx2="http://schemas.microsoft.com/office/drawing/2015/10/21/chartex" xmlns:cx3="http://schemas.microsoft.com/office/drawing/2016/5/9/chartex" xmlns:cx4="http://schemas.microsoft.com/office/drawing/2016/5/10/chartex" xmlns:cx5="http://schemas.microsoft.com/office/drawing/2016/5/11/chartex" xmlns:cx6="http://schemas.microsoft.com/office/drawing/2016/5/12/chartex" xmlns:cx7="http://schemas.microsoft.com/office/drawing/2016/5/13/chartex" xmlns:cx8="http://schemas.microsoft.com/office/drawing/2016/5/14/chartex" xmlns:mc="http://schemas.openxmlformats.org/markup-compatibility/2006" xmlns:aink="http://schemas.microsoft.com/office/drawing/2016/ink" xmlns:am3d="http://schemas.microsoft.com/office/drawing/2017/model3d" xmlns:o="urn:schemas-microsoft-com:office:office" xmlns:oel="http://schemas.microsoft.com/office/2019/extlst" xmlns:r="http://schemas.openxmlformats.org/officeDocument/2006/relationships" xmlns:m="http://schemas.openxmlformats.org/officeDocument/2006/math" xmlns:v="urn:schemas-microsoft-com:vml" xmlns:wp14="http://schemas.microsoft.com/office/word/2010/wordprocessingDrawing" xmlns:wp="http://schemas.openxmlformats.org/drawingml/2006/wordprocessingDrawing" xmlns:w10="urn:schemas-microsoft-com:office:word" xmlns:w="http://schemas.openxmlformats.org/wordprocessingml/2006/main" xmlns:w14="http://schemas.microsoft.com/office/word/2010/wordml" xmlns:w15="http://schemas.microsoft.com/office/word/2012/wordml" xmlns:w16cex="http://schemas.microsoft.com/office/word/2018/wordml/cex" xmlns:w16cid="http://schemas.microsoft.com/office/word/2016/wordml/cid" xmlns:w16="http://schemas.microsoft.com/office/word/2018/wordml" xmlns:w16sdtdh="http://schemas.microsoft.com/office/word/2020/wordml/sdtdatahash" xmlns:w16se="http://schemas.microsoft.com/office/word/2015/wordml/symex" xmlns:wpg="http://schemas.microsoft.com/office/word/2010/wordprocessingGroup" xmlns:wpi="http://schemas.microsoft.com/office/word/2010/wordprocessingInk" xmlns:wne="http://schemas.microsoft.com/office/word/2006/wordml" xmlns:wps="http://schemas.microsoft.com/office/word/2010/wordprocessingShape" mc:Ignorable="w14 w15 w16se w16cid w16 w16cex w16sdtdh wp14">
   <w:sdt>
     <w:sdtPr>
@@ -34113,7 +35760,7 @@
 </w:hdr>
 </file>
 
-<file path=word/header9.xml><?xml version="1.0" encoding="utf-8"?>
+<file path=word/header8.xml><?xml version="1.0" encoding="utf-8"?>
 <w:hdr xmlns:wpc="http://schemas.microsoft.com/office/word/2010/wordprocessingCanvas" xmlns:cx="http://schemas.microsoft.com/office/drawing/2014/chartex" xmlns:cx1="http://schemas.microsoft.com/office/drawing/2015/9/8/chartex" xmlns:cx2="http://schemas.microsoft.com/office/drawing/2015/10/21/chartex" xmlns:cx3="http://schemas.microsoft.com/office/drawing/2016/5/9/chartex" xmlns:cx4="http://schemas.microsoft.com/office/drawing/2016/5/10/chartex" xmlns:cx5="http://schemas.microsoft.com/office/drawing/2016/5/11/chartex" xmlns:cx6="http://schemas.microsoft.com/office/drawing/2016/5/12/chartex" xmlns:cx7="http://schemas.microsoft.com/office/drawing/2016/5/13/chartex" xmlns:cx8="http://schemas.microsoft.com/office/drawing/2016/5/14/chartex" xmlns:mc="http://schemas.openxmlformats.org/markup-compatibility/2006" xmlns:aink="http://schemas.microsoft.com/office/drawing/2016/ink" xmlns:am3d="http://schemas.microsoft.com/office/drawing/2017/model3d" xmlns:o="urn:schemas-microsoft-com:office:office" xmlns:oel="http://schemas.microsoft.com/office/2019/extlst" xmlns:r="http://schemas.openxmlformats.org/officeDocument/2006/relationships" xmlns:m="http://schemas.openxmlformats.org/officeDocument/2006/math" xmlns:v="urn:schemas-microsoft-com:vml" xmlns:wp14="http://schemas.microsoft.com/office/word/2010/wordprocessingDrawing" xmlns:wp="http://schemas.openxmlformats.org/drawingml/2006/wordprocessingDrawing" xmlns:w10="urn:schemas-microsoft-com:office:word" xmlns:w="http://schemas.openxmlformats.org/wordprocessingml/2006/main" xmlns:w14="http://schemas.microsoft.com/office/word/2010/wordml" xmlns:w15="http://schemas.microsoft.com/office/word/2012/wordml" xmlns:w16cex="http://schemas.microsoft.com/office/word/2018/wordml/cex" xmlns:w16cid="http://schemas.microsoft.com/office/word/2016/wordml/cid" xmlns:w16="http://schemas.microsoft.com/office/word/2018/wordml" xmlns:w16sdtdh="http://schemas.microsoft.com/office/word/2020/wordml/sdtdatahash" xmlns:w16se="http://schemas.microsoft.com/office/word/2015/wordml/symex" xmlns:wpg="http://schemas.microsoft.com/office/word/2010/wordprocessingGroup" xmlns:wpi="http://schemas.microsoft.com/office/word/2010/wordprocessingInk" xmlns:wne="http://schemas.microsoft.com/office/word/2006/wordml" xmlns:wps="http://schemas.microsoft.com/office/word/2010/wordprocessingShape" mc:Ignorable="w14 w15 w16se w16cid w16 w16cex w16sdtdh wp14">
   <w:p>
     <w:pPr>
@@ -34121,6 +35768,59 @@
       <w:jc w:val="center"/>
     </w:pPr>
   </w:p>
+  <w:p>
+    <w:pPr>
+      <w:pStyle w:val="Header"/>
+    </w:pPr>
+  </w:p>
+</w:hdr>
+</file>
+
+<file path=word/header9.xml><?xml version="1.0" encoding="utf-8"?>
+<w:hdr xmlns:wpc="http://schemas.microsoft.com/office/word/2010/wordprocessingCanvas" xmlns:cx="http://schemas.microsoft.com/office/drawing/2014/chartex" xmlns:cx1="http://schemas.microsoft.com/office/drawing/2015/9/8/chartex" xmlns:cx2="http://schemas.microsoft.com/office/drawing/2015/10/21/chartex" xmlns:cx3="http://schemas.microsoft.com/office/drawing/2016/5/9/chartex" xmlns:cx4="http://schemas.microsoft.com/office/drawing/2016/5/10/chartex" xmlns:cx5="http://schemas.microsoft.com/office/drawing/2016/5/11/chartex" xmlns:cx6="http://schemas.microsoft.com/office/drawing/2016/5/12/chartex" xmlns:cx7="http://schemas.microsoft.com/office/drawing/2016/5/13/chartex" xmlns:cx8="http://schemas.microsoft.com/office/drawing/2016/5/14/chartex" xmlns:mc="http://schemas.openxmlformats.org/markup-compatibility/2006" xmlns:aink="http://schemas.microsoft.com/office/drawing/2016/ink" xmlns:am3d="http://schemas.microsoft.com/office/drawing/2017/model3d" xmlns:o="urn:schemas-microsoft-com:office:office" xmlns:oel="http://schemas.microsoft.com/office/2019/extlst" xmlns:r="http://schemas.openxmlformats.org/officeDocument/2006/relationships" xmlns:m="http://schemas.openxmlformats.org/officeDocument/2006/math" xmlns:v="urn:schemas-microsoft-com:vml" xmlns:wp14="http://schemas.microsoft.com/office/word/2010/wordprocessingDrawing" xmlns:wp="http://schemas.openxmlformats.org/drawingml/2006/wordprocessingDrawing" xmlns:w10="urn:schemas-microsoft-com:office:word" xmlns:w="http://schemas.openxmlformats.org/wordprocessingml/2006/main" xmlns:w14="http://schemas.microsoft.com/office/word/2010/wordml" xmlns:w15="http://schemas.microsoft.com/office/word/2012/wordml" xmlns:w16cex="http://schemas.microsoft.com/office/word/2018/wordml/cex" xmlns:w16cid="http://schemas.microsoft.com/office/word/2016/wordml/cid" xmlns:w16="http://schemas.microsoft.com/office/word/2018/wordml" xmlns:w16sdtdh="http://schemas.microsoft.com/office/word/2020/wordml/sdtdatahash" xmlns:w16se="http://schemas.microsoft.com/office/word/2015/wordml/symex" xmlns:wpg="http://schemas.microsoft.com/office/word/2010/wordprocessingGroup" xmlns:wpi="http://schemas.microsoft.com/office/word/2010/wordprocessingInk" xmlns:wne="http://schemas.microsoft.com/office/word/2006/wordml" xmlns:wps="http://schemas.microsoft.com/office/word/2010/wordprocessingShape" mc:Ignorable="w14 w15 w16se w16cid w16 w16cex w16sdtdh wp14">
+  <w:sdt>
+    <w:sdtPr>
+      <w:id w:val="-315957415"/>
+      <w:docPartObj>
+        <w:docPartGallery w:val="Page Numbers (Top of Page)"/>
+        <w:docPartUnique/>
+      </w:docPartObj>
+    </w:sdtPr>
+    <w:sdtEndPr>
+      <w:rPr>
+        <w:noProof/>
+      </w:rPr>
+    </w:sdtEndPr>
+    <w:sdtContent>
+      <w:p>
+        <w:pPr>
+          <w:pStyle w:val="Header"/>
+          <w:jc w:val="right"/>
+        </w:pPr>
+        <w:r>
+          <w:fldChar w:fldCharType="begin"/>
+        </w:r>
+        <w:r>
+          <w:instrText xml:space="preserve"> PAGE   \* MERGEFORMAT </w:instrText>
+        </w:r>
+        <w:r>
+          <w:fldChar w:fldCharType="separate"/>
+        </w:r>
+        <w:r>
+          <w:rPr>
+            <w:noProof/>
+          </w:rPr>
+          <w:t>2</w:t>
+        </w:r>
+        <w:r>
+          <w:rPr>
+            <w:noProof/>
+          </w:rPr>
+          <w:fldChar w:fldCharType="end"/>
+        </w:r>
+      </w:p>
+    </w:sdtContent>
+  </w:sdt>
   <w:p>
     <w:pPr>
       <w:pStyle w:val="Header"/>
@@ -38548,6 +40248,7 @@
   <w:style w:type="character" w:default="1" w:styleId="DefaultParagraphFont">
     <w:name w:val="Default Paragraph Font"/>
     <w:uiPriority w:val="1"/>
+    <w:semiHidden/>
     <w:unhideWhenUsed/>
   </w:style>
   <w:style w:type="table" w:default="1" w:styleId="TableNormal">

</xml_diff>